<commit_message>
NFRD: security and compliance requirements documented
</commit_message>
<xml_diff>
--- a/Documents/NFR.docx
+++ b/Documents/NFR.docx
@@ -73,7 +73,7 @@
     </w:p>
     <w:p>
       <w:r>
-        <w:pict w14:anchorId="7F73A79B">
+        <w:pict w14:anchorId="46EFF48A">
           <v:rect id="_x0000_i1025" style="width:0;height:.75pt" o:hralign="center" o:hrstd="t" o:hr="t" fillcolor="#a0a0a0" stroked="f"/>
         </w:pict>
       </w:r>
@@ -630,7 +630,7 @@
     </w:tbl>
     <w:p>
       <w:r>
-        <w:pict w14:anchorId="12F1E630">
+        <w:pict w14:anchorId="7E853CE7">
           <v:rect id="_x0000_i1026" style="width:0;height:.75pt" o:hralign="center" o:hrstd="t" o:hr="t" fillcolor="#a0a0a0" stroked="f"/>
         </w:pict>
       </w:r>
@@ -1459,6 +1459,4126 @@
         </w:tc>
       </w:tr>
     </w:tbl>
+    <w:p>
+      <w:pPr>
+        <w:rPr>
+          <w:b/>
+          <w:bCs/>
+        </w:rPr>
+      </w:pPr>
+      <w:r>
+        <w:rPr>
+          <w:b/>
+          <w:bCs/>
+        </w:rPr>
+        <w:t>2.1.2 Scalability &amp; Capacity</w:t>
+      </w:r>
+    </w:p>
+    <w:tbl>
+      <w:tblPr>
+        <w:tblStyle w:val="GridTable5Dark-Accent6"/>
+        <w:tblW w:w="0" w:type="auto"/>
+        <w:tblLook w:val="04A0" w:firstRow="1" w:lastRow="0" w:firstColumn="1" w:lastColumn="0" w:noHBand="0" w:noVBand="1"/>
+      </w:tblPr>
+      <w:tblGrid>
+        <w:gridCol w:w="1542"/>
+        <w:gridCol w:w="3212"/>
+        <w:gridCol w:w="1040"/>
+        <w:gridCol w:w="1845"/>
+        <w:gridCol w:w="1711"/>
+      </w:tblGrid>
+      <w:tr>
+        <w:trPr>
+          <w:cnfStyle w:val="100000000000" w:firstRow="1" w:lastRow="0" w:firstColumn="0" w:lastColumn="0" w:oddVBand="0" w:evenVBand="0" w:oddHBand="0" w:evenHBand="0" w:firstRowFirstColumn="0" w:firstRowLastColumn="0" w:lastRowFirstColumn="0" w:lastRowLastColumn="0"/>
+        </w:trPr>
+        <w:tc>
+          <w:tcPr>
+            <w:cnfStyle w:val="001000000000" w:firstRow="0" w:lastRow="0" w:firstColumn="1" w:lastColumn="0" w:oddVBand="0" w:evenVBand="0" w:oddHBand="0" w:evenHBand="0" w:firstRowFirstColumn="0" w:firstRowLastColumn="0" w:lastRowFirstColumn="0" w:lastRowLastColumn="0"/>
+            <w:tcW w:w="0" w:type="auto"/>
+            <w:hideMark/>
+          </w:tcPr>
+          <w:p>
+            <w:pPr>
+              <w:spacing w:after="160" w:line="278" w:lineRule="auto"/>
+            </w:pPr>
+            <w:r>
+              <w:t>Requirement ID</w:t>
+            </w:r>
+          </w:p>
+        </w:tc>
+        <w:tc>
+          <w:tcPr>
+            <w:tcW w:w="0" w:type="auto"/>
+            <w:hideMark/>
+          </w:tcPr>
+          <w:p>
+            <w:pPr>
+              <w:spacing w:after="160" w:line="278" w:lineRule="auto"/>
+              <w:cnfStyle w:val="100000000000" w:firstRow="1" w:lastRow="0" w:firstColumn="0" w:lastColumn="0" w:oddVBand="0" w:evenVBand="0" w:oddHBand="0" w:evenHBand="0" w:firstRowFirstColumn="0" w:firstRowLastColumn="0" w:lastRowFirstColumn="0" w:lastRowLastColumn="0"/>
+            </w:pPr>
+            <w:r>
+              <w:t>Description</w:t>
+            </w:r>
+          </w:p>
+        </w:tc>
+        <w:tc>
+          <w:tcPr>
+            <w:tcW w:w="0" w:type="auto"/>
+            <w:hideMark/>
+          </w:tcPr>
+          <w:p>
+            <w:pPr>
+              <w:spacing w:after="160" w:line="278" w:lineRule="auto"/>
+              <w:cnfStyle w:val="100000000000" w:firstRow="1" w:lastRow="0" w:firstColumn="0" w:lastColumn="0" w:oddVBand="0" w:evenVBand="0" w:oddHBand="0" w:evenHBand="0" w:firstRowFirstColumn="0" w:firstRowLastColumn="0" w:lastRowFirstColumn="0" w:lastRowLastColumn="0"/>
+            </w:pPr>
+            <w:r>
+              <w:t>Priority</w:t>
+            </w:r>
+          </w:p>
+        </w:tc>
+        <w:tc>
+          <w:tcPr>
+            <w:tcW w:w="0" w:type="auto"/>
+            <w:hideMark/>
+          </w:tcPr>
+          <w:p>
+            <w:pPr>
+              <w:spacing w:after="160" w:line="278" w:lineRule="auto"/>
+              <w:cnfStyle w:val="100000000000" w:firstRow="1" w:lastRow="0" w:firstColumn="0" w:lastColumn="0" w:oddVBand="0" w:evenVBand="0" w:oddHBand="0" w:evenHBand="0" w:firstRowFirstColumn="0" w:firstRowLastColumn="0" w:lastRowFirstColumn="0" w:lastRowLastColumn="0"/>
+            </w:pPr>
+            <w:r>
+              <w:t>Measurement / Target</w:t>
+            </w:r>
+          </w:p>
+        </w:tc>
+        <w:tc>
+          <w:tcPr>
+            <w:tcW w:w="0" w:type="auto"/>
+            <w:hideMark/>
+          </w:tcPr>
+          <w:p>
+            <w:pPr>
+              <w:spacing w:after="160" w:line="278" w:lineRule="auto"/>
+              <w:cnfStyle w:val="100000000000" w:firstRow="1" w:lastRow="0" w:firstColumn="0" w:lastColumn="0" w:oddVBand="0" w:evenVBand="0" w:oddHBand="0" w:evenHBand="0" w:firstRowFirstColumn="0" w:firstRowLastColumn="0" w:lastRowFirstColumn="0" w:lastRowLastColumn="0"/>
+            </w:pPr>
+            <w:r>
+              <w:t>Verification Method</w:t>
+            </w:r>
+          </w:p>
+        </w:tc>
+      </w:tr>
+      <w:tr>
+        <w:trPr>
+          <w:cnfStyle w:val="000000100000" w:firstRow="0" w:lastRow="0" w:firstColumn="0" w:lastColumn="0" w:oddVBand="0" w:evenVBand="0" w:oddHBand="1" w:evenHBand="0" w:firstRowFirstColumn="0" w:firstRowLastColumn="0" w:lastRowFirstColumn="0" w:lastRowLastColumn="0"/>
+        </w:trPr>
+        <w:tc>
+          <w:tcPr>
+            <w:cnfStyle w:val="001000000000" w:firstRow="0" w:lastRow="0" w:firstColumn="1" w:lastColumn="0" w:oddVBand="0" w:evenVBand="0" w:oddHBand="0" w:evenHBand="0" w:firstRowFirstColumn="0" w:firstRowLastColumn="0" w:lastRowFirstColumn="0" w:lastRowLastColumn="0"/>
+            <w:tcW w:w="0" w:type="auto"/>
+            <w:hideMark/>
+          </w:tcPr>
+          <w:p>
+            <w:pPr>
+              <w:spacing w:after="160" w:line="278" w:lineRule="auto"/>
+            </w:pPr>
+            <w:r>
+              <w:t>SCA-01</w:t>
+            </w:r>
+          </w:p>
+        </w:tc>
+        <w:tc>
+          <w:tcPr>
+            <w:tcW w:w="0" w:type="auto"/>
+            <w:hideMark/>
+          </w:tcPr>
+          <w:p>
+            <w:pPr>
+              <w:spacing w:after="160" w:line="278" w:lineRule="auto"/>
+              <w:cnfStyle w:val="000000100000" w:firstRow="0" w:lastRow="0" w:firstColumn="0" w:lastColumn="0" w:oddVBand="0" w:evenVBand="0" w:oddHBand="1" w:evenHBand="0" w:firstRowFirstColumn="0" w:firstRowLastColumn="0" w:lastRowFirstColumn="0" w:lastRowLastColumn="0"/>
+            </w:pPr>
+            <w:r>
+              <w:rPr>
+                <w:b/>
+                <w:bCs/>
+              </w:rPr>
+              <w:t>Prediction Throughput</w:t>
+            </w:r>
+            <w:r>
+              <w:t>: The system shall sustain a prediction rate of at least </w:t>
+            </w:r>
+            <w:r>
+              <w:rPr>
+                <w:b/>
+                <w:bCs/>
+              </w:rPr>
+              <w:t>100 predictions per second</w:t>
+            </w:r>
+            <w:r>
+              <w:t> (QPS) during peak periods.</w:t>
+            </w:r>
+          </w:p>
+        </w:tc>
+        <w:tc>
+          <w:tcPr>
+            <w:tcW w:w="0" w:type="auto"/>
+            <w:hideMark/>
+          </w:tcPr>
+          <w:p>
+            <w:pPr>
+              <w:spacing w:after="160" w:line="278" w:lineRule="auto"/>
+              <w:cnfStyle w:val="000000100000" w:firstRow="0" w:lastRow="0" w:firstColumn="0" w:lastColumn="0" w:oddVBand="0" w:evenVBand="0" w:oddHBand="1" w:evenHBand="0" w:firstRowFirstColumn="0" w:firstRowLastColumn="0" w:lastRowFirstColumn="0" w:lastRowLastColumn="0"/>
+            </w:pPr>
+            <w:r>
+              <w:t>High</w:t>
+            </w:r>
+          </w:p>
+        </w:tc>
+        <w:tc>
+          <w:tcPr>
+            <w:tcW w:w="0" w:type="auto"/>
+            <w:hideMark/>
+          </w:tcPr>
+          <w:p>
+            <w:pPr>
+              <w:spacing w:after="160" w:line="278" w:lineRule="auto"/>
+              <w:cnfStyle w:val="000000100000" w:firstRow="0" w:lastRow="0" w:firstColumn="0" w:lastColumn="0" w:oddVBand="0" w:evenVBand="0" w:oddHBand="1" w:evenHBand="0" w:firstRowFirstColumn="0" w:firstRowLastColumn="0" w:lastRowFirstColumn="0" w:lastRowLastColumn="0"/>
+            </w:pPr>
+            <w:r>
+              <w:t>100 QPS sustained</w:t>
+            </w:r>
+          </w:p>
+        </w:tc>
+        <w:tc>
+          <w:tcPr>
+            <w:tcW w:w="0" w:type="auto"/>
+            <w:hideMark/>
+          </w:tcPr>
+          <w:p>
+            <w:pPr>
+              <w:spacing w:after="160" w:line="278" w:lineRule="auto"/>
+              <w:cnfStyle w:val="000000100000" w:firstRow="0" w:lastRow="0" w:firstColumn="0" w:lastColumn="0" w:oddVBand="0" w:evenVBand="0" w:oddHBand="1" w:evenHBand="0" w:firstRowFirstColumn="0" w:firstRowLastColumn="0" w:lastRowFirstColumn="0" w:lastRowLastColumn="0"/>
+            </w:pPr>
+            <w:r>
+              <w:t>Load testing with ramp-up scenarios</w:t>
+            </w:r>
+          </w:p>
+        </w:tc>
+      </w:tr>
+      <w:tr>
+        <w:tc>
+          <w:tcPr>
+            <w:cnfStyle w:val="001000000000" w:firstRow="0" w:lastRow="0" w:firstColumn="1" w:lastColumn="0" w:oddVBand="0" w:evenVBand="0" w:oddHBand="0" w:evenHBand="0" w:firstRowFirstColumn="0" w:firstRowLastColumn="0" w:lastRowFirstColumn="0" w:lastRowLastColumn="0"/>
+            <w:tcW w:w="0" w:type="auto"/>
+            <w:hideMark/>
+          </w:tcPr>
+          <w:p>
+            <w:pPr>
+              <w:spacing w:after="160" w:line="278" w:lineRule="auto"/>
+            </w:pPr>
+            <w:r>
+              <w:t>SCA-02</w:t>
+            </w:r>
+          </w:p>
+        </w:tc>
+        <w:tc>
+          <w:tcPr>
+            <w:tcW w:w="0" w:type="auto"/>
+            <w:hideMark/>
+          </w:tcPr>
+          <w:p>
+            <w:pPr>
+              <w:spacing w:after="160" w:line="278" w:lineRule="auto"/>
+              <w:cnfStyle w:val="000000000000" w:firstRow="0" w:lastRow="0" w:firstColumn="0" w:lastColumn="0" w:oddVBand="0" w:evenVBand="0" w:oddHBand="0" w:evenHBand="0" w:firstRowFirstColumn="0" w:firstRowLastColumn="0" w:lastRowFirstColumn="0" w:lastRowLastColumn="0"/>
+            </w:pPr>
+            <w:r>
+              <w:rPr>
+                <w:b/>
+                <w:bCs/>
+              </w:rPr>
+              <w:t>Vehicle Database</w:t>
+            </w:r>
+            <w:r>
+              <w:t>: The reference database of historical and current vehicle listings shall support at least </w:t>
+            </w:r>
+            <w:r>
+              <w:rPr>
+                <w:b/>
+                <w:bCs/>
+              </w:rPr>
+              <w:t>5 million records</w:t>
+            </w:r>
+            <w:r>
+              <w:t>.</w:t>
+            </w:r>
+          </w:p>
+        </w:tc>
+        <w:tc>
+          <w:tcPr>
+            <w:tcW w:w="0" w:type="auto"/>
+            <w:hideMark/>
+          </w:tcPr>
+          <w:p>
+            <w:pPr>
+              <w:spacing w:after="160" w:line="278" w:lineRule="auto"/>
+              <w:cnfStyle w:val="000000000000" w:firstRow="0" w:lastRow="0" w:firstColumn="0" w:lastColumn="0" w:oddVBand="0" w:evenVBand="0" w:oddHBand="0" w:evenHBand="0" w:firstRowFirstColumn="0" w:firstRowLastColumn="0" w:lastRowFirstColumn="0" w:lastRowLastColumn="0"/>
+            </w:pPr>
+            <w:r>
+              <w:t>High</w:t>
+            </w:r>
+          </w:p>
+        </w:tc>
+        <w:tc>
+          <w:tcPr>
+            <w:tcW w:w="0" w:type="auto"/>
+            <w:hideMark/>
+          </w:tcPr>
+          <w:p>
+            <w:pPr>
+              <w:spacing w:after="160" w:line="278" w:lineRule="auto"/>
+              <w:cnfStyle w:val="000000000000" w:firstRow="0" w:lastRow="0" w:firstColumn="0" w:lastColumn="0" w:oddVBand="0" w:evenVBand="0" w:oddHBand="0" w:evenHBand="0" w:firstRowFirstColumn="0" w:firstRowLastColumn="0" w:lastRowFirstColumn="0" w:lastRowLastColumn="0"/>
+            </w:pPr>
+            <w:r>
+              <w:t>5 million records</w:t>
+            </w:r>
+          </w:p>
+        </w:tc>
+        <w:tc>
+          <w:tcPr>
+            <w:tcW w:w="0" w:type="auto"/>
+            <w:hideMark/>
+          </w:tcPr>
+          <w:p>
+            <w:pPr>
+              <w:spacing w:after="160" w:line="278" w:lineRule="auto"/>
+              <w:cnfStyle w:val="000000000000" w:firstRow="0" w:lastRow="0" w:firstColumn="0" w:lastColumn="0" w:oddVBand="0" w:evenVBand="0" w:oddHBand="0" w:evenHBand="0" w:firstRowFirstColumn="0" w:firstRowLastColumn="0" w:lastRowFirstColumn="0" w:lastRowLastColumn="0"/>
+            </w:pPr>
+            <w:r>
+              <w:t>Database capacity planning and testing</w:t>
+            </w:r>
+          </w:p>
+        </w:tc>
+      </w:tr>
+      <w:tr>
+        <w:trPr>
+          <w:cnfStyle w:val="000000100000" w:firstRow="0" w:lastRow="0" w:firstColumn="0" w:lastColumn="0" w:oddVBand="0" w:evenVBand="0" w:oddHBand="1" w:evenHBand="0" w:firstRowFirstColumn="0" w:firstRowLastColumn="0" w:lastRowFirstColumn="0" w:lastRowLastColumn="0"/>
+        </w:trPr>
+        <w:tc>
+          <w:tcPr>
+            <w:cnfStyle w:val="001000000000" w:firstRow="0" w:lastRow="0" w:firstColumn="1" w:lastColumn="0" w:oddVBand="0" w:evenVBand="0" w:oddHBand="0" w:evenHBand="0" w:firstRowFirstColumn="0" w:firstRowLastColumn="0" w:lastRowFirstColumn="0" w:lastRowLastColumn="0"/>
+            <w:tcW w:w="0" w:type="auto"/>
+            <w:hideMark/>
+          </w:tcPr>
+          <w:p>
+            <w:pPr>
+              <w:spacing w:after="160" w:line="278" w:lineRule="auto"/>
+            </w:pPr>
+            <w:r>
+              <w:lastRenderedPageBreak/>
+              <w:t>SCA-03</w:t>
+            </w:r>
+          </w:p>
+        </w:tc>
+        <w:tc>
+          <w:tcPr>
+            <w:tcW w:w="0" w:type="auto"/>
+            <w:hideMark/>
+          </w:tcPr>
+          <w:p>
+            <w:pPr>
+              <w:spacing w:after="160" w:line="278" w:lineRule="auto"/>
+              <w:cnfStyle w:val="000000100000" w:firstRow="0" w:lastRow="0" w:firstColumn="0" w:lastColumn="0" w:oddVBand="0" w:evenVBand="0" w:oddHBand="1" w:evenHBand="0" w:firstRowFirstColumn="0" w:firstRowLastColumn="0" w:lastRowFirstColumn="0" w:lastRowLastColumn="0"/>
+            </w:pPr>
+            <w:r>
+              <w:rPr>
+                <w:b/>
+                <w:bCs/>
+              </w:rPr>
+              <w:t>User Scalability</w:t>
+            </w:r>
+            <w:r>
+              <w:t>: The system (if including UI) shall support </w:t>
+            </w:r>
+            <w:r>
+              <w:rPr>
+                <w:b/>
+                <w:bCs/>
+              </w:rPr>
+              <w:t>1,000 concurrent users</w:t>
+            </w:r>
+            <w:r>
+              <w:t> from dealer platforms or marketplace integrations.</w:t>
+            </w:r>
+          </w:p>
+        </w:tc>
+        <w:tc>
+          <w:tcPr>
+            <w:tcW w:w="0" w:type="auto"/>
+            <w:hideMark/>
+          </w:tcPr>
+          <w:p>
+            <w:pPr>
+              <w:spacing w:after="160" w:line="278" w:lineRule="auto"/>
+              <w:cnfStyle w:val="000000100000" w:firstRow="0" w:lastRow="0" w:firstColumn="0" w:lastColumn="0" w:oddVBand="0" w:evenVBand="0" w:oddHBand="1" w:evenHBand="0" w:firstRowFirstColumn="0" w:firstRowLastColumn="0" w:lastRowFirstColumn="0" w:lastRowLastColumn="0"/>
+            </w:pPr>
+            <w:r>
+              <w:t>Medium</w:t>
+            </w:r>
+          </w:p>
+        </w:tc>
+        <w:tc>
+          <w:tcPr>
+            <w:tcW w:w="0" w:type="auto"/>
+            <w:hideMark/>
+          </w:tcPr>
+          <w:p>
+            <w:pPr>
+              <w:spacing w:after="160" w:line="278" w:lineRule="auto"/>
+              <w:cnfStyle w:val="000000100000" w:firstRow="0" w:lastRow="0" w:firstColumn="0" w:lastColumn="0" w:oddVBand="0" w:evenVBand="0" w:oddHBand="1" w:evenHBand="0" w:firstRowFirstColumn="0" w:firstRowLastColumn="0" w:lastRowFirstColumn="0" w:lastRowLastColumn="0"/>
+            </w:pPr>
+            <w:r>
+              <w:t>1,000 concurrent users</w:t>
+            </w:r>
+          </w:p>
+        </w:tc>
+        <w:tc>
+          <w:tcPr>
+            <w:tcW w:w="0" w:type="auto"/>
+            <w:hideMark/>
+          </w:tcPr>
+          <w:p>
+            <w:pPr>
+              <w:spacing w:after="160" w:line="278" w:lineRule="auto"/>
+              <w:cnfStyle w:val="000000100000" w:firstRow="0" w:lastRow="0" w:firstColumn="0" w:lastColumn="0" w:oddVBand="0" w:evenVBand="0" w:oddHBand="1" w:evenHBand="0" w:firstRowFirstColumn="0" w:firstRowLastColumn="0" w:lastRowFirstColumn="0" w:lastRowLastColumn="0"/>
+            </w:pPr>
+            <w:r>
+              <w:t>Load testing with simulated user sessions</w:t>
+            </w:r>
+          </w:p>
+        </w:tc>
+      </w:tr>
+      <w:tr>
+        <w:tc>
+          <w:tcPr>
+            <w:cnfStyle w:val="001000000000" w:firstRow="0" w:lastRow="0" w:firstColumn="1" w:lastColumn="0" w:oddVBand="0" w:evenVBand="0" w:oddHBand="0" w:evenHBand="0" w:firstRowFirstColumn="0" w:firstRowLastColumn="0" w:lastRowFirstColumn="0" w:lastRowLastColumn="0"/>
+            <w:tcW w:w="0" w:type="auto"/>
+            <w:hideMark/>
+          </w:tcPr>
+          <w:p>
+            <w:pPr>
+              <w:spacing w:after="160" w:line="278" w:lineRule="auto"/>
+            </w:pPr>
+            <w:r>
+              <w:t>SCA-04</w:t>
+            </w:r>
+          </w:p>
+        </w:tc>
+        <w:tc>
+          <w:tcPr>
+            <w:tcW w:w="0" w:type="auto"/>
+            <w:hideMark/>
+          </w:tcPr>
+          <w:p>
+            <w:pPr>
+              <w:spacing w:after="160" w:line="278" w:lineRule="auto"/>
+              <w:cnfStyle w:val="000000000000" w:firstRow="0" w:lastRow="0" w:firstColumn="0" w:lastColumn="0" w:oddVBand="0" w:evenVBand="0" w:oddHBand="0" w:evenHBand="0" w:firstRowFirstColumn="0" w:firstRowLastColumn="0" w:lastRowFirstColumn="0" w:lastRowLastColumn="0"/>
+            </w:pPr>
+            <w:r>
+              <w:rPr>
+                <w:b/>
+                <w:bCs/>
+              </w:rPr>
+              <w:t>Geographic Expansion</w:t>
+            </w:r>
+            <w:r>
+              <w:t>: The architecture shall allow addition of new European regions without requiring complete re-engineering.</w:t>
+            </w:r>
+          </w:p>
+        </w:tc>
+        <w:tc>
+          <w:tcPr>
+            <w:tcW w:w="0" w:type="auto"/>
+            <w:hideMark/>
+          </w:tcPr>
+          <w:p>
+            <w:pPr>
+              <w:spacing w:after="160" w:line="278" w:lineRule="auto"/>
+              <w:cnfStyle w:val="000000000000" w:firstRow="0" w:lastRow="0" w:firstColumn="0" w:lastColumn="0" w:oddVBand="0" w:evenVBand="0" w:oddHBand="0" w:evenHBand="0" w:firstRowFirstColumn="0" w:firstRowLastColumn="0" w:lastRowFirstColumn="0" w:lastRowLastColumn="0"/>
+            </w:pPr>
+            <w:r>
+              <w:t>Medium</w:t>
+            </w:r>
+          </w:p>
+        </w:tc>
+        <w:tc>
+          <w:tcPr>
+            <w:tcW w:w="0" w:type="auto"/>
+            <w:hideMark/>
+          </w:tcPr>
+          <w:p>
+            <w:pPr>
+              <w:spacing w:after="160" w:line="278" w:lineRule="auto"/>
+              <w:cnfStyle w:val="000000000000" w:firstRow="0" w:lastRow="0" w:firstColumn="0" w:lastColumn="0" w:oddVBand="0" w:evenVBand="0" w:oddHBand="0" w:evenHBand="0" w:firstRowFirstColumn="0" w:firstRowLastColumn="0" w:lastRowFirstColumn="0" w:lastRowLastColumn="0"/>
+            </w:pPr>
+            <w:r>
+              <w:t>Add new region within 2 sprints</w:t>
+            </w:r>
+          </w:p>
+        </w:tc>
+        <w:tc>
+          <w:tcPr>
+            <w:tcW w:w="0" w:type="auto"/>
+            <w:hideMark/>
+          </w:tcPr>
+          <w:p>
+            <w:pPr>
+              <w:spacing w:after="160" w:line="278" w:lineRule="auto"/>
+              <w:cnfStyle w:val="000000000000" w:firstRow="0" w:lastRow="0" w:firstColumn="0" w:lastColumn="0" w:oddVBand="0" w:evenVBand="0" w:oddHBand="0" w:evenHBand="0" w:firstRowFirstColumn="0" w:firstRowLastColumn="0" w:lastRowFirstColumn="0" w:lastRowLastColumn="0"/>
+            </w:pPr>
+            <w:r>
+              <w:t>Architecture review</w:t>
+            </w:r>
+          </w:p>
+        </w:tc>
+      </w:tr>
+      <w:tr>
+        <w:trPr>
+          <w:cnfStyle w:val="000000100000" w:firstRow="0" w:lastRow="0" w:firstColumn="0" w:lastColumn="0" w:oddVBand="0" w:evenVBand="0" w:oddHBand="1" w:evenHBand="0" w:firstRowFirstColumn="0" w:firstRowLastColumn="0" w:lastRowFirstColumn="0" w:lastRowLastColumn="0"/>
+        </w:trPr>
+        <w:tc>
+          <w:tcPr>
+            <w:cnfStyle w:val="001000000000" w:firstRow="0" w:lastRow="0" w:firstColumn="1" w:lastColumn="0" w:oddVBand="0" w:evenVBand="0" w:oddHBand="0" w:evenHBand="0" w:firstRowFirstColumn="0" w:firstRowLastColumn="0" w:lastRowFirstColumn="0" w:lastRowLastColumn="0"/>
+            <w:tcW w:w="0" w:type="auto"/>
+            <w:hideMark/>
+          </w:tcPr>
+          <w:p>
+            <w:pPr>
+              <w:spacing w:after="160" w:line="278" w:lineRule="auto"/>
+            </w:pPr>
+            <w:r>
+              <w:t>SCA-05</w:t>
+            </w:r>
+          </w:p>
+        </w:tc>
+        <w:tc>
+          <w:tcPr>
+            <w:tcW w:w="0" w:type="auto"/>
+            <w:hideMark/>
+          </w:tcPr>
+          <w:p>
+            <w:pPr>
+              <w:spacing w:after="160" w:line="278" w:lineRule="auto"/>
+              <w:cnfStyle w:val="000000100000" w:firstRow="0" w:lastRow="0" w:firstColumn="0" w:lastColumn="0" w:oddVBand="0" w:evenVBand="0" w:oddHBand="1" w:evenHBand="0" w:firstRowFirstColumn="0" w:firstRowLastColumn="0" w:lastRowFirstColumn="0" w:lastRowLastColumn="0"/>
+            </w:pPr>
+            <w:r>
+              <w:rPr>
+                <w:b/>
+                <w:bCs/>
+              </w:rPr>
+              <w:t>Model Versioning &amp; A/B Testing</w:t>
+            </w:r>
+            <w:r>
+              <w:t>: The system shall support running multiple prediction model versions simultaneously for A/B testing without performance degradation.</w:t>
+            </w:r>
+          </w:p>
+        </w:tc>
+        <w:tc>
+          <w:tcPr>
+            <w:tcW w:w="0" w:type="auto"/>
+            <w:hideMark/>
+          </w:tcPr>
+          <w:p>
+            <w:pPr>
+              <w:spacing w:after="160" w:line="278" w:lineRule="auto"/>
+              <w:cnfStyle w:val="000000100000" w:firstRow="0" w:lastRow="0" w:firstColumn="0" w:lastColumn="0" w:oddVBand="0" w:evenVBand="0" w:oddHBand="1" w:evenHBand="0" w:firstRowFirstColumn="0" w:firstRowLastColumn="0" w:lastRowFirstColumn="0" w:lastRowLastColumn="0"/>
+            </w:pPr>
+            <w:r>
+              <w:t>Medium</w:t>
+            </w:r>
+          </w:p>
+        </w:tc>
+        <w:tc>
+          <w:tcPr>
+            <w:tcW w:w="0" w:type="auto"/>
+            <w:hideMark/>
+          </w:tcPr>
+          <w:p>
+            <w:pPr>
+              <w:spacing w:after="160" w:line="278" w:lineRule="auto"/>
+              <w:cnfStyle w:val="000000100000" w:firstRow="0" w:lastRow="0" w:firstColumn="0" w:lastColumn="0" w:oddVBand="0" w:evenVBand="0" w:oddHBand="1" w:evenHBand="0" w:firstRowFirstColumn="0" w:firstRowLastColumn="0" w:lastRowFirstColumn="0" w:lastRowLastColumn="0"/>
+            </w:pPr>
+            <w:r>
+              <w:t>Support 3 concurrent model versions</w:t>
+            </w:r>
+          </w:p>
+        </w:tc>
+        <w:tc>
+          <w:tcPr>
+            <w:tcW w:w="0" w:type="auto"/>
+            <w:hideMark/>
+          </w:tcPr>
+          <w:p>
+            <w:pPr>
+              <w:spacing w:after="160" w:line="278" w:lineRule="auto"/>
+              <w:cnfStyle w:val="000000100000" w:firstRow="0" w:lastRow="0" w:firstColumn="0" w:lastColumn="0" w:oddVBand="0" w:evenVBand="0" w:oddHBand="1" w:evenHBand="0" w:firstRowFirstColumn="0" w:firstRowLastColumn="0" w:lastRowFirstColumn="0" w:lastRowLastColumn="0"/>
+            </w:pPr>
+            <w:r>
+              <w:t>Feature flag and model routing testing</w:t>
+            </w:r>
+          </w:p>
+        </w:tc>
+      </w:tr>
+    </w:tbl>
+    <w:p>
+      <w:pPr>
+        <w:rPr>
+          <w:b/>
+          <w:bCs/>
+        </w:rPr>
+      </w:pPr>
+      <w:r>
+        <w:rPr>
+          <w:b/>
+          <w:bCs/>
+        </w:rPr>
+        <w:t>2.2 Reliability, Availability &amp; Maintainability (RAM)</w:t>
+      </w:r>
+    </w:p>
+    <w:p>
+      <w:pPr>
+        <w:rPr>
+          <w:b/>
+          <w:bCs/>
+        </w:rPr>
+      </w:pPr>
+      <w:r>
+        <w:rPr>
+          <w:b/>
+          <w:bCs/>
+        </w:rPr>
+        <w:t>2.2.1 Availability</w:t>
+      </w:r>
+    </w:p>
+    <w:tbl>
+      <w:tblPr>
+        <w:tblStyle w:val="GridTable5Dark-Accent6"/>
+        <w:tblW w:w="0" w:type="auto"/>
+        <w:tblLook w:val="04A0" w:firstRow="1" w:lastRow="0" w:firstColumn="1" w:lastColumn="0" w:noHBand="0" w:noVBand="1"/>
+      </w:tblPr>
+      <w:tblGrid>
+        <w:gridCol w:w="1555"/>
+        <w:gridCol w:w="4834"/>
+        <w:gridCol w:w="1040"/>
+        <w:gridCol w:w="1921"/>
+      </w:tblGrid>
+      <w:tr>
+        <w:trPr>
+          <w:cnfStyle w:val="100000000000" w:firstRow="1" w:lastRow="0" w:firstColumn="0" w:lastColumn="0" w:oddVBand="0" w:evenVBand="0" w:oddHBand="0" w:evenHBand="0" w:firstRowFirstColumn="0" w:firstRowLastColumn="0" w:lastRowFirstColumn="0" w:lastRowLastColumn="0"/>
+        </w:trPr>
+        <w:tc>
+          <w:tcPr>
+            <w:cnfStyle w:val="001000000000" w:firstRow="0" w:lastRow="0" w:firstColumn="1" w:lastColumn="0" w:oddVBand="0" w:evenVBand="0" w:oddHBand="0" w:evenHBand="0" w:firstRowFirstColumn="0" w:firstRowLastColumn="0" w:lastRowFirstColumn="0" w:lastRowLastColumn="0"/>
+            <w:tcW w:w="0" w:type="auto"/>
+            <w:hideMark/>
+          </w:tcPr>
+          <w:p>
+            <w:pPr>
+              <w:spacing w:after="160" w:line="278" w:lineRule="auto"/>
+            </w:pPr>
+            <w:r>
+              <w:t>Requirement ID</w:t>
+            </w:r>
+          </w:p>
+        </w:tc>
+        <w:tc>
+          <w:tcPr>
+            <w:tcW w:w="0" w:type="auto"/>
+            <w:hideMark/>
+          </w:tcPr>
+          <w:p>
+            <w:pPr>
+              <w:spacing w:after="160" w:line="278" w:lineRule="auto"/>
+              <w:cnfStyle w:val="100000000000" w:firstRow="1" w:lastRow="0" w:firstColumn="0" w:lastColumn="0" w:oddVBand="0" w:evenVBand="0" w:oddHBand="0" w:evenHBand="0" w:firstRowFirstColumn="0" w:firstRowLastColumn="0" w:lastRowFirstColumn="0" w:lastRowLastColumn="0"/>
+            </w:pPr>
+            <w:r>
+              <w:t>Description</w:t>
+            </w:r>
+          </w:p>
+        </w:tc>
+        <w:tc>
+          <w:tcPr>
+            <w:tcW w:w="0" w:type="auto"/>
+            <w:hideMark/>
+          </w:tcPr>
+          <w:p>
+            <w:pPr>
+              <w:spacing w:after="160" w:line="278" w:lineRule="auto"/>
+              <w:cnfStyle w:val="100000000000" w:firstRow="1" w:lastRow="0" w:firstColumn="0" w:lastColumn="0" w:oddVBand="0" w:evenVBand="0" w:oddHBand="0" w:evenHBand="0" w:firstRowFirstColumn="0" w:firstRowLastColumn="0" w:lastRowFirstColumn="0" w:lastRowLastColumn="0"/>
+            </w:pPr>
+            <w:r>
+              <w:t>Priority</w:t>
+            </w:r>
+          </w:p>
+        </w:tc>
+        <w:tc>
+          <w:tcPr>
+            <w:tcW w:w="0" w:type="auto"/>
+            <w:hideMark/>
+          </w:tcPr>
+          <w:p>
+            <w:pPr>
+              <w:spacing w:after="160" w:line="278" w:lineRule="auto"/>
+              <w:cnfStyle w:val="100000000000" w:firstRow="1" w:lastRow="0" w:firstColumn="0" w:lastColumn="0" w:oddVBand="0" w:evenVBand="0" w:oddHBand="0" w:evenHBand="0" w:firstRowFirstColumn="0" w:firstRowLastColumn="0" w:lastRowFirstColumn="0" w:lastRowLastColumn="0"/>
+            </w:pPr>
+            <w:r>
+              <w:t>Measurement / Target</w:t>
+            </w:r>
+          </w:p>
+        </w:tc>
+      </w:tr>
+      <w:tr>
+        <w:trPr>
+          <w:cnfStyle w:val="000000100000" w:firstRow="0" w:lastRow="0" w:firstColumn="0" w:lastColumn="0" w:oddVBand="0" w:evenVBand="0" w:oddHBand="1" w:evenHBand="0" w:firstRowFirstColumn="0" w:firstRowLastColumn="0" w:lastRowFirstColumn="0" w:lastRowLastColumn="0"/>
+        </w:trPr>
+        <w:tc>
+          <w:tcPr>
+            <w:cnfStyle w:val="001000000000" w:firstRow="0" w:lastRow="0" w:firstColumn="1" w:lastColumn="0" w:oddVBand="0" w:evenVBand="0" w:oddHBand="0" w:evenHBand="0" w:firstRowFirstColumn="0" w:firstRowLastColumn="0" w:lastRowFirstColumn="0" w:lastRowLastColumn="0"/>
+            <w:tcW w:w="0" w:type="auto"/>
+            <w:hideMark/>
+          </w:tcPr>
+          <w:p>
+            <w:pPr>
+              <w:spacing w:after="160" w:line="278" w:lineRule="auto"/>
+            </w:pPr>
+            <w:r>
+              <w:t>AVA-01</w:t>
+            </w:r>
+          </w:p>
+        </w:tc>
+        <w:tc>
+          <w:tcPr>
+            <w:tcW w:w="0" w:type="auto"/>
+            <w:hideMark/>
+          </w:tcPr>
+          <w:p>
+            <w:pPr>
+              <w:spacing w:after="160" w:line="278" w:lineRule="auto"/>
+              <w:cnfStyle w:val="000000100000" w:firstRow="0" w:lastRow="0" w:firstColumn="0" w:lastColumn="0" w:oddVBand="0" w:evenVBand="0" w:oddHBand="1" w:evenHBand="0" w:firstRowFirstColumn="0" w:firstRowLastColumn="0" w:lastRowFirstColumn="0" w:lastRowLastColumn="0"/>
+            </w:pPr>
+            <w:r>
+              <w:rPr>
+                <w:b/>
+                <w:bCs/>
+              </w:rPr>
+              <w:t>System Uptime (API)</w:t>
+            </w:r>
+            <w:r>
+              <w:t>: The prediction API shall have </w:t>
+            </w:r>
+            <w:r>
+              <w:rPr>
+                <w:b/>
+                <w:bCs/>
+              </w:rPr>
+              <w:t>99.9%</w:t>
+            </w:r>
+            <w:r>
+              <w:t> availability monthly (SaaS). For on-premises deployments, target is </w:t>
+            </w:r>
+            <w:r>
+              <w:rPr>
+                <w:b/>
+                <w:bCs/>
+              </w:rPr>
+              <w:t>99.5%</w:t>
+            </w:r>
+            <w:r>
+              <w:t>.</w:t>
+            </w:r>
+          </w:p>
+        </w:tc>
+        <w:tc>
+          <w:tcPr>
+            <w:tcW w:w="0" w:type="auto"/>
+            <w:hideMark/>
+          </w:tcPr>
+          <w:p>
+            <w:pPr>
+              <w:spacing w:after="160" w:line="278" w:lineRule="auto"/>
+              <w:cnfStyle w:val="000000100000" w:firstRow="0" w:lastRow="0" w:firstColumn="0" w:lastColumn="0" w:oddVBand="0" w:evenVBand="0" w:oddHBand="1" w:evenHBand="0" w:firstRowFirstColumn="0" w:firstRowLastColumn="0" w:lastRowFirstColumn="0" w:lastRowLastColumn="0"/>
+            </w:pPr>
+            <w:r>
+              <w:t>High</w:t>
+            </w:r>
+          </w:p>
+        </w:tc>
+        <w:tc>
+          <w:tcPr>
+            <w:tcW w:w="0" w:type="auto"/>
+            <w:hideMark/>
+          </w:tcPr>
+          <w:p>
+            <w:pPr>
+              <w:spacing w:after="160" w:line="278" w:lineRule="auto"/>
+              <w:cnfStyle w:val="000000100000" w:firstRow="0" w:lastRow="0" w:firstColumn="0" w:lastColumn="0" w:oddVBand="0" w:evenVBand="0" w:oddHBand="1" w:evenHBand="0" w:firstRowFirstColumn="0" w:firstRowLastColumn="0" w:lastRowFirstColumn="0" w:lastRowLastColumn="0"/>
+            </w:pPr>
+            <w:r>
+              <w:t>99.9% (SaaS), 99.5% (on-prem)</w:t>
+            </w:r>
+          </w:p>
+        </w:tc>
+      </w:tr>
+      <w:tr>
+        <w:tc>
+          <w:tcPr>
+            <w:cnfStyle w:val="001000000000" w:firstRow="0" w:lastRow="0" w:firstColumn="1" w:lastColumn="0" w:oddVBand="0" w:evenVBand="0" w:oddHBand="0" w:evenHBand="0" w:firstRowFirstColumn="0" w:firstRowLastColumn="0" w:lastRowFirstColumn="0" w:lastRowLastColumn="0"/>
+            <w:tcW w:w="0" w:type="auto"/>
+            <w:hideMark/>
+          </w:tcPr>
+          <w:p>
+            <w:pPr>
+              <w:spacing w:after="160" w:line="278" w:lineRule="auto"/>
+            </w:pPr>
+            <w:r>
+              <w:t>AVA-02</w:t>
+            </w:r>
+          </w:p>
+        </w:tc>
+        <w:tc>
+          <w:tcPr>
+            <w:tcW w:w="0" w:type="auto"/>
+            <w:hideMark/>
+          </w:tcPr>
+          <w:p>
+            <w:pPr>
+              <w:spacing w:after="160" w:line="278" w:lineRule="auto"/>
+              <w:cnfStyle w:val="000000000000" w:firstRow="0" w:lastRow="0" w:firstColumn="0" w:lastColumn="0" w:oddVBand="0" w:evenVBand="0" w:oddHBand="0" w:evenHBand="0" w:firstRowFirstColumn="0" w:firstRowLastColumn="0" w:lastRowFirstColumn="0" w:lastRowLastColumn="0"/>
+            </w:pPr>
+            <w:r>
+              <w:rPr>
+                <w:b/>
+                <w:bCs/>
+              </w:rPr>
+              <w:t>Data Pipeline Uptime</w:t>
+            </w:r>
+            <w:r>
+              <w:t>: The data ingestion and processing pipelines shall have </w:t>
+            </w:r>
+            <w:r>
+              <w:rPr>
+                <w:b/>
+                <w:bCs/>
+              </w:rPr>
+              <w:t>99.5%</w:t>
+            </w:r>
+            <w:r>
+              <w:t> availability.</w:t>
+            </w:r>
+          </w:p>
+        </w:tc>
+        <w:tc>
+          <w:tcPr>
+            <w:tcW w:w="0" w:type="auto"/>
+            <w:hideMark/>
+          </w:tcPr>
+          <w:p>
+            <w:pPr>
+              <w:spacing w:after="160" w:line="278" w:lineRule="auto"/>
+              <w:cnfStyle w:val="000000000000" w:firstRow="0" w:lastRow="0" w:firstColumn="0" w:lastColumn="0" w:oddVBand="0" w:evenVBand="0" w:oddHBand="0" w:evenHBand="0" w:firstRowFirstColumn="0" w:firstRowLastColumn="0" w:lastRowFirstColumn="0" w:lastRowLastColumn="0"/>
+            </w:pPr>
+            <w:r>
+              <w:t>Medium</w:t>
+            </w:r>
+          </w:p>
+        </w:tc>
+        <w:tc>
+          <w:tcPr>
+            <w:tcW w:w="0" w:type="auto"/>
+            <w:hideMark/>
+          </w:tcPr>
+          <w:p>
+            <w:pPr>
+              <w:spacing w:after="160" w:line="278" w:lineRule="auto"/>
+              <w:cnfStyle w:val="000000000000" w:firstRow="0" w:lastRow="0" w:firstColumn="0" w:lastColumn="0" w:oddVBand="0" w:evenVBand="0" w:oddHBand="0" w:evenHBand="0" w:firstRowFirstColumn="0" w:firstRowLastColumn="0" w:lastRowFirstColumn="0" w:lastRowLastColumn="0"/>
+            </w:pPr>
+            <w:r>
+              <w:t>99.5%</w:t>
+            </w:r>
+          </w:p>
+        </w:tc>
+      </w:tr>
+      <w:tr>
+        <w:trPr>
+          <w:cnfStyle w:val="000000100000" w:firstRow="0" w:lastRow="0" w:firstColumn="0" w:lastColumn="0" w:oddVBand="0" w:evenVBand="0" w:oddHBand="1" w:evenHBand="0" w:firstRowFirstColumn="0" w:firstRowLastColumn="0" w:lastRowFirstColumn="0" w:lastRowLastColumn="0"/>
+        </w:trPr>
+        <w:tc>
+          <w:tcPr>
+            <w:cnfStyle w:val="001000000000" w:firstRow="0" w:lastRow="0" w:firstColumn="1" w:lastColumn="0" w:oddVBand="0" w:evenVBand="0" w:oddHBand="0" w:evenHBand="0" w:firstRowFirstColumn="0" w:firstRowLastColumn="0" w:lastRowFirstColumn="0" w:lastRowLastColumn="0"/>
+            <w:tcW w:w="0" w:type="auto"/>
+            <w:hideMark/>
+          </w:tcPr>
+          <w:p>
+            <w:pPr>
+              <w:spacing w:after="160" w:line="278" w:lineRule="auto"/>
+            </w:pPr>
+            <w:r>
+              <w:t>AVA-03</w:t>
+            </w:r>
+          </w:p>
+        </w:tc>
+        <w:tc>
+          <w:tcPr>
+            <w:tcW w:w="0" w:type="auto"/>
+            <w:hideMark/>
+          </w:tcPr>
+          <w:p>
+            <w:pPr>
+              <w:spacing w:after="160" w:line="278" w:lineRule="auto"/>
+              <w:cnfStyle w:val="000000100000" w:firstRow="0" w:lastRow="0" w:firstColumn="0" w:lastColumn="0" w:oddVBand="0" w:evenVBand="0" w:oddHBand="1" w:evenHBand="0" w:firstRowFirstColumn="0" w:firstRowLastColumn="0" w:lastRowFirstColumn="0" w:lastRowLastColumn="0"/>
+            </w:pPr>
+            <w:r>
+              <w:rPr>
+                <w:b/>
+                <w:bCs/>
+              </w:rPr>
+              <w:t>Scheduled Maintenance</w:t>
+            </w:r>
+            <w:r>
+              <w:t>: Planned maintenance requiring API downtime shall be limited to </w:t>
+            </w:r>
+            <w:r>
+              <w:rPr>
+                <w:b/>
+                <w:bCs/>
+              </w:rPr>
+              <w:t>2 hours per month</w:t>
+            </w:r>
+            <w:r>
+              <w:t>, scheduled during European off-peak hours (02:00-04:00 CET).</w:t>
+            </w:r>
+          </w:p>
+        </w:tc>
+        <w:tc>
+          <w:tcPr>
+            <w:tcW w:w="0" w:type="auto"/>
+            <w:hideMark/>
+          </w:tcPr>
+          <w:p>
+            <w:pPr>
+              <w:spacing w:after="160" w:line="278" w:lineRule="auto"/>
+              <w:cnfStyle w:val="000000100000" w:firstRow="0" w:lastRow="0" w:firstColumn="0" w:lastColumn="0" w:oddVBand="0" w:evenVBand="0" w:oddHBand="1" w:evenHBand="0" w:firstRowFirstColumn="0" w:firstRowLastColumn="0" w:lastRowFirstColumn="0" w:lastRowLastColumn="0"/>
+            </w:pPr>
+            <w:r>
+              <w:t>Medium</w:t>
+            </w:r>
+          </w:p>
+        </w:tc>
+        <w:tc>
+          <w:tcPr>
+            <w:tcW w:w="0" w:type="auto"/>
+            <w:hideMark/>
+          </w:tcPr>
+          <w:p>
+            <w:pPr>
+              <w:spacing w:after="160" w:line="278" w:lineRule="auto"/>
+              <w:cnfStyle w:val="000000100000" w:firstRow="0" w:lastRow="0" w:firstColumn="0" w:lastColumn="0" w:oddVBand="0" w:evenVBand="0" w:oddHBand="1" w:evenHBand="0" w:firstRowFirstColumn="0" w:firstRowLastColumn="0" w:lastRowFirstColumn="0" w:lastRowLastColumn="0"/>
+            </w:pPr>
+            <w:r>
+              <w:t>≤ 2 hours/month, with 7-day notice</w:t>
+            </w:r>
+          </w:p>
+        </w:tc>
+      </w:tr>
+      <w:tr>
+        <w:tc>
+          <w:tcPr>
+            <w:cnfStyle w:val="001000000000" w:firstRow="0" w:lastRow="0" w:firstColumn="1" w:lastColumn="0" w:oddVBand="0" w:evenVBand="0" w:oddHBand="0" w:evenHBand="0" w:firstRowFirstColumn="0" w:firstRowLastColumn="0" w:lastRowFirstColumn="0" w:lastRowLastColumn="0"/>
+            <w:tcW w:w="0" w:type="auto"/>
+            <w:hideMark/>
+          </w:tcPr>
+          <w:p>
+            <w:pPr>
+              <w:spacing w:after="160" w:line="278" w:lineRule="auto"/>
+            </w:pPr>
+            <w:r>
+              <w:lastRenderedPageBreak/>
+              <w:t>AVA-04</w:t>
+            </w:r>
+          </w:p>
+        </w:tc>
+        <w:tc>
+          <w:tcPr>
+            <w:tcW w:w="0" w:type="auto"/>
+            <w:hideMark/>
+          </w:tcPr>
+          <w:p>
+            <w:pPr>
+              <w:spacing w:after="160" w:line="278" w:lineRule="auto"/>
+              <w:cnfStyle w:val="000000000000" w:firstRow="0" w:lastRow="0" w:firstColumn="0" w:lastColumn="0" w:oddVBand="0" w:evenVBand="0" w:oddHBand="0" w:evenHBand="0" w:firstRowFirstColumn="0" w:firstRowLastColumn="0" w:lastRowFirstColumn="0" w:lastRowLastColumn="0"/>
+            </w:pPr>
+            <w:r>
+              <w:rPr>
+                <w:b/>
+                <w:bCs/>
+              </w:rPr>
+              <w:t>Graceful Degradation</w:t>
+            </w:r>
+            <w:r>
+              <w:t>: During partial system failures (e.g., LLM service unavailable), the system shall automatically fail over to statistical models with clear indication of reduced confidence.</w:t>
+            </w:r>
+          </w:p>
+        </w:tc>
+        <w:tc>
+          <w:tcPr>
+            <w:tcW w:w="0" w:type="auto"/>
+            <w:hideMark/>
+          </w:tcPr>
+          <w:p>
+            <w:pPr>
+              <w:spacing w:after="160" w:line="278" w:lineRule="auto"/>
+              <w:cnfStyle w:val="000000000000" w:firstRow="0" w:lastRow="0" w:firstColumn="0" w:lastColumn="0" w:oddVBand="0" w:evenVBand="0" w:oddHBand="0" w:evenHBand="0" w:firstRowFirstColumn="0" w:firstRowLastColumn="0" w:lastRowFirstColumn="0" w:lastRowLastColumn="0"/>
+            </w:pPr>
+            <w:r>
+              <w:t>High</w:t>
+            </w:r>
+          </w:p>
+        </w:tc>
+        <w:tc>
+          <w:tcPr>
+            <w:tcW w:w="0" w:type="auto"/>
+            <w:hideMark/>
+          </w:tcPr>
+          <w:p>
+            <w:pPr>
+              <w:spacing w:after="160" w:line="278" w:lineRule="auto"/>
+              <w:cnfStyle w:val="000000000000" w:firstRow="0" w:lastRow="0" w:firstColumn="0" w:lastColumn="0" w:oddVBand="0" w:evenVBand="0" w:oddHBand="0" w:evenHBand="0" w:firstRowFirstColumn="0" w:firstRowLastColumn="0" w:lastRowFirstColumn="0" w:lastRowLastColumn="0"/>
+            </w:pPr>
+            <w:r>
+              <w:t>Fallback within 5 seconds</w:t>
+            </w:r>
+          </w:p>
+        </w:tc>
+      </w:tr>
+    </w:tbl>
+    <w:p>
+      <w:pPr>
+        <w:rPr>
+          <w:b/>
+          <w:bCs/>
+        </w:rPr>
+      </w:pPr>
+      <w:r>
+        <w:rPr>
+          <w:b/>
+          <w:bCs/>
+        </w:rPr>
+        <w:t>2.2.2 Reliability &amp; Recoverability</w:t>
+      </w:r>
+    </w:p>
+    <w:tbl>
+      <w:tblPr>
+        <w:tblStyle w:val="GridTable5Dark-Accent6"/>
+        <w:tblW w:w="0" w:type="auto"/>
+        <w:tblLook w:val="04A0" w:firstRow="1" w:lastRow="0" w:firstColumn="1" w:lastColumn="0" w:noHBand="0" w:noVBand="1"/>
+      </w:tblPr>
+      <w:tblGrid>
+        <w:gridCol w:w="1567"/>
+        <w:gridCol w:w="4720"/>
+        <w:gridCol w:w="959"/>
+        <w:gridCol w:w="2104"/>
+      </w:tblGrid>
+      <w:tr>
+        <w:trPr>
+          <w:cnfStyle w:val="100000000000" w:firstRow="1" w:lastRow="0" w:firstColumn="0" w:lastColumn="0" w:oddVBand="0" w:evenVBand="0" w:oddHBand="0" w:evenHBand="0" w:firstRowFirstColumn="0" w:firstRowLastColumn="0" w:lastRowFirstColumn="0" w:lastRowLastColumn="0"/>
+        </w:trPr>
+        <w:tc>
+          <w:tcPr>
+            <w:cnfStyle w:val="001000000000" w:firstRow="0" w:lastRow="0" w:firstColumn="1" w:lastColumn="0" w:oddVBand="0" w:evenVBand="0" w:oddHBand="0" w:evenHBand="0" w:firstRowFirstColumn="0" w:firstRowLastColumn="0" w:lastRowFirstColumn="0" w:lastRowLastColumn="0"/>
+            <w:tcW w:w="0" w:type="auto"/>
+            <w:hideMark/>
+          </w:tcPr>
+          <w:p>
+            <w:pPr>
+              <w:spacing w:after="160" w:line="278" w:lineRule="auto"/>
+            </w:pPr>
+            <w:r>
+              <w:t>Requirement ID</w:t>
+            </w:r>
+          </w:p>
+        </w:tc>
+        <w:tc>
+          <w:tcPr>
+            <w:tcW w:w="0" w:type="auto"/>
+            <w:hideMark/>
+          </w:tcPr>
+          <w:p>
+            <w:pPr>
+              <w:spacing w:after="160" w:line="278" w:lineRule="auto"/>
+              <w:cnfStyle w:val="100000000000" w:firstRow="1" w:lastRow="0" w:firstColumn="0" w:lastColumn="0" w:oddVBand="0" w:evenVBand="0" w:oddHBand="0" w:evenHBand="0" w:firstRowFirstColumn="0" w:firstRowLastColumn="0" w:lastRowFirstColumn="0" w:lastRowLastColumn="0"/>
+            </w:pPr>
+            <w:r>
+              <w:t>Description</w:t>
+            </w:r>
+          </w:p>
+        </w:tc>
+        <w:tc>
+          <w:tcPr>
+            <w:tcW w:w="0" w:type="auto"/>
+            <w:hideMark/>
+          </w:tcPr>
+          <w:p>
+            <w:pPr>
+              <w:spacing w:after="160" w:line="278" w:lineRule="auto"/>
+              <w:cnfStyle w:val="100000000000" w:firstRow="1" w:lastRow="0" w:firstColumn="0" w:lastColumn="0" w:oddVBand="0" w:evenVBand="0" w:oddHBand="0" w:evenHBand="0" w:firstRowFirstColumn="0" w:firstRowLastColumn="0" w:lastRowFirstColumn="0" w:lastRowLastColumn="0"/>
+            </w:pPr>
+            <w:r>
+              <w:t>Priority</w:t>
+            </w:r>
+          </w:p>
+        </w:tc>
+        <w:tc>
+          <w:tcPr>
+            <w:tcW w:w="0" w:type="auto"/>
+            <w:hideMark/>
+          </w:tcPr>
+          <w:p>
+            <w:pPr>
+              <w:spacing w:after="160" w:line="278" w:lineRule="auto"/>
+              <w:cnfStyle w:val="100000000000" w:firstRow="1" w:lastRow="0" w:firstColumn="0" w:lastColumn="0" w:oddVBand="0" w:evenVBand="0" w:oddHBand="0" w:evenHBand="0" w:firstRowFirstColumn="0" w:firstRowLastColumn="0" w:lastRowFirstColumn="0" w:lastRowLastColumn="0"/>
+            </w:pPr>
+            <w:r>
+              <w:t>Measurement / Target</w:t>
+            </w:r>
+          </w:p>
+        </w:tc>
+      </w:tr>
+      <w:tr>
+        <w:trPr>
+          <w:cnfStyle w:val="000000100000" w:firstRow="0" w:lastRow="0" w:firstColumn="0" w:lastColumn="0" w:oddVBand="0" w:evenVBand="0" w:oddHBand="1" w:evenHBand="0" w:firstRowFirstColumn="0" w:firstRowLastColumn="0" w:lastRowFirstColumn="0" w:lastRowLastColumn="0"/>
+        </w:trPr>
+        <w:tc>
+          <w:tcPr>
+            <w:cnfStyle w:val="001000000000" w:firstRow="0" w:lastRow="0" w:firstColumn="1" w:lastColumn="0" w:oddVBand="0" w:evenVBand="0" w:oddHBand="0" w:evenHBand="0" w:firstRowFirstColumn="0" w:firstRowLastColumn="0" w:lastRowFirstColumn="0" w:lastRowLastColumn="0"/>
+            <w:tcW w:w="0" w:type="auto"/>
+            <w:hideMark/>
+          </w:tcPr>
+          <w:p>
+            <w:pPr>
+              <w:spacing w:after="160" w:line="278" w:lineRule="auto"/>
+            </w:pPr>
+            <w:r>
+              <w:t>REL-01</w:t>
+            </w:r>
+          </w:p>
+        </w:tc>
+        <w:tc>
+          <w:tcPr>
+            <w:tcW w:w="0" w:type="auto"/>
+            <w:hideMark/>
+          </w:tcPr>
+          <w:p>
+            <w:pPr>
+              <w:spacing w:after="160" w:line="278" w:lineRule="auto"/>
+              <w:cnfStyle w:val="000000100000" w:firstRow="0" w:lastRow="0" w:firstColumn="0" w:lastColumn="0" w:oddVBand="0" w:evenVBand="0" w:oddHBand="1" w:evenHBand="0" w:firstRowFirstColumn="0" w:firstRowLastColumn="0" w:lastRowFirstColumn="0" w:lastRowLastColumn="0"/>
+            </w:pPr>
+            <w:r>
+              <w:rPr>
+                <w:b/>
+                <w:bCs/>
+              </w:rPr>
+              <w:t>Prediction Consistency</w:t>
+            </w:r>
+            <w:r>
+              <w:t>: For identical vehicle inputs, the system shall return predictions with ≤ </w:t>
+            </w:r>
+            <w:r>
+              <w:rPr>
+                <w:b/>
+                <w:bCs/>
+              </w:rPr>
+              <w:t>±1%</w:t>
+            </w:r>
+            <w:r>
+              <w:t> variance across repeated calls within a 5-minute window (statistical models).</w:t>
+            </w:r>
+          </w:p>
+        </w:tc>
+        <w:tc>
+          <w:tcPr>
+            <w:tcW w:w="0" w:type="auto"/>
+            <w:hideMark/>
+          </w:tcPr>
+          <w:p>
+            <w:pPr>
+              <w:spacing w:after="160" w:line="278" w:lineRule="auto"/>
+              <w:cnfStyle w:val="000000100000" w:firstRow="0" w:lastRow="0" w:firstColumn="0" w:lastColumn="0" w:oddVBand="0" w:evenVBand="0" w:oddHBand="1" w:evenHBand="0" w:firstRowFirstColumn="0" w:firstRowLastColumn="0" w:lastRowFirstColumn="0" w:lastRowLastColumn="0"/>
+            </w:pPr>
+            <w:r>
+              <w:t>High</w:t>
+            </w:r>
+          </w:p>
+        </w:tc>
+        <w:tc>
+          <w:tcPr>
+            <w:tcW w:w="0" w:type="auto"/>
+            <w:hideMark/>
+          </w:tcPr>
+          <w:p>
+            <w:pPr>
+              <w:spacing w:after="160" w:line="278" w:lineRule="auto"/>
+              <w:cnfStyle w:val="000000100000" w:firstRow="0" w:lastRow="0" w:firstColumn="0" w:lastColumn="0" w:oddVBand="0" w:evenVBand="0" w:oddHBand="1" w:evenHBand="0" w:firstRowFirstColumn="0" w:firstRowLastColumn="0" w:lastRowFirstColumn="0" w:lastRowLastColumn="0"/>
+            </w:pPr>
+            <w:r>
+              <w:t>≤ 1% variance for identical inputs</w:t>
+            </w:r>
+          </w:p>
+        </w:tc>
+      </w:tr>
+      <w:tr>
+        <w:tc>
+          <w:tcPr>
+            <w:cnfStyle w:val="001000000000" w:firstRow="0" w:lastRow="0" w:firstColumn="1" w:lastColumn="0" w:oddVBand="0" w:evenVBand="0" w:oddHBand="0" w:evenHBand="0" w:firstRowFirstColumn="0" w:firstRowLastColumn="0" w:lastRowFirstColumn="0" w:lastRowLastColumn="0"/>
+            <w:tcW w:w="0" w:type="auto"/>
+            <w:hideMark/>
+          </w:tcPr>
+          <w:p>
+            <w:pPr>
+              <w:spacing w:after="160" w:line="278" w:lineRule="auto"/>
+            </w:pPr>
+            <w:r>
+              <w:t>REL-02</w:t>
+            </w:r>
+          </w:p>
+        </w:tc>
+        <w:tc>
+          <w:tcPr>
+            <w:tcW w:w="0" w:type="auto"/>
+            <w:hideMark/>
+          </w:tcPr>
+          <w:p>
+            <w:pPr>
+              <w:spacing w:after="160" w:line="278" w:lineRule="auto"/>
+              <w:cnfStyle w:val="000000000000" w:firstRow="0" w:lastRow="0" w:firstColumn="0" w:lastColumn="0" w:oddVBand="0" w:evenVBand="0" w:oddHBand="0" w:evenHBand="0" w:firstRowFirstColumn="0" w:firstRowLastColumn="0" w:lastRowFirstColumn="0" w:lastRowLastColumn="0"/>
+            </w:pPr>
+            <w:r>
+              <w:rPr>
+                <w:b/>
+                <w:bCs/>
+              </w:rPr>
+              <w:t>Data Integrity</w:t>
+            </w:r>
+            <w:r>
+              <w:t>: No loss of core vehicle data, prediction results, or model training data due to system failure.</w:t>
+            </w:r>
+          </w:p>
+        </w:tc>
+        <w:tc>
+          <w:tcPr>
+            <w:tcW w:w="0" w:type="auto"/>
+            <w:hideMark/>
+          </w:tcPr>
+          <w:p>
+            <w:pPr>
+              <w:spacing w:after="160" w:line="278" w:lineRule="auto"/>
+              <w:cnfStyle w:val="000000000000" w:firstRow="0" w:lastRow="0" w:firstColumn="0" w:lastColumn="0" w:oddVBand="0" w:evenVBand="0" w:oddHBand="0" w:evenHBand="0" w:firstRowFirstColumn="0" w:firstRowLastColumn="0" w:lastRowFirstColumn="0" w:lastRowLastColumn="0"/>
+            </w:pPr>
+            <w:r>
+              <w:t>High</w:t>
+            </w:r>
+          </w:p>
+        </w:tc>
+        <w:tc>
+          <w:tcPr>
+            <w:tcW w:w="0" w:type="auto"/>
+            <w:hideMark/>
+          </w:tcPr>
+          <w:p>
+            <w:pPr>
+              <w:spacing w:after="160" w:line="278" w:lineRule="auto"/>
+              <w:cnfStyle w:val="000000000000" w:firstRow="0" w:lastRow="0" w:firstColumn="0" w:lastColumn="0" w:oddVBand="0" w:evenVBand="0" w:oddHBand="0" w:evenHBand="0" w:firstRowFirstColumn="0" w:firstRowLastColumn="0" w:lastRowFirstColumn="0" w:lastRowLastColumn="0"/>
+            </w:pPr>
+            <w:r>
+              <w:t>0% data loss for committed transactions</w:t>
+            </w:r>
+          </w:p>
+        </w:tc>
+      </w:tr>
+      <w:tr>
+        <w:trPr>
+          <w:cnfStyle w:val="000000100000" w:firstRow="0" w:lastRow="0" w:firstColumn="0" w:lastColumn="0" w:oddVBand="0" w:evenVBand="0" w:oddHBand="1" w:evenHBand="0" w:firstRowFirstColumn="0" w:firstRowLastColumn="0" w:lastRowFirstColumn="0" w:lastRowLastColumn="0"/>
+        </w:trPr>
+        <w:tc>
+          <w:tcPr>
+            <w:cnfStyle w:val="001000000000" w:firstRow="0" w:lastRow="0" w:firstColumn="1" w:lastColumn="0" w:oddVBand="0" w:evenVBand="0" w:oddHBand="0" w:evenHBand="0" w:firstRowFirstColumn="0" w:firstRowLastColumn="0" w:lastRowFirstColumn="0" w:lastRowLastColumn="0"/>
+            <w:tcW w:w="0" w:type="auto"/>
+            <w:hideMark/>
+          </w:tcPr>
+          <w:p>
+            <w:pPr>
+              <w:spacing w:after="160" w:line="278" w:lineRule="auto"/>
+            </w:pPr>
+            <w:r>
+              <w:t>REL-03</w:t>
+            </w:r>
+          </w:p>
+        </w:tc>
+        <w:tc>
+          <w:tcPr>
+            <w:tcW w:w="0" w:type="auto"/>
+            <w:hideMark/>
+          </w:tcPr>
+          <w:p>
+            <w:pPr>
+              <w:spacing w:after="160" w:line="278" w:lineRule="auto"/>
+              <w:cnfStyle w:val="000000100000" w:firstRow="0" w:lastRow="0" w:firstColumn="0" w:lastColumn="0" w:oddVBand="0" w:evenVBand="0" w:oddHBand="1" w:evenHBand="0" w:firstRowFirstColumn="0" w:firstRowLastColumn="0" w:lastRowFirstColumn="0" w:lastRowLastColumn="0"/>
+            </w:pPr>
+            <w:r>
+              <w:rPr>
+                <w:b/>
+                <w:bCs/>
+              </w:rPr>
+              <w:t>Recovery Point Objective (RPO)</w:t>
+            </w:r>
+            <w:r>
+              <w:t>: Maximum acceptable data loss in case of failure is </w:t>
+            </w:r>
+            <w:r>
+              <w:rPr>
+                <w:b/>
+                <w:bCs/>
+              </w:rPr>
+              <w:t>5 minutes</w:t>
+            </w:r>
+            <w:r>
+              <w:t> of predictions and data ingestion.</w:t>
+            </w:r>
+          </w:p>
+        </w:tc>
+        <w:tc>
+          <w:tcPr>
+            <w:tcW w:w="0" w:type="auto"/>
+            <w:hideMark/>
+          </w:tcPr>
+          <w:p>
+            <w:pPr>
+              <w:spacing w:after="160" w:line="278" w:lineRule="auto"/>
+              <w:cnfStyle w:val="000000100000" w:firstRow="0" w:lastRow="0" w:firstColumn="0" w:lastColumn="0" w:oddVBand="0" w:evenVBand="0" w:oddHBand="1" w:evenHBand="0" w:firstRowFirstColumn="0" w:firstRowLastColumn="0" w:lastRowFirstColumn="0" w:lastRowLastColumn="0"/>
+            </w:pPr>
+            <w:r>
+              <w:t>High</w:t>
+            </w:r>
+          </w:p>
+        </w:tc>
+        <w:tc>
+          <w:tcPr>
+            <w:tcW w:w="0" w:type="auto"/>
+            <w:hideMark/>
+          </w:tcPr>
+          <w:p>
+            <w:pPr>
+              <w:spacing w:after="160" w:line="278" w:lineRule="auto"/>
+              <w:cnfStyle w:val="000000100000" w:firstRow="0" w:lastRow="0" w:firstColumn="0" w:lastColumn="0" w:oddVBand="0" w:evenVBand="0" w:oddHBand="1" w:evenHBand="0" w:firstRowFirstColumn="0" w:firstRowLastColumn="0" w:lastRowFirstColumn="0" w:lastRowLastColumn="0"/>
+            </w:pPr>
+            <w:r>
+              <w:t>RPO ≤ 5 minutes</w:t>
+            </w:r>
+          </w:p>
+        </w:tc>
+      </w:tr>
+      <w:tr>
+        <w:tc>
+          <w:tcPr>
+            <w:cnfStyle w:val="001000000000" w:firstRow="0" w:lastRow="0" w:firstColumn="1" w:lastColumn="0" w:oddVBand="0" w:evenVBand="0" w:oddHBand="0" w:evenHBand="0" w:firstRowFirstColumn="0" w:firstRowLastColumn="0" w:lastRowFirstColumn="0" w:lastRowLastColumn="0"/>
+            <w:tcW w:w="0" w:type="auto"/>
+            <w:hideMark/>
+          </w:tcPr>
+          <w:p>
+            <w:pPr>
+              <w:spacing w:after="160" w:line="278" w:lineRule="auto"/>
+            </w:pPr>
+            <w:r>
+              <w:t>REL-04</w:t>
+            </w:r>
+          </w:p>
+        </w:tc>
+        <w:tc>
+          <w:tcPr>
+            <w:tcW w:w="0" w:type="auto"/>
+            <w:hideMark/>
+          </w:tcPr>
+          <w:p>
+            <w:pPr>
+              <w:spacing w:after="160" w:line="278" w:lineRule="auto"/>
+              <w:cnfStyle w:val="000000000000" w:firstRow="0" w:lastRow="0" w:firstColumn="0" w:lastColumn="0" w:oddVBand="0" w:evenVBand="0" w:oddHBand="0" w:evenHBand="0" w:firstRowFirstColumn="0" w:firstRowLastColumn="0" w:lastRowFirstColumn="0" w:lastRowLastColumn="0"/>
+            </w:pPr>
+            <w:r>
+              <w:rPr>
+                <w:b/>
+                <w:bCs/>
+              </w:rPr>
+              <w:t>Recovery Time Objective (RTO)</w:t>
+            </w:r>
+            <w:r>
+              <w:t>: The prediction service shall be recoverable to full functionality within </w:t>
+            </w:r>
+            <w:r>
+              <w:rPr>
+                <w:b/>
+                <w:bCs/>
+              </w:rPr>
+              <w:t>30 minutes</w:t>
+            </w:r>
+            <w:r>
+              <w:t> of a major failure.</w:t>
+            </w:r>
+          </w:p>
+        </w:tc>
+        <w:tc>
+          <w:tcPr>
+            <w:tcW w:w="0" w:type="auto"/>
+            <w:hideMark/>
+          </w:tcPr>
+          <w:p>
+            <w:pPr>
+              <w:spacing w:after="160" w:line="278" w:lineRule="auto"/>
+              <w:cnfStyle w:val="000000000000" w:firstRow="0" w:lastRow="0" w:firstColumn="0" w:lastColumn="0" w:oddVBand="0" w:evenVBand="0" w:oddHBand="0" w:evenHBand="0" w:firstRowFirstColumn="0" w:firstRowLastColumn="0" w:lastRowFirstColumn="0" w:lastRowLastColumn="0"/>
+            </w:pPr>
+            <w:r>
+              <w:t>High</w:t>
+            </w:r>
+          </w:p>
+        </w:tc>
+        <w:tc>
+          <w:tcPr>
+            <w:tcW w:w="0" w:type="auto"/>
+            <w:hideMark/>
+          </w:tcPr>
+          <w:p>
+            <w:pPr>
+              <w:spacing w:after="160" w:line="278" w:lineRule="auto"/>
+              <w:cnfStyle w:val="000000000000" w:firstRow="0" w:lastRow="0" w:firstColumn="0" w:lastColumn="0" w:oddVBand="0" w:evenVBand="0" w:oddHBand="0" w:evenHBand="0" w:firstRowFirstColumn="0" w:firstRowLastColumn="0" w:lastRowFirstColumn="0" w:lastRowLastColumn="0"/>
+            </w:pPr>
+            <w:r>
+              <w:t>RTO ≤ 30 minutes</w:t>
+            </w:r>
+          </w:p>
+        </w:tc>
+      </w:tr>
+      <w:tr>
+        <w:trPr>
+          <w:cnfStyle w:val="000000100000" w:firstRow="0" w:lastRow="0" w:firstColumn="0" w:lastColumn="0" w:oddVBand="0" w:evenVBand="0" w:oddHBand="1" w:evenHBand="0" w:firstRowFirstColumn="0" w:firstRowLastColumn="0" w:lastRowFirstColumn="0" w:lastRowLastColumn="0"/>
+        </w:trPr>
+        <w:tc>
+          <w:tcPr>
+            <w:cnfStyle w:val="001000000000" w:firstRow="0" w:lastRow="0" w:firstColumn="1" w:lastColumn="0" w:oddVBand="0" w:evenVBand="0" w:oddHBand="0" w:evenHBand="0" w:firstRowFirstColumn="0" w:firstRowLastColumn="0" w:lastRowFirstColumn="0" w:lastRowLastColumn="0"/>
+            <w:tcW w:w="0" w:type="auto"/>
+            <w:hideMark/>
+          </w:tcPr>
+          <w:p>
+            <w:pPr>
+              <w:spacing w:after="160" w:line="278" w:lineRule="auto"/>
+            </w:pPr>
+            <w:r>
+              <w:t>REL-05</w:t>
+            </w:r>
+          </w:p>
+        </w:tc>
+        <w:tc>
+          <w:tcPr>
+            <w:tcW w:w="0" w:type="auto"/>
+            <w:hideMark/>
+          </w:tcPr>
+          <w:p>
+            <w:pPr>
+              <w:spacing w:after="160" w:line="278" w:lineRule="auto"/>
+              <w:cnfStyle w:val="000000100000" w:firstRow="0" w:lastRow="0" w:firstColumn="0" w:lastColumn="0" w:oddVBand="0" w:evenVBand="0" w:oddHBand="1" w:evenHBand="0" w:firstRowFirstColumn="0" w:firstRowLastColumn="0" w:lastRowFirstColumn="0" w:lastRowLastColumn="0"/>
+            </w:pPr>
+            <w:r>
+              <w:rPr>
+                <w:b/>
+                <w:bCs/>
+              </w:rPr>
+              <w:t>Error Rate</w:t>
+            </w:r>
+            <w:r>
+              <w:t>: The system shall maintain a prediction error rate (failed requests/total requests) of &lt; </w:t>
+            </w:r>
+            <w:r>
+              <w:rPr>
+                <w:b/>
+                <w:bCs/>
+              </w:rPr>
+              <w:t>0.1%</w:t>
+            </w:r>
+            <w:r>
+              <w:t> under normal operating conditions.</w:t>
+            </w:r>
+          </w:p>
+        </w:tc>
+        <w:tc>
+          <w:tcPr>
+            <w:tcW w:w="0" w:type="auto"/>
+            <w:hideMark/>
+          </w:tcPr>
+          <w:p>
+            <w:pPr>
+              <w:spacing w:after="160" w:line="278" w:lineRule="auto"/>
+              <w:cnfStyle w:val="000000100000" w:firstRow="0" w:lastRow="0" w:firstColumn="0" w:lastColumn="0" w:oddVBand="0" w:evenVBand="0" w:oddHBand="1" w:evenHBand="0" w:firstRowFirstColumn="0" w:firstRowLastColumn="0" w:lastRowFirstColumn="0" w:lastRowLastColumn="0"/>
+            </w:pPr>
+            <w:r>
+              <w:t>High</w:t>
+            </w:r>
+          </w:p>
+        </w:tc>
+        <w:tc>
+          <w:tcPr>
+            <w:tcW w:w="0" w:type="auto"/>
+            <w:hideMark/>
+          </w:tcPr>
+          <w:p>
+            <w:pPr>
+              <w:spacing w:after="160" w:line="278" w:lineRule="auto"/>
+              <w:cnfStyle w:val="000000100000" w:firstRow="0" w:lastRow="0" w:firstColumn="0" w:lastColumn="0" w:oddVBand="0" w:evenVBand="0" w:oddHBand="1" w:evenHBand="0" w:firstRowFirstColumn="0" w:firstRowLastColumn="0" w:lastRowFirstColumn="0" w:lastRowLastColumn="0"/>
+            </w:pPr>
+            <w:r>
+              <w:t>&lt; 0.1% error rate</w:t>
+            </w:r>
+          </w:p>
+        </w:tc>
+      </w:tr>
+    </w:tbl>
+    <w:p>
+      <w:pPr>
+        <w:rPr>
+          <w:b/>
+          <w:bCs/>
+        </w:rPr>
+      </w:pPr>
+      <w:r>
+        <w:rPr>
+          <w:b/>
+          <w:bCs/>
+        </w:rPr>
+        <w:t>2.2.3 Maintainability</w:t>
+      </w:r>
+    </w:p>
+    <w:tbl>
+      <w:tblPr>
+        <w:tblStyle w:val="GridTable5Dark-Accent6"/>
+        <w:tblW w:w="10538" w:type="dxa"/>
+        <w:tblLook w:val="04A0" w:firstRow="1" w:lastRow="0" w:firstColumn="1" w:lastColumn="0" w:noHBand="0" w:noVBand="1"/>
+      </w:tblPr>
+      <w:tblGrid>
+        <w:gridCol w:w="1637"/>
+        <w:gridCol w:w="7861"/>
+        <w:gridCol w:w="1040"/>
+      </w:tblGrid>
+      <w:tr>
+        <w:trPr>
+          <w:cnfStyle w:val="100000000000" w:firstRow="1" w:lastRow="0" w:firstColumn="0" w:lastColumn="0" w:oddVBand="0" w:evenVBand="0" w:oddHBand="0" w:evenHBand="0" w:firstRowFirstColumn="0" w:firstRowLastColumn="0" w:lastRowFirstColumn="0" w:lastRowLastColumn="0"/>
+          <w:trHeight w:val="845"/>
+        </w:trPr>
+        <w:tc>
+          <w:tcPr>
+            <w:cnfStyle w:val="001000000000" w:firstRow="0" w:lastRow="0" w:firstColumn="1" w:lastColumn="0" w:oddVBand="0" w:evenVBand="0" w:oddHBand="0" w:evenHBand="0" w:firstRowFirstColumn="0" w:firstRowLastColumn="0" w:lastRowFirstColumn="0" w:lastRowLastColumn="0"/>
+            <w:tcW w:w="0" w:type="auto"/>
+            <w:hideMark/>
+          </w:tcPr>
+          <w:p>
+            <w:pPr>
+              <w:spacing w:after="160" w:line="278" w:lineRule="auto"/>
+            </w:pPr>
+            <w:r>
+              <w:t>Requirement ID</w:t>
+            </w:r>
+          </w:p>
+        </w:tc>
+        <w:tc>
+          <w:tcPr>
+            <w:tcW w:w="0" w:type="auto"/>
+            <w:hideMark/>
+          </w:tcPr>
+          <w:p>
+            <w:pPr>
+              <w:spacing w:after="160" w:line="278" w:lineRule="auto"/>
+              <w:cnfStyle w:val="100000000000" w:firstRow="1" w:lastRow="0" w:firstColumn="0" w:lastColumn="0" w:oddVBand="0" w:evenVBand="0" w:oddHBand="0" w:evenHBand="0" w:firstRowFirstColumn="0" w:firstRowLastColumn="0" w:lastRowFirstColumn="0" w:lastRowLastColumn="0"/>
+            </w:pPr>
+            <w:r>
+              <w:t>Description</w:t>
+            </w:r>
+          </w:p>
+        </w:tc>
+        <w:tc>
+          <w:tcPr>
+            <w:tcW w:w="0" w:type="auto"/>
+            <w:hideMark/>
+          </w:tcPr>
+          <w:p>
+            <w:pPr>
+              <w:spacing w:after="160" w:line="278" w:lineRule="auto"/>
+              <w:cnfStyle w:val="100000000000" w:firstRow="1" w:lastRow="0" w:firstColumn="0" w:lastColumn="0" w:oddVBand="0" w:evenVBand="0" w:oddHBand="0" w:evenHBand="0" w:firstRowFirstColumn="0" w:firstRowLastColumn="0" w:lastRowFirstColumn="0" w:lastRowLastColumn="0"/>
+            </w:pPr>
+            <w:r>
+              <w:t>Priority</w:t>
+            </w:r>
+          </w:p>
+        </w:tc>
+      </w:tr>
+      <w:tr>
+        <w:trPr>
+          <w:cnfStyle w:val="000000100000" w:firstRow="0" w:lastRow="0" w:firstColumn="0" w:lastColumn="0" w:oddVBand="0" w:evenVBand="0" w:oddHBand="1" w:evenHBand="0" w:firstRowFirstColumn="0" w:firstRowLastColumn="0" w:lastRowFirstColumn="0" w:lastRowLastColumn="0"/>
+          <w:trHeight w:val="845"/>
+        </w:trPr>
+        <w:tc>
+          <w:tcPr>
+            <w:cnfStyle w:val="001000000000" w:firstRow="0" w:lastRow="0" w:firstColumn="1" w:lastColumn="0" w:oddVBand="0" w:evenVBand="0" w:oddHBand="0" w:evenHBand="0" w:firstRowFirstColumn="0" w:firstRowLastColumn="0" w:lastRowFirstColumn="0" w:lastRowLastColumn="0"/>
+            <w:tcW w:w="0" w:type="auto"/>
+            <w:hideMark/>
+          </w:tcPr>
+          <w:p>
+            <w:pPr>
+              <w:spacing w:after="160" w:line="278" w:lineRule="auto"/>
+            </w:pPr>
+            <w:r>
+              <w:t>MAI-01</w:t>
+            </w:r>
+          </w:p>
+        </w:tc>
+        <w:tc>
+          <w:tcPr>
+            <w:tcW w:w="0" w:type="auto"/>
+            <w:hideMark/>
+          </w:tcPr>
+          <w:p>
+            <w:pPr>
+              <w:spacing w:after="160" w:line="278" w:lineRule="auto"/>
+              <w:cnfStyle w:val="000000100000" w:firstRow="0" w:lastRow="0" w:firstColumn="0" w:lastColumn="0" w:oddVBand="0" w:evenVBand="0" w:oddHBand="1" w:evenHBand="0" w:firstRowFirstColumn="0" w:firstRowLastColumn="0" w:lastRowFirstColumn="0" w:lastRowLastColumn="0"/>
+            </w:pPr>
+            <w:r>
+              <w:rPr>
+                <w:b/>
+                <w:bCs/>
+              </w:rPr>
+              <w:t>Model Updates</w:t>
+            </w:r>
+            <w:r>
+              <w:t>: Deployment of updated prediction models (LLM or statistical) shall be possible with zero downtime and immediate rollback capability.</w:t>
+            </w:r>
+          </w:p>
+        </w:tc>
+        <w:tc>
+          <w:tcPr>
+            <w:tcW w:w="0" w:type="auto"/>
+            <w:hideMark/>
+          </w:tcPr>
+          <w:p>
+            <w:pPr>
+              <w:spacing w:after="160" w:line="278" w:lineRule="auto"/>
+              <w:cnfStyle w:val="000000100000" w:firstRow="0" w:lastRow="0" w:firstColumn="0" w:lastColumn="0" w:oddVBand="0" w:evenVBand="0" w:oddHBand="1" w:evenHBand="0" w:firstRowFirstColumn="0" w:firstRowLastColumn="0" w:lastRowFirstColumn="0" w:lastRowLastColumn="0"/>
+            </w:pPr>
+            <w:r>
+              <w:t>High</w:t>
+            </w:r>
+          </w:p>
+        </w:tc>
+      </w:tr>
+      <w:tr>
+        <w:trPr>
+          <w:trHeight w:val="845"/>
+        </w:trPr>
+        <w:tc>
+          <w:tcPr>
+            <w:cnfStyle w:val="001000000000" w:firstRow="0" w:lastRow="0" w:firstColumn="1" w:lastColumn="0" w:oddVBand="0" w:evenVBand="0" w:oddHBand="0" w:evenHBand="0" w:firstRowFirstColumn="0" w:firstRowLastColumn="0" w:lastRowFirstColumn="0" w:lastRowLastColumn="0"/>
+            <w:tcW w:w="0" w:type="auto"/>
+            <w:hideMark/>
+          </w:tcPr>
+          <w:p>
+            <w:pPr>
+              <w:spacing w:after="160" w:line="278" w:lineRule="auto"/>
+            </w:pPr>
+            <w:r>
+              <w:lastRenderedPageBreak/>
+              <w:t>MAI-02</w:t>
+            </w:r>
+          </w:p>
+        </w:tc>
+        <w:tc>
+          <w:tcPr>
+            <w:tcW w:w="0" w:type="auto"/>
+            <w:hideMark/>
+          </w:tcPr>
+          <w:p>
+            <w:pPr>
+              <w:spacing w:after="160" w:line="278" w:lineRule="auto"/>
+              <w:cnfStyle w:val="000000000000" w:firstRow="0" w:lastRow="0" w:firstColumn="0" w:lastColumn="0" w:oddVBand="0" w:evenVBand="0" w:oddHBand="0" w:evenHBand="0" w:firstRowFirstColumn="0" w:firstRowLastColumn="0" w:lastRowFirstColumn="0" w:lastRowLastColumn="0"/>
+            </w:pPr>
+            <w:r>
+              <w:rPr>
+                <w:b/>
+                <w:bCs/>
+              </w:rPr>
+              <w:t>Feature Flag Management</w:t>
+            </w:r>
+            <w:r>
+              <w:t>: The system shall support feature flags to control rollout of new prediction algorithms, data sources, or regional expansions.</w:t>
+            </w:r>
+          </w:p>
+        </w:tc>
+        <w:tc>
+          <w:tcPr>
+            <w:tcW w:w="0" w:type="auto"/>
+            <w:hideMark/>
+          </w:tcPr>
+          <w:p>
+            <w:pPr>
+              <w:spacing w:after="160" w:line="278" w:lineRule="auto"/>
+              <w:cnfStyle w:val="000000000000" w:firstRow="0" w:lastRow="0" w:firstColumn="0" w:lastColumn="0" w:oddVBand="0" w:evenVBand="0" w:oddHBand="0" w:evenHBand="0" w:firstRowFirstColumn="0" w:firstRowLastColumn="0" w:lastRowFirstColumn="0" w:lastRowLastColumn="0"/>
+            </w:pPr>
+            <w:r>
+              <w:t>Medium</w:t>
+            </w:r>
+          </w:p>
+        </w:tc>
+      </w:tr>
+      <w:tr>
+        <w:trPr>
+          <w:cnfStyle w:val="000000100000" w:firstRow="0" w:lastRow="0" w:firstColumn="0" w:lastColumn="0" w:oddVBand="0" w:evenVBand="0" w:oddHBand="1" w:evenHBand="0" w:firstRowFirstColumn="0" w:firstRowLastColumn="0" w:lastRowFirstColumn="0" w:lastRowLastColumn="0"/>
+          <w:trHeight w:val="845"/>
+        </w:trPr>
+        <w:tc>
+          <w:tcPr>
+            <w:cnfStyle w:val="001000000000" w:firstRow="0" w:lastRow="0" w:firstColumn="1" w:lastColumn="0" w:oddVBand="0" w:evenVBand="0" w:oddHBand="0" w:evenHBand="0" w:firstRowFirstColumn="0" w:firstRowLastColumn="0" w:lastRowFirstColumn="0" w:lastRowLastColumn="0"/>
+            <w:tcW w:w="0" w:type="auto"/>
+            <w:hideMark/>
+          </w:tcPr>
+          <w:p>
+            <w:pPr>
+              <w:spacing w:after="160" w:line="278" w:lineRule="auto"/>
+            </w:pPr>
+            <w:r>
+              <w:t>MAI-03</w:t>
+            </w:r>
+          </w:p>
+        </w:tc>
+        <w:tc>
+          <w:tcPr>
+            <w:tcW w:w="0" w:type="auto"/>
+            <w:hideMark/>
+          </w:tcPr>
+          <w:p>
+            <w:pPr>
+              <w:spacing w:after="160" w:line="278" w:lineRule="auto"/>
+              <w:cnfStyle w:val="000000100000" w:firstRow="0" w:lastRow="0" w:firstColumn="0" w:lastColumn="0" w:oddVBand="0" w:evenVBand="0" w:oddHBand="1" w:evenHBand="0" w:firstRowFirstColumn="0" w:firstRowLastColumn="0" w:lastRowFirstColumn="0" w:lastRowLastColumn="0"/>
+            </w:pPr>
+            <w:r>
+              <w:rPr>
+                <w:b/>
+                <w:bCs/>
+              </w:rPr>
+              <w:t>Logging &amp; Monitoring</w:t>
+            </w:r>
+            <w:r>
+              <w:t>: Comprehensive logging of prediction requests, model versions used, inference times, and input/output for auditing and debugging.</w:t>
+            </w:r>
+          </w:p>
+        </w:tc>
+        <w:tc>
+          <w:tcPr>
+            <w:tcW w:w="0" w:type="auto"/>
+            <w:hideMark/>
+          </w:tcPr>
+          <w:p>
+            <w:pPr>
+              <w:spacing w:after="160" w:line="278" w:lineRule="auto"/>
+              <w:cnfStyle w:val="000000100000" w:firstRow="0" w:lastRow="0" w:firstColumn="0" w:lastColumn="0" w:oddVBand="0" w:evenVBand="0" w:oddHBand="1" w:evenHBand="0" w:firstRowFirstColumn="0" w:firstRowLastColumn="0" w:lastRowFirstColumn="0" w:lastRowLastColumn="0"/>
+            </w:pPr>
+            <w:r>
+              <w:t>High</w:t>
+            </w:r>
+          </w:p>
+        </w:tc>
+      </w:tr>
+      <w:tr>
+        <w:trPr>
+          <w:trHeight w:val="845"/>
+        </w:trPr>
+        <w:tc>
+          <w:tcPr>
+            <w:cnfStyle w:val="001000000000" w:firstRow="0" w:lastRow="0" w:firstColumn="1" w:lastColumn="0" w:oddVBand="0" w:evenVBand="0" w:oddHBand="0" w:evenHBand="0" w:firstRowFirstColumn="0" w:firstRowLastColumn="0" w:lastRowFirstColumn="0" w:lastRowLastColumn="0"/>
+            <w:tcW w:w="0" w:type="auto"/>
+            <w:hideMark/>
+          </w:tcPr>
+          <w:p>
+            <w:pPr>
+              <w:spacing w:after="160" w:line="278" w:lineRule="auto"/>
+            </w:pPr>
+            <w:r>
+              <w:t>MAI-04</w:t>
+            </w:r>
+          </w:p>
+        </w:tc>
+        <w:tc>
+          <w:tcPr>
+            <w:tcW w:w="0" w:type="auto"/>
+            <w:hideMark/>
+          </w:tcPr>
+          <w:p>
+            <w:pPr>
+              <w:spacing w:after="160" w:line="278" w:lineRule="auto"/>
+              <w:cnfStyle w:val="000000000000" w:firstRow="0" w:lastRow="0" w:firstColumn="0" w:lastColumn="0" w:oddVBand="0" w:evenVBand="0" w:oddHBand="0" w:evenHBand="0" w:firstRowFirstColumn="0" w:firstRowLastColumn="0" w:lastRowFirstColumn="0" w:lastRowLastColumn="0"/>
+            </w:pPr>
+            <w:r>
+              <w:rPr>
+                <w:b/>
+                <w:bCs/>
+              </w:rPr>
+              <w:t>Configuration Externalization</w:t>
+            </w:r>
+            <w:r>
+              <w:t>: All model parameters, market adjustment factors, and regional settings shall be configurable without code deployment.</w:t>
+            </w:r>
+          </w:p>
+        </w:tc>
+        <w:tc>
+          <w:tcPr>
+            <w:tcW w:w="0" w:type="auto"/>
+            <w:hideMark/>
+          </w:tcPr>
+          <w:p>
+            <w:pPr>
+              <w:spacing w:after="160" w:line="278" w:lineRule="auto"/>
+              <w:cnfStyle w:val="000000000000" w:firstRow="0" w:lastRow="0" w:firstColumn="0" w:lastColumn="0" w:oddVBand="0" w:evenVBand="0" w:oddHBand="0" w:evenHBand="0" w:firstRowFirstColumn="0" w:firstRowLastColumn="0" w:lastRowFirstColumn="0" w:lastRowLastColumn="0"/>
+            </w:pPr>
+            <w:r>
+              <w:t>High</w:t>
+            </w:r>
+          </w:p>
+        </w:tc>
+      </w:tr>
+      <w:tr>
+        <w:trPr>
+          <w:cnfStyle w:val="000000100000" w:firstRow="0" w:lastRow="0" w:firstColumn="0" w:lastColumn="0" w:oddVBand="0" w:evenVBand="0" w:oddHBand="1" w:evenHBand="0" w:firstRowFirstColumn="0" w:firstRowLastColumn="0" w:lastRowFirstColumn="0" w:lastRowLastColumn="0"/>
+          <w:trHeight w:val="835"/>
+        </w:trPr>
+        <w:tc>
+          <w:tcPr>
+            <w:cnfStyle w:val="001000000000" w:firstRow="0" w:lastRow="0" w:firstColumn="1" w:lastColumn="0" w:oddVBand="0" w:evenVBand="0" w:oddHBand="0" w:evenHBand="0" w:firstRowFirstColumn="0" w:firstRowLastColumn="0" w:lastRowFirstColumn="0" w:lastRowLastColumn="0"/>
+            <w:tcW w:w="0" w:type="auto"/>
+            <w:hideMark/>
+          </w:tcPr>
+          <w:p>
+            <w:pPr>
+              <w:spacing w:after="160" w:line="278" w:lineRule="auto"/>
+            </w:pPr>
+            <w:r>
+              <w:t>MAI-05</w:t>
+            </w:r>
+          </w:p>
+        </w:tc>
+        <w:tc>
+          <w:tcPr>
+            <w:tcW w:w="0" w:type="auto"/>
+            <w:hideMark/>
+          </w:tcPr>
+          <w:p>
+            <w:pPr>
+              <w:spacing w:after="160" w:line="278" w:lineRule="auto"/>
+              <w:cnfStyle w:val="000000100000" w:firstRow="0" w:lastRow="0" w:firstColumn="0" w:lastColumn="0" w:oddVBand="0" w:evenVBand="0" w:oddHBand="1" w:evenHBand="0" w:firstRowFirstColumn="0" w:firstRowLastColumn="0" w:lastRowFirstColumn="0" w:lastRowLastColumn="0"/>
+            </w:pPr>
+            <w:r>
+              <w:rPr>
+                <w:b/>
+                <w:bCs/>
+              </w:rPr>
+              <w:t>Health Checks</w:t>
+            </w:r>
+            <w:r>
+              <w:t>: The system shall provide detailed health check endpoints for API, models, and data dependencies.</w:t>
+            </w:r>
+          </w:p>
+        </w:tc>
+        <w:tc>
+          <w:tcPr>
+            <w:tcW w:w="0" w:type="auto"/>
+            <w:hideMark/>
+          </w:tcPr>
+          <w:p>
+            <w:pPr>
+              <w:spacing w:after="160" w:line="278" w:lineRule="auto"/>
+              <w:cnfStyle w:val="000000100000" w:firstRow="0" w:lastRow="0" w:firstColumn="0" w:lastColumn="0" w:oddVBand="0" w:evenVBand="0" w:oddHBand="1" w:evenHBand="0" w:firstRowFirstColumn="0" w:firstRowLastColumn="0" w:lastRowFirstColumn="0" w:lastRowLastColumn="0"/>
+            </w:pPr>
+            <w:r>
+              <w:t>High</w:t>
+            </w:r>
+          </w:p>
+        </w:tc>
+      </w:tr>
+    </w:tbl>
+    <w:p>
+      <w:pPr>
+        <w:rPr>
+          <w:b/>
+          <w:bCs/>
+        </w:rPr>
+      </w:pPr>
+      <w:r>
+        <w:rPr>
+          <w:b/>
+          <w:bCs/>
+        </w:rPr>
+        <w:t>2.3 Security Requirements</w:t>
+      </w:r>
+    </w:p>
+    <w:p>
+      <w:pPr>
+        <w:rPr>
+          <w:b/>
+          <w:bCs/>
+        </w:rPr>
+      </w:pPr>
+      <w:r>
+        <w:rPr>
+          <w:b/>
+          <w:bCs/>
+        </w:rPr>
+        <w:t>2.3.1 Authentication &amp; Authorization</w:t>
+      </w:r>
+    </w:p>
+    <w:tbl>
+      <w:tblPr>
+        <w:tblStyle w:val="GridTable5Dark-Accent6"/>
+        <w:tblW w:w="10499" w:type="dxa"/>
+        <w:tblLook w:val="04A0" w:firstRow="1" w:lastRow="0" w:firstColumn="1" w:lastColumn="0" w:noHBand="0" w:noVBand="1"/>
+      </w:tblPr>
+      <w:tblGrid>
+        <w:gridCol w:w="1649"/>
+        <w:gridCol w:w="7810"/>
+        <w:gridCol w:w="1040"/>
+      </w:tblGrid>
+      <w:tr>
+        <w:trPr>
+          <w:cnfStyle w:val="100000000000" w:firstRow="1" w:lastRow="0" w:firstColumn="0" w:lastColumn="0" w:oddVBand="0" w:evenVBand="0" w:oddHBand="0" w:evenHBand="0" w:firstRowFirstColumn="0" w:firstRowLastColumn="0" w:lastRowFirstColumn="0" w:lastRowLastColumn="0"/>
+          <w:trHeight w:val="835"/>
+        </w:trPr>
+        <w:tc>
+          <w:tcPr>
+            <w:cnfStyle w:val="001000000000" w:firstRow="0" w:lastRow="0" w:firstColumn="1" w:lastColumn="0" w:oddVBand="0" w:evenVBand="0" w:oddHBand="0" w:evenHBand="0" w:firstRowFirstColumn="0" w:firstRowLastColumn="0" w:lastRowFirstColumn="0" w:lastRowLastColumn="0"/>
+            <w:tcW w:w="0" w:type="auto"/>
+            <w:hideMark/>
+          </w:tcPr>
+          <w:p>
+            <w:pPr>
+              <w:spacing w:after="160" w:line="278" w:lineRule="auto"/>
+            </w:pPr>
+            <w:r>
+              <w:t>Requirement ID</w:t>
+            </w:r>
+          </w:p>
+        </w:tc>
+        <w:tc>
+          <w:tcPr>
+            <w:tcW w:w="0" w:type="auto"/>
+            <w:hideMark/>
+          </w:tcPr>
+          <w:p>
+            <w:pPr>
+              <w:spacing w:after="160" w:line="278" w:lineRule="auto"/>
+              <w:cnfStyle w:val="100000000000" w:firstRow="1" w:lastRow="0" w:firstColumn="0" w:lastColumn="0" w:oddVBand="0" w:evenVBand="0" w:oddHBand="0" w:evenHBand="0" w:firstRowFirstColumn="0" w:firstRowLastColumn="0" w:lastRowFirstColumn="0" w:lastRowLastColumn="0"/>
+            </w:pPr>
+            <w:r>
+              <w:t>Description</w:t>
+            </w:r>
+          </w:p>
+        </w:tc>
+        <w:tc>
+          <w:tcPr>
+            <w:tcW w:w="0" w:type="auto"/>
+            <w:hideMark/>
+          </w:tcPr>
+          <w:p>
+            <w:pPr>
+              <w:spacing w:after="160" w:line="278" w:lineRule="auto"/>
+              <w:cnfStyle w:val="100000000000" w:firstRow="1" w:lastRow="0" w:firstColumn="0" w:lastColumn="0" w:oddVBand="0" w:evenVBand="0" w:oddHBand="0" w:evenHBand="0" w:firstRowFirstColumn="0" w:firstRowLastColumn="0" w:lastRowFirstColumn="0" w:lastRowLastColumn="0"/>
+            </w:pPr>
+            <w:r>
+              <w:t>Priority</w:t>
+            </w:r>
+          </w:p>
+        </w:tc>
+      </w:tr>
+      <w:tr>
+        <w:trPr>
+          <w:cnfStyle w:val="000000100000" w:firstRow="0" w:lastRow="0" w:firstColumn="0" w:lastColumn="0" w:oddVBand="0" w:evenVBand="0" w:oddHBand="1" w:evenHBand="0" w:firstRowFirstColumn="0" w:firstRowLastColumn="0" w:lastRowFirstColumn="0" w:lastRowLastColumn="0"/>
+          <w:trHeight w:val="835"/>
+        </w:trPr>
+        <w:tc>
+          <w:tcPr>
+            <w:cnfStyle w:val="001000000000" w:firstRow="0" w:lastRow="0" w:firstColumn="1" w:lastColumn="0" w:oddVBand="0" w:evenVBand="0" w:oddHBand="0" w:evenHBand="0" w:firstRowFirstColumn="0" w:firstRowLastColumn="0" w:lastRowFirstColumn="0" w:lastRowLastColumn="0"/>
+            <w:tcW w:w="0" w:type="auto"/>
+            <w:hideMark/>
+          </w:tcPr>
+          <w:p>
+            <w:pPr>
+              <w:spacing w:after="160" w:line="278" w:lineRule="auto"/>
+            </w:pPr>
+            <w:r>
+              <w:t>SEC-01</w:t>
+            </w:r>
+          </w:p>
+        </w:tc>
+        <w:tc>
+          <w:tcPr>
+            <w:tcW w:w="0" w:type="auto"/>
+            <w:hideMark/>
+          </w:tcPr>
+          <w:p>
+            <w:pPr>
+              <w:spacing w:after="160" w:line="278" w:lineRule="auto"/>
+              <w:cnfStyle w:val="000000100000" w:firstRow="0" w:lastRow="0" w:firstColumn="0" w:lastColumn="0" w:oddVBand="0" w:evenVBand="0" w:oddHBand="1" w:evenHBand="0" w:firstRowFirstColumn="0" w:firstRowLastColumn="0" w:lastRowFirstColumn="0" w:lastRowLastColumn="0"/>
+            </w:pPr>
+            <w:r>
+              <w:rPr>
+                <w:b/>
+                <w:bCs/>
+              </w:rPr>
+              <w:t>API Authentication</w:t>
+            </w:r>
+            <w:r>
+              <w:t>: All prediction API calls shall require authentication via API keys (preferred) or OAuth 2.0 tokens.</w:t>
+            </w:r>
+          </w:p>
+        </w:tc>
+        <w:tc>
+          <w:tcPr>
+            <w:tcW w:w="0" w:type="auto"/>
+            <w:hideMark/>
+          </w:tcPr>
+          <w:p>
+            <w:pPr>
+              <w:spacing w:after="160" w:line="278" w:lineRule="auto"/>
+              <w:cnfStyle w:val="000000100000" w:firstRow="0" w:lastRow="0" w:firstColumn="0" w:lastColumn="0" w:oddVBand="0" w:evenVBand="0" w:oddHBand="1" w:evenHBand="0" w:firstRowFirstColumn="0" w:firstRowLastColumn="0" w:lastRowFirstColumn="0" w:lastRowLastColumn="0"/>
+            </w:pPr>
+            <w:r>
+              <w:t>High</w:t>
+            </w:r>
+          </w:p>
+        </w:tc>
+      </w:tr>
+      <w:tr>
+        <w:trPr>
+          <w:trHeight w:val="835"/>
+        </w:trPr>
+        <w:tc>
+          <w:tcPr>
+            <w:cnfStyle w:val="001000000000" w:firstRow="0" w:lastRow="0" w:firstColumn="1" w:lastColumn="0" w:oddVBand="0" w:evenVBand="0" w:oddHBand="0" w:evenHBand="0" w:firstRowFirstColumn="0" w:firstRowLastColumn="0" w:lastRowFirstColumn="0" w:lastRowLastColumn="0"/>
+            <w:tcW w:w="0" w:type="auto"/>
+            <w:hideMark/>
+          </w:tcPr>
+          <w:p>
+            <w:pPr>
+              <w:spacing w:after="160" w:line="278" w:lineRule="auto"/>
+            </w:pPr>
+            <w:r>
+              <w:t>SEC-02</w:t>
+            </w:r>
+          </w:p>
+        </w:tc>
+        <w:tc>
+          <w:tcPr>
+            <w:tcW w:w="0" w:type="auto"/>
+            <w:hideMark/>
+          </w:tcPr>
+          <w:p>
+            <w:pPr>
+              <w:spacing w:after="160" w:line="278" w:lineRule="auto"/>
+              <w:cnfStyle w:val="000000000000" w:firstRow="0" w:lastRow="0" w:firstColumn="0" w:lastColumn="0" w:oddVBand="0" w:evenVBand="0" w:oddHBand="0" w:evenHBand="0" w:firstRowFirstColumn="0" w:firstRowLastColumn="0" w:lastRowFirstColumn="0" w:lastRowLastColumn="0"/>
+            </w:pPr>
+            <w:r>
+              <w:rPr>
+                <w:b/>
+                <w:bCs/>
+              </w:rPr>
+              <w:t>Rate Limiting</w:t>
+            </w:r>
+            <w:r>
+              <w:t>: API endpoints shall implement rate limiting per API key (e.g., 1000 requests/minute for commercial, 100/minute for free tier).</w:t>
+            </w:r>
+          </w:p>
+        </w:tc>
+        <w:tc>
+          <w:tcPr>
+            <w:tcW w:w="0" w:type="auto"/>
+            <w:hideMark/>
+          </w:tcPr>
+          <w:p>
+            <w:pPr>
+              <w:spacing w:after="160" w:line="278" w:lineRule="auto"/>
+              <w:cnfStyle w:val="000000000000" w:firstRow="0" w:lastRow="0" w:firstColumn="0" w:lastColumn="0" w:oddVBand="0" w:evenVBand="0" w:oddHBand="0" w:evenHBand="0" w:firstRowFirstColumn="0" w:firstRowLastColumn="0" w:lastRowFirstColumn="0" w:lastRowLastColumn="0"/>
+            </w:pPr>
+            <w:r>
+              <w:t>High</w:t>
+            </w:r>
+          </w:p>
+        </w:tc>
+      </w:tr>
+      <w:tr>
+        <w:trPr>
+          <w:cnfStyle w:val="000000100000" w:firstRow="0" w:lastRow="0" w:firstColumn="0" w:lastColumn="0" w:oddVBand="0" w:evenVBand="0" w:oddHBand="1" w:evenHBand="0" w:firstRowFirstColumn="0" w:firstRowLastColumn="0" w:lastRowFirstColumn="0" w:lastRowLastColumn="0"/>
+          <w:trHeight w:val="825"/>
+        </w:trPr>
+        <w:tc>
+          <w:tcPr>
+            <w:cnfStyle w:val="001000000000" w:firstRow="0" w:lastRow="0" w:firstColumn="1" w:lastColumn="0" w:oddVBand="0" w:evenVBand="0" w:oddHBand="0" w:evenHBand="0" w:firstRowFirstColumn="0" w:firstRowLastColumn="0" w:lastRowFirstColumn="0" w:lastRowLastColumn="0"/>
+            <w:tcW w:w="0" w:type="auto"/>
+            <w:hideMark/>
+          </w:tcPr>
+          <w:p>
+            <w:pPr>
+              <w:spacing w:after="160" w:line="278" w:lineRule="auto"/>
+            </w:pPr>
+            <w:r>
+              <w:t>SEC-03</w:t>
+            </w:r>
+          </w:p>
+        </w:tc>
+        <w:tc>
+          <w:tcPr>
+            <w:tcW w:w="0" w:type="auto"/>
+            <w:hideMark/>
+          </w:tcPr>
+          <w:p>
+            <w:pPr>
+              <w:spacing w:after="160" w:line="278" w:lineRule="auto"/>
+              <w:cnfStyle w:val="000000100000" w:firstRow="0" w:lastRow="0" w:firstColumn="0" w:lastColumn="0" w:oddVBand="0" w:evenVBand="0" w:oddHBand="1" w:evenHBand="0" w:firstRowFirstColumn="0" w:firstRowLastColumn="0" w:lastRowFirstColumn="0" w:lastRowLastColumn="0"/>
+            </w:pPr>
+            <w:r>
+              <w:rPr>
+                <w:b/>
+                <w:bCs/>
+              </w:rPr>
+              <w:t>Role-Based Access</w:t>
+            </w:r>
+            <w:r>
+              <w:t>: Different access levels for: </w:t>
+            </w:r>
+            <w:r>
+              <w:rPr>
+                <w:b/>
+                <w:bCs/>
+              </w:rPr>
+              <w:t>Free API Users, Commercial API Users, Data Administrators, System Administrators</w:t>
+            </w:r>
+            <w:r>
+              <w:t>.</w:t>
+            </w:r>
+          </w:p>
+        </w:tc>
+        <w:tc>
+          <w:tcPr>
+            <w:tcW w:w="0" w:type="auto"/>
+            <w:hideMark/>
+          </w:tcPr>
+          <w:p>
+            <w:pPr>
+              <w:spacing w:after="160" w:line="278" w:lineRule="auto"/>
+              <w:cnfStyle w:val="000000100000" w:firstRow="0" w:lastRow="0" w:firstColumn="0" w:lastColumn="0" w:oddVBand="0" w:evenVBand="0" w:oddHBand="1" w:evenHBand="0" w:firstRowFirstColumn="0" w:firstRowLastColumn="0" w:lastRowFirstColumn="0" w:lastRowLastColumn="0"/>
+            </w:pPr>
+            <w:r>
+              <w:t>High</w:t>
+            </w:r>
+          </w:p>
+        </w:tc>
+      </w:tr>
+      <w:tr>
+        <w:trPr>
+          <w:trHeight w:val="835"/>
+        </w:trPr>
+        <w:tc>
+          <w:tcPr>
+            <w:cnfStyle w:val="001000000000" w:firstRow="0" w:lastRow="0" w:firstColumn="1" w:lastColumn="0" w:oddVBand="0" w:evenVBand="0" w:oddHBand="0" w:evenHBand="0" w:firstRowFirstColumn="0" w:firstRowLastColumn="0" w:lastRowFirstColumn="0" w:lastRowLastColumn="0"/>
+            <w:tcW w:w="0" w:type="auto"/>
+            <w:hideMark/>
+          </w:tcPr>
+          <w:p>
+            <w:pPr>
+              <w:spacing w:after="160" w:line="278" w:lineRule="auto"/>
+            </w:pPr>
+            <w:r>
+              <w:t>SEC-04</w:t>
+            </w:r>
+          </w:p>
+        </w:tc>
+        <w:tc>
+          <w:tcPr>
+            <w:tcW w:w="0" w:type="auto"/>
+            <w:hideMark/>
+          </w:tcPr>
+          <w:p>
+            <w:pPr>
+              <w:spacing w:after="160" w:line="278" w:lineRule="auto"/>
+              <w:cnfStyle w:val="000000000000" w:firstRow="0" w:lastRow="0" w:firstColumn="0" w:lastColumn="0" w:oddVBand="0" w:evenVBand="0" w:oddHBand="0" w:evenHBand="0" w:firstRowFirstColumn="0" w:firstRowLastColumn="0" w:lastRowFirstColumn="0" w:lastRowLastColumn="0"/>
+            </w:pPr>
+            <w:r>
+              <w:rPr>
+                <w:b/>
+                <w:bCs/>
+              </w:rPr>
+              <w:t>API Key Rotation</w:t>
+            </w:r>
+            <w:r>
+              <w:t>: The system shall support secure API key rotation without service interruption for the user.</w:t>
+            </w:r>
+          </w:p>
+        </w:tc>
+        <w:tc>
+          <w:tcPr>
+            <w:tcW w:w="0" w:type="auto"/>
+            <w:hideMark/>
+          </w:tcPr>
+          <w:p>
+            <w:pPr>
+              <w:spacing w:after="160" w:line="278" w:lineRule="auto"/>
+              <w:cnfStyle w:val="000000000000" w:firstRow="0" w:lastRow="0" w:firstColumn="0" w:lastColumn="0" w:oddVBand="0" w:evenVBand="0" w:oddHBand="0" w:evenHBand="0" w:firstRowFirstColumn="0" w:firstRowLastColumn="0" w:lastRowFirstColumn="0" w:lastRowLastColumn="0"/>
+            </w:pPr>
+            <w:r>
+              <w:t>Medium</w:t>
+            </w:r>
+          </w:p>
+        </w:tc>
+      </w:tr>
+      <w:tr>
+        <w:trPr>
+          <w:cnfStyle w:val="000000100000" w:firstRow="0" w:lastRow="0" w:firstColumn="0" w:lastColumn="0" w:oddVBand="0" w:evenVBand="0" w:oddHBand="1" w:evenHBand="0" w:firstRowFirstColumn="0" w:firstRowLastColumn="0" w:lastRowFirstColumn="0" w:lastRowLastColumn="0"/>
+          <w:trHeight w:val="835"/>
+        </w:trPr>
+        <w:tc>
+          <w:tcPr>
+            <w:cnfStyle w:val="001000000000" w:firstRow="0" w:lastRow="0" w:firstColumn="1" w:lastColumn="0" w:oddVBand="0" w:evenVBand="0" w:oddHBand="0" w:evenHBand="0" w:firstRowFirstColumn="0" w:firstRowLastColumn="0" w:lastRowFirstColumn="0" w:lastRowLastColumn="0"/>
+            <w:tcW w:w="0" w:type="auto"/>
+            <w:hideMark/>
+          </w:tcPr>
+          <w:p>
+            <w:pPr>
+              <w:spacing w:after="160" w:line="278" w:lineRule="auto"/>
+            </w:pPr>
+            <w:r>
+              <w:t>SEC-05</w:t>
+            </w:r>
+          </w:p>
+        </w:tc>
+        <w:tc>
+          <w:tcPr>
+            <w:tcW w:w="0" w:type="auto"/>
+            <w:hideMark/>
+          </w:tcPr>
+          <w:p>
+            <w:pPr>
+              <w:spacing w:after="160" w:line="278" w:lineRule="auto"/>
+              <w:cnfStyle w:val="000000100000" w:firstRow="0" w:lastRow="0" w:firstColumn="0" w:lastColumn="0" w:oddVBand="0" w:evenVBand="0" w:oddHBand="1" w:evenHBand="0" w:firstRowFirstColumn="0" w:firstRowLastColumn="0" w:lastRowFirstColumn="0" w:lastRowLastColumn="0"/>
+            </w:pPr>
+            <w:r>
+              <w:rPr>
+                <w:b/>
+                <w:bCs/>
+              </w:rPr>
+              <w:t>No User Accounts</w:t>
+            </w:r>
+            <w:r>
+              <w:t>: For pure API service, no traditional user account management (passwords, PII) is required beyond API key management.</w:t>
+            </w:r>
+          </w:p>
+        </w:tc>
+        <w:tc>
+          <w:tcPr>
+            <w:tcW w:w="0" w:type="auto"/>
+            <w:hideMark/>
+          </w:tcPr>
+          <w:p>
+            <w:pPr>
+              <w:spacing w:after="160" w:line="278" w:lineRule="auto"/>
+              <w:cnfStyle w:val="000000100000" w:firstRow="0" w:lastRow="0" w:firstColumn="0" w:lastColumn="0" w:oddVBand="0" w:evenVBand="0" w:oddHBand="1" w:evenHBand="0" w:firstRowFirstColumn="0" w:firstRowLastColumn="0" w:lastRowFirstColumn="0" w:lastRowLastColumn="0"/>
+            </w:pPr>
+            <w:r>
+              <w:t>High</w:t>
+            </w:r>
+          </w:p>
+        </w:tc>
+      </w:tr>
+    </w:tbl>
+    <w:p>
+      <w:pPr>
+        <w:rPr>
+          <w:b/>
+          <w:bCs/>
+        </w:rPr>
+      </w:pPr>
+      <w:r>
+        <w:rPr>
+          <w:b/>
+          <w:bCs/>
+        </w:rPr>
+        <w:t>2.3.2 Data Security &amp; Privacy</w:t>
+      </w:r>
+    </w:p>
+    <w:tbl>
+      <w:tblPr>
+        <w:tblStyle w:val="GridTable5Dark-Accent6"/>
+        <w:tblW w:w="10509" w:type="dxa"/>
+        <w:tblLook w:val="04A0" w:firstRow="1" w:lastRow="0" w:firstColumn="1" w:lastColumn="0" w:noHBand="0" w:noVBand="1"/>
+      </w:tblPr>
+      <w:tblGrid>
+        <w:gridCol w:w="1597"/>
+        <w:gridCol w:w="7872"/>
+        <w:gridCol w:w="1040"/>
+      </w:tblGrid>
+      <w:tr>
+        <w:trPr>
+          <w:cnfStyle w:val="100000000000" w:firstRow="1" w:lastRow="0" w:firstColumn="0" w:lastColumn="0" w:oddVBand="0" w:evenVBand="0" w:oddHBand="0" w:evenHBand="0" w:firstRowFirstColumn="0" w:firstRowLastColumn="0" w:lastRowFirstColumn="0" w:lastRowLastColumn="0"/>
+          <w:trHeight w:val="837"/>
+        </w:trPr>
+        <w:tc>
+          <w:tcPr>
+            <w:cnfStyle w:val="001000000000" w:firstRow="0" w:lastRow="0" w:firstColumn="1" w:lastColumn="0" w:oddVBand="0" w:evenVBand="0" w:oddHBand="0" w:evenHBand="0" w:firstRowFirstColumn="0" w:firstRowLastColumn="0" w:lastRowFirstColumn="0" w:lastRowLastColumn="0"/>
+            <w:tcW w:w="0" w:type="auto"/>
+            <w:hideMark/>
+          </w:tcPr>
+          <w:p>
+            <w:pPr>
+              <w:spacing w:after="160" w:line="278" w:lineRule="auto"/>
+            </w:pPr>
+            <w:r>
+              <w:t>Requirement ID</w:t>
+            </w:r>
+          </w:p>
+        </w:tc>
+        <w:tc>
+          <w:tcPr>
+            <w:tcW w:w="0" w:type="auto"/>
+            <w:hideMark/>
+          </w:tcPr>
+          <w:p>
+            <w:pPr>
+              <w:spacing w:after="160" w:line="278" w:lineRule="auto"/>
+              <w:cnfStyle w:val="100000000000" w:firstRow="1" w:lastRow="0" w:firstColumn="0" w:lastColumn="0" w:oddVBand="0" w:evenVBand="0" w:oddHBand="0" w:evenHBand="0" w:firstRowFirstColumn="0" w:firstRowLastColumn="0" w:lastRowFirstColumn="0" w:lastRowLastColumn="0"/>
+            </w:pPr>
+            <w:r>
+              <w:t>Description</w:t>
+            </w:r>
+          </w:p>
+        </w:tc>
+        <w:tc>
+          <w:tcPr>
+            <w:tcW w:w="0" w:type="auto"/>
+            <w:hideMark/>
+          </w:tcPr>
+          <w:p>
+            <w:pPr>
+              <w:spacing w:after="160" w:line="278" w:lineRule="auto"/>
+              <w:cnfStyle w:val="100000000000" w:firstRow="1" w:lastRow="0" w:firstColumn="0" w:lastColumn="0" w:oddVBand="0" w:evenVBand="0" w:oddHBand="0" w:evenHBand="0" w:firstRowFirstColumn="0" w:firstRowLastColumn="0" w:lastRowFirstColumn="0" w:lastRowLastColumn="0"/>
+            </w:pPr>
+            <w:r>
+              <w:t>Priority</w:t>
+            </w:r>
+          </w:p>
+        </w:tc>
+      </w:tr>
+      <w:tr>
+        <w:trPr>
+          <w:cnfStyle w:val="000000100000" w:firstRow="0" w:lastRow="0" w:firstColumn="0" w:lastColumn="0" w:oddVBand="0" w:evenVBand="0" w:oddHBand="1" w:evenHBand="0" w:firstRowFirstColumn="0" w:firstRowLastColumn="0" w:lastRowFirstColumn="0" w:lastRowLastColumn="0"/>
+          <w:trHeight w:val="837"/>
+        </w:trPr>
+        <w:tc>
+          <w:tcPr>
+            <w:cnfStyle w:val="001000000000" w:firstRow="0" w:lastRow="0" w:firstColumn="1" w:lastColumn="0" w:oddVBand="0" w:evenVBand="0" w:oddHBand="0" w:evenHBand="0" w:firstRowFirstColumn="0" w:firstRowLastColumn="0" w:lastRowFirstColumn="0" w:lastRowLastColumn="0"/>
+            <w:tcW w:w="0" w:type="auto"/>
+            <w:hideMark/>
+          </w:tcPr>
+          <w:p>
+            <w:pPr>
+              <w:spacing w:after="160" w:line="278" w:lineRule="auto"/>
+            </w:pPr>
+            <w:r>
+              <w:t>SEC-06</w:t>
+            </w:r>
+          </w:p>
+        </w:tc>
+        <w:tc>
+          <w:tcPr>
+            <w:tcW w:w="0" w:type="auto"/>
+            <w:hideMark/>
+          </w:tcPr>
+          <w:p>
+            <w:pPr>
+              <w:spacing w:after="160" w:line="278" w:lineRule="auto"/>
+              <w:cnfStyle w:val="000000100000" w:firstRow="0" w:lastRow="0" w:firstColumn="0" w:lastColumn="0" w:oddVBand="0" w:evenVBand="0" w:oddHBand="1" w:evenHBand="0" w:firstRowFirstColumn="0" w:firstRowLastColumn="0" w:lastRowFirstColumn="0" w:lastRowLastColumn="0"/>
+            </w:pPr>
+            <w:r>
+              <w:rPr>
+                <w:b/>
+                <w:bCs/>
+              </w:rPr>
+              <w:t>Data Encryption</w:t>
+            </w:r>
+            <w:r>
+              <w:t>: All data at rest (vehicle databases, prediction logs) and in transit (API traffic) shall be encrypted using industry-standard protocols (AES-256, TLS 1.3).</w:t>
+            </w:r>
+          </w:p>
+        </w:tc>
+        <w:tc>
+          <w:tcPr>
+            <w:tcW w:w="0" w:type="auto"/>
+            <w:hideMark/>
+          </w:tcPr>
+          <w:p>
+            <w:pPr>
+              <w:spacing w:after="160" w:line="278" w:lineRule="auto"/>
+              <w:cnfStyle w:val="000000100000" w:firstRow="0" w:lastRow="0" w:firstColumn="0" w:lastColumn="0" w:oddVBand="0" w:evenVBand="0" w:oddHBand="1" w:evenHBand="0" w:firstRowFirstColumn="0" w:firstRowLastColumn="0" w:lastRowFirstColumn="0" w:lastRowLastColumn="0"/>
+            </w:pPr>
+            <w:r>
+              <w:t>High</w:t>
+            </w:r>
+          </w:p>
+        </w:tc>
+      </w:tr>
+      <w:tr>
+        <w:trPr>
+          <w:trHeight w:val="837"/>
+        </w:trPr>
+        <w:tc>
+          <w:tcPr>
+            <w:cnfStyle w:val="001000000000" w:firstRow="0" w:lastRow="0" w:firstColumn="1" w:lastColumn="0" w:oddVBand="0" w:evenVBand="0" w:oddHBand="0" w:evenHBand="0" w:firstRowFirstColumn="0" w:firstRowLastColumn="0" w:lastRowFirstColumn="0" w:lastRowLastColumn="0"/>
+            <w:tcW w:w="0" w:type="auto"/>
+            <w:hideMark/>
+          </w:tcPr>
+          <w:p>
+            <w:pPr>
+              <w:spacing w:after="160" w:line="278" w:lineRule="auto"/>
+            </w:pPr>
+            <w:r>
+              <w:t>SEC-07</w:t>
+            </w:r>
+          </w:p>
+        </w:tc>
+        <w:tc>
+          <w:tcPr>
+            <w:tcW w:w="0" w:type="auto"/>
+            <w:hideMark/>
+          </w:tcPr>
+          <w:p>
+            <w:pPr>
+              <w:spacing w:after="160" w:line="278" w:lineRule="auto"/>
+              <w:cnfStyle w:val="000000000000" w:firstRow="0" w:lastRow="0" w:firstColumn="0" w:lastColumn="0" w:oddVBand="0" w:evenVBand="0" w:oddHBand="0" w:evenHBand="0" w:firstRowFirstColumn="0" w:firstRowLastColumn="0" w:lastRowFirstColumn="0" w:lastRowLastColumn="0"/>
+            </w:pPr>
+            <w:r>
+              <w:rPr>
+                <w:b/>
+                <w:bCs/>
+              </w:rPr>
+              <w:t>Input Validation/Sanitization</w:t>
+            </w:r>
+            <w:r>
+              <w:t>: All API inputs shall be rigorously validated and sanitized to prevent injection attacks or malicious payloads.</w:t>
+            </w:r>
+          </w:p>
+        </w:tc>
+        <w:tc>
+          <w:tcPr>
+            <w:tcW w:w="0" w:type="auto"/>
+            <w:hideMark/>
+          </w:tcPr>
+          <w:p>
+            <w:pPr>
+              <w:spacing w:after="160" w:line="278" w:lineRule="auto"/>
+              <w:cnfStyle w:val="000000000000" w:firstRow="0" w:lastRow="0" w:firstColumn="0" w:lastColumn="0" w:oddVBand="0" w:evenVBand="0" w:oddHBand="0" w:evenHBand="0" w:firstRowFirstColumn="0" w:firstRowLastColumn="0" w:lastRowFirstColumn="0" w:lastRowLastColumn="0"/>
+            </w:pPr>
+            <w:r>
+              <w:t>High</w:t>
+            </w:r>
+          </w:p>
+        </w:tc>
+      </w:tr>
+      <w:tr>
+        <w:trPr>
+          <w:cnfStyle w:val="000000100000" w:firstRow="0" w:lastRow="0" w:firstColumn="0" w:lastColumn="0" w:oddVBand="0" w:evenVBand="0" w:oddHBand="1" w:evenHBand="0" w:firstRowFirstColumn="0" w:firstRowLastColumn="0" w:lastRowFirstColumn="0" w:lastRowLastColumn="0"/>
+          <w:trHeight w:val="1176"/>
+        </w:trPr>
+        <w:tc>
+          <w:tcPr>
+            <w:cnfStyle w:val="001000000000" w:firstRow="0" w:lastRow="0" w:firstColumn="1" w:lastColumn="0" w:oddVBand="0" w:evenVBand="0" w:oddHBand="0" w:evenHBand="0" w:firstRowFirstColumn="0" w:firstRowLastColumn="0" w:lastRowFirstColumn="0" w:lastRowLastColumn="0"/>
+            <w:tcW w:w="0" w:type="auto"/>
+            <w:hideMark/>
+          </w:tcPr>
+          <w:p>
+            <w:pPr>
+              <w:spacing w:after="160" w:line="278" w:lineRule="auto"/>
+            </w:pPr>
+            <w:r>
+              <w:lastRenderedPageBreak/>
+              <w:t>SEC-08</w:t>
+            </w:r>
+          </w:p>
+        </w:tc>
+        <w:tc>
+          <w:tcPr>
+            <w:tcW w:w="0" w:type="auto"/>
+            <w:hideMark/>
+          </w:tcPr>
+          <w:p>
+            <w:pPr>
+              <w:spacing w:after="160" w:line="278" w:lineRule="auto"/>
+              <w:cnfStyle w:val="000000100000" w:firstRow="0" w:lastRow="0" w:firstColumn="0" w:lastColumn="0" w:oddVBand="0" w:evenVBand="0" w:oddHBand="1" w:evenHBand="0" w:firstRowFirstColumn="0" w:firstRowLastColumn="0" w:lastRowFirstColumn="0" w:lastRowLastColumn="0"/>
+            </w:pPr>
+            <w:r>
+              <w:rPr>
+                <w:b/>
+                <w:bCs/>
+              </w:rPr>
+              <w:t>GDPR Compliance</w:t>
+            </w:r>
+            <w:r>
+              <w:t>: The system shall not store or process unnecessary PII. Vehicle data shall be treated as commercial data, not personal data. For EU operations, comply with GDPR for any incidental data.</w:t>
+            </w:r>
+          </w:p>
+        </w:tc>
+        <w:tc>
+          <w:tcPr>
+            <w:tcW w:w="0" w:type="auto"/>
+            <w:hideMark/>
+          </w:tcPr>
+          <w:p>
+            <w:pPr>
+              <w:spacing w:after="160" w:line="278" w:lineRule="auto"/>
+              <w:cnfStyle w:val="000000100000" w:firstRow="0" w:lastRow="0" w:firstColumn="0" w:lastColumn="0" w:oddVBand="0" w:evenVBand="0" w:oddHBand="1" w:evenHBand="0" w:firstRowFirstColumn="0" w:firstRowLastColumn="0" w:lastRowFirstColumn="0" w:lastRowLastColumn="0"/>
+            </w:pPr>
+            <w:r>
+              <w:t>High</w:t>
+            </w:r>
+          </w:p>
+        </w:tc>
+      </w:tr>
+      <w:tr>
+        <w:trPr>
+          <w:trHeight w:val="837"/>
+        </w:trPr>
+        <w:tc>
+          <w:tcPr>
+            <w:cnfStyle w:val="001000000000" w:firstRow="0" w:lastRow="0" w:firstColumn="1" w:lastColumn="0" w:oddVBand="0" w:evenVBand="0" w:oddHBand="0" w:evenHBand="0" w:firstRowFirstColumn="0" w:firstRowLastColumn="0" w:lastRowFirstColumn="0" w:lastRowLastColumn="0"/>
+            <w:tcW w:w="0" w:type="auto"/>
+            <w:hideMark/>
+          </w:tcPr>
+          <w:p>
+            <w:pPr>
+              <w:spacing w:after="160" w:line="278" w:lineRule="auto"/>
+            </w:pPr>
+            <w:r>
+              <w:t>SEC-09</w:t>
+            </w:r>
+          </w:p>
+        </w:tc>
+        <w:tc>
+          <w:tcPr>
+            <w:tcW w:w="0" w:type="auto"/>
+            <w:hideMark/>
+          </w:tcPr>
+          <w:p>
+            <w:pPr>
+              <w:spacing w:after="160" w:line="278" w:lineRule="auto"/>
+              <w:cnfStyle w:val="000000000000" w:firstRow="0" w:lastRow="0" w:firstColumn="0" w:lastColumn="0" w:oddVBand="0" w:evenVBand="0" w:oddHBand="0" w:evenHBand="0" w:firstRowFirstColumn="0" w:firstRowLastColumn="0" w:lastRowFirstColumn="0" w:lastRowLastColumn="0"/>
+            </w:pPr>
+            <w:r>
+              <w:rPr>
+                <w:b/>
+                <w:bCs/>
+              </w:rPr>
+              <w:t>Audit Logging</w:t>
+            </w:r>
+            <w:r>
+              <w:t>: All prediction requests (API key, timestamp, input features, prediction result) shall be logged for billing, debugging, and security auditing.</w:t>
+            </w:r>
+          </w:p>
+        </w:tc>
+        <w:tc>
+          <w:tcPr>
+            <w:tcW w:w="0" w:type="auto"/>
+            <w:hideMark/>
+          </w:tcPr>
+          <w:p>
+            <w:pPr>
+              <w:spacing w:after="160" w:line="278" w:lineRule="auto"/>
+              <w:cnfStyle w:val="000000000000" w:firstRow="0" w:lastRow="0" w:firstColumn="0" w:lastColumn="0" w:oddVBand="0" w:evenVBand="0" w:oddHBand="0" w:evenHBand="0" w:firstRowFirstColumn="0" w:firstRowLastColumn="0" w:lastRowFirstColumn="0" w:lastRowLastColumn="0"/>
+            </w:pPr>
+            <w:r>
+              <w:t>High</w:t>
+            </w:r>
+          </w:p>
+        </w:tc>
+      </w:tr>
+      <w:tr>
+        <w:trPr>
+          <w:cnfStyle w:val="000000100000" w:firstRow="0" w:lastRow="0" w:firstColumn="0" w:lastColumn="0" w:oddVBand="0" w:evenVBand="0" w:oddHBand="1" w:evenHBand="0" w:firstRowFirstColumn="0" w:firstRowLastColumn="0" w:lastRowFirstColumn="0" w:lastRowLastColumn="0"/>
+          <w:trHeight w:val="837"/>
+        </w:trPr>
+        <w:tc>
+          <w:tcPr>
+            <w:cnfStyle w:val="001000000000" w:firstRow="0" w:lastRow="0" w:firstColumn="1" w:lastColumn="0" w:oddVBand="0" w:evenVBand="0" w:oddHBand="0" w:evenHBand="0" w:firstRowFirstColumn="0" w:firstRowLastColumn="0" w:lastRowFirstColumn="0" w:lastRowLastColumn="0"/>
+            <w:tcW w:w="0" w:type="auto"/>
+            <w:hideMark/>
+          </w:tcPr>
+          <w:p>
+            <w:pPr>
+              <w:spacing w:after="160" w:line="278" w:lineRule="auto"/>
+            </w:pPr>
+            <w:r>
+              <w:t>SEC-10</w:t>
+            </w:r>
+          </w:p>
+        </w:tc>
+        <w:tc>
+          <w:tcPr>
+            <w:tcW w:w="0" w:type="auto"/>
+            <w:hideMark/>
+          </w:tcPr>
+          <w:p>
+            <w:pPr>
+              <w:spacing w:after="160" w:line="278" w:lineRule="auto"/>
+              <w:cnfStyle w:val="000000100000" w:firstRow="0" w:lastRow="0" w:firstColumn="0" w:lastColumn="0" w:oddVBand="0" w:evenVBand="0" w:oddHBand="1" w:evenHBand="0" w:firstRowFirstColumn="0" w:firstRowLastColumn="0" w:lastRowFirstColumn="0" w:lastRowLastColumn="0"/>
+            </w:pPr>
+            <w:r>
+              <w:rPr>
+                <w:b/>
+                <w:bCs/>
+              </w:rPr>
+              <w:t>Model Security</w:t>
+            </w:r>
+            <w:r>
+              <w:t>: Protect prediction models from extraction attacks via excessive querying. Implement query limits and anomaly detection.</w:t>
+            </w:r>
+          </w:p>
+        </w:tc>
+        <w:tc>
+          <w:tcPr>
+            <w:tcW w:w="0" w:type="auto"/>
+            <w:hideMark/>
+          </w:tcPr>
+          <w:p>
+            <w:pPr>
+              <w:spacing w:after="160" w:line="278" w:lineRule="auto"/>
+              <w:cnfStyle w:val="000000100000" w:firstRow="0" w:lastRow="0" w:firstColumn="0" w:lastColumn="0" w:oddVBand="0" w:evenVBand="0" w:oddHBand="1" w:evenHBand="0" w:firstRowFirstColumn="0" w:firstRowLastColumn="0" w:lastRowFirstColumn="0" w:lastRowLastColumn="0"/>
+            </w:pPr>
+            <w:r>
+              <w:t>Medium</w:t>
+            </w:r>
+          </w:p>
+        </w:tc>
+      </w:tr>
+      <w:tr>
+        <w:trPr>
+          <w:trHeight w:val="827"/>
+        </w:trPr>
+        <w:tc>
+          <w:tcPr>
+            <w:cnfStyle w:val="001000000000" w:firstRow="0" w:lastRow="0" w:firstColumn="1" w:lastColumn="0" w:oddVBand="0" w:evenVBand="0" w:oddHBand="0" w:evenHBand="0" w:firstRowFirstColumn="0" w:firstRowLastColumn="0" w:lastRowFirstColumn="0" w:lastRowLastColumn="0"/>
+            <w:tcW w:w="0" w:type="auto"/>
+            <w:hideMark/>
+          </w:tcPr>
+          <w:p>
+            <w:pPr>
+              <w:spacing w:after="160" w:line="278" w:lineRule="auto"/>
+            </w:pPr>
+            <w:r>
+              <w:t>SEC-11</w:t>
+            </w:r>
+          </w:p>
+        </w:tc>
+        <w:tc>
+          <w:tcPr>
+            <w:tcW w:w="0" w:type="auto"/>
+            <w:hideMark/>
+          </w:tcPr>
+          <w:p>
+            <w:pPr>
+              <w:spacing w:after="160" w:line="278" w:lineRule="auto"/>
+              <w:cnfStyle w:val="000000000000" w:firstRow="0" w:lastRow="0" w:firstColumn="0" w:lastColumn="0" w:oddVBand="0" w:evenVBand="0" w:oddHBand="0" w:evenHBand="0" w:firstRowFirstColumn="0" w:firstRowLastColumn="0" w:lastRowFirstColumn="0" w:lastRowLastColumn="0"/>
+            </w:pPr>
+            <w:r>
+              <w:rPr>
+                <w:b/>
+                <w:bCs/>
+              </w:rPr>
+              <w:t>Data Residency</w:t>
+            </w:r>
+            <w:r>
+              <w:t>: For EU customers, ensure all processing and storage of vehicle data occurs within EU data centers.</w:t>
+            </w:r>
+          </w:p>
+        </w:tc>
+        <w:tc>
+          <w:tcPr>
+            <w:tcW w:w="0" w:type="auto"/>
+            <w:hideMark/>
+          </w:tcPr>
+          <w:p>
+            <w:pPr>
+              <w:spacing w:after="160" w:line="278" w:lineRule="auto"/>
+              <w:cnfStyle w:val="000000000000" w:firstRow="0" w:lastRow="0" w:firstColumn="0" w:lastColumn="0" w:oddVBand="0" w:evenVBand="0" w:oddHBand="0" w:evenHBand="0" w:firstRowFirstColumn="0" w:firstRowLastColumn="0" w:lastRowFirstColumn="0" w:lastRowLastColumn="0"/>
+            </w:pPr>
+            <w:r>
+              <w:t>High</w:t>
+            </w:r>
+          </w:p>
+        </w:tc>
+      </w:tr>
+    </w:tbl>
+    <w:p>
+      <w:pPr>
+        <w:rPr>
+          <w:b/>
+          <w:bCs/>
+        </w:rPr>
+      </w:pPr>
+      <w:r>
+        <w:rPr>
+          <w:b/>
+          <w:bCs/>
+        </w:rPr>
+        <w:t>2.4 Usability &amp; Human Factors (Primarily API Focus)</w:t>
+      </w:r>
+    </w:p>
+    <w:tbl>
+      <w:tblPr>
+        <w:tblStyle w:val="GridTable5Dark-Accent6"/>
+        <w:tblW w:w="0" w:type="auto"/>
+        <w:tblLook w:val="04A0" w:firstRow="1" w:lastRow="0" w:firstColumn="1" w:lastColumn="0" w:noHBand="0" w:noVBand="1"/>
+      </w:tblPr>
+      <w:tblGrid>
+        <w:gridCol w:w="1560"/>
+        <w:gridCol w:w="4836"/>
+        <w:gridCol w:w="1040"/>
+        <w:gridCol w:w="1914"/>
+      </w:tblGrid>
+      <w:tr>
+        <w:trPr>
+          <w:cnfStyle w:val="100000000000" w:firstRow="1" w:lastRow="0" w:firstColumn="0" w:lastColumn="0" w:oddVBand="0" w:evenVBand="0" w:oddHBand="0" w:evenHBand="0" w:firstRowFirstColumn="0" w:firstRowLastColumn="0" w:lastRowFirstColumn="0" w:lastRowLastColumn="0"/>
+        </w:trPr>
+        <w:tc>
+          <w:tcPr>
+            <w:cnfStyle w:val="001000000000" w:firstRow="0" w:lastRow="0" w:firstColumn="1" w:lastColumn="0" w:oddVBand="0" w:evenVBand="0" w:oddHBand="0" w:evenHBand="0" w:firstRowFirstColumn="0" w:firstRowLastColumn="0" w:lastRowFirstColumn="0" w:lastRowLastColumn="0"/>
+            <w:tcW w:w="0" w:type="auto"/>
+            <w:hideMark/>
+          </w:tcPr>
+          <w:p>
+            <w:pPr>
+              <w:spacing w:after="160" w:line="278" w:lineRule="auto"/>
+            </w:pPr>
+            <w:r>
+              <w:t>Requirement ID</w:t>
+            </w:r>
+          </w:p>
+        </w:tc>
+        <w:tc>
+          <w:tcPr>
+            <w:tcW w:w="0" w:type="auto"/>
+            <w:hideMark/>
+          </w:tcPr>
+          <w:p>
+            <w:pPr>
+              <w:spacing w:after="160" w:line="278" w:lineRule="auto"/>
+              <w:cnfStyle w:val="100000000000" w:firstRow="1" w:lastRow="0" w:firstColumn="0" w:lastColumn="0" w:oddVBand="0" w:evenVBand="0" w:oddHBand="0" w:evenHBand="0" w:firstRowFirstColumn="0" w:firstRowLastColumn="0" w:lastRowFirstColumn="0" w:lastRowLastColumn="0"/>
+            </w:pPr>
+            <w:r>
+              <w:t>Description</w:t>
+            </w:r>
+          </w:p>
+        </w:tc>
+        <w:tc>
+          <w:tcPr>
+            <w:tcW w:w="0" w:type="auto"/>
+            <w:hideMark/>
+          </w:tcPr>
+          <w:p>
+            <w:pPr>
+              <w:spacing w:after="160" w:line="278" w:lineRule="auto"/>
+              <w:cnfStyle w:val="100000000000" w:firstRow="1" w:lastRow="0" w:firstColumn="0" w:lastColumn="0" w:oddVBand="0" w:evenVBand="0" w:oddHBand="0" w:evenHBand="0" w:firstRowFirstColumn="0" w:firstRowLastColumn="0" w:lastRowFirstColumn="0" w:lastRowLastColumn="0"/>
+            </w:pPr>
+            <w:r>
+              <w:t>Priority</w:t>
+            </w:r>
+          </w:p>
+        </w:tc>
+        <w:tc>
+          <w:tcPr>
+            <w:tcW w:w="0" w:type="auto"/>
+            <w:hideMark/>
+          </w:tcPr>
+          <w:p>
+            <w:pPr>
+              <w:spacing w:after="160" w:line="278" w:lineRule="auto"/>
+              <w:cnfStyle w:val="100000000000" w:firstRow="1" w:lastRow="0" w:firstColumn="0" w:lastColumn="0" w:oddVBand="0" w:evenVBand="0" w:oddHBand="0" w:evenHBand="0" w:firstRowFirstColumn="0" w:firstRowLastColumn="0" w:lastRowFirstColumn="0" w:lastRowLastColumn="0"/>
+            </w:pPr>
+            <w:r>
+              <w:t>Measurement / Target</w:t>
+            </w:r>
+          </w:p>
+        </w:tc>
+      </w:tr>
+      <w:tr>
+        <w:trPr>
+          <w:cnfStyle w:val="000000100000" w:firstRow="0" w:lastRow="0" w:firstColumn="0" w:lastColumn="0" w:oddVBand="0" w:evenVBand="0" w:oddHBand="1" w:evenHBand="0" w:firstRowFirstColumn="0" w:firstRowLastColumn="0" w:lastRowFirstColumn="0" w:lastRowLastColumn="0"/>
+        </w:trPr>
+        <w:tc>
+          <w:tcPr>
+            <w:cnfStyle w:val="001000000000" w:firstRow="0" w:lastRow="0" w:firstColumn="1" w:lastColumn="0" w:oddVBand="0" w:evenVBand="0" w:oddHBand="0" w:evenHBand="0" w:firstRowFirstColumn="0" w:firstRowLastColumn="0" w:lastRowFirstColumn="0" w:lastRowLastColumn="0"/>
+            <w:tcW w:w="0" w:type="auto"/>
+            <w:hideMark/>
+          </w:tcPr>
+          <w:p>
+            <w:pPr>
+              <w:spacing w:after="160" w:line="278" w:lineRule="auto"/>
+            </w:pPr>
+            <w:r>
+              <w:t>USA-01</w:t>
+            </w:r>
+          </w:p>
+        </w:tc>
+        <w:tc>
+          <w:tcPr>
+            <w:tcW w:w="0" w:type="auto"/>
+            <w:hideMark/>
+          </w:tcPr>
+          <w:p>
+            <w:pPr>
+              <w:spacing w:after="160" w:line="278" w:lineRule="auto"/>
+              <w:cnfStyle w:val="000000100000" w:firstRow="0" w:lastRow="0" w:firstColumn="0" w:lastColumn="0" w:oddVBand="0" w:evenVBand="0" w:oddHBand="1" w:evenHBand="0" w:firstRowFirstColumn="0" w:firstRowLastColumn="0" w:lastRowFirstColumn="0" w:lastRowLastColumn="0"/>
+            </w:pPr>
+            <w:r>
+              <w:rPr>
+                <w:b/>
+                <w:bCs/>
+              </w:rPr>
+              <w:t>API Documentation</w:t>
+            </w:r>
+            <w:r>
+              <w:t>: Comprehensive, interactive API documentation (</w:t>
+            </w:r>
+            <w:proofErr w:type="spellStart"/>
+            <w:r>
+              <w:t>OpenAPI</w:t>
+            </w:r>
+            <w:proofErr w:type="spellEnd"/>
+            <w:r>
+              <w:t>/Swagger) shall be available with examples for all supported vehicle brands and scenarios.</w:t>
+            </w:r>
+          </w:p>
+        </w:tc>
+        <w:tc>
+          <w:tcPr>
+            <w:tcW w:w="0" w:type="auto"/>
+            <w:hideMark/>
+          </w:tcPr>
+          <w:p>
+            <w:pPr>
+              <w:spacing w:after="160" w:line="278" w:lineRule="auto"/>
+              <w:cnfStyle w:val="000000100000" w:firstRow="0" w:lastRow="0" w:firstColumn="0" w:lastColumn="0" w:oddVBand="0" w:evenVBand="0" w:oddHBand="1" w:evenHBand="0" w:firstRowFirstColumn="0" w:firstRowLastColumn="0" w:lastRowFirstColumn="0" w:lastRowLastColumn="0"/>
+            </w:pPr>
+            <w:r>
+              <w:t>High</w:t>
+            </w:r>
+          </w:p>
+        </w:tc>
+        <w:tc>
+          <w:tcPr>
+            <w:tcW w:w="0" w:type="auto"/>
+            <w:hideMark/>
+          </w:tcPr>
+          <w:p>
+            <w:pPr>
+              <w:spacing w:after="160" w:line="278" w:lineRule="auto"/>
+              <w:cnfStyle w:val="000000100000" w:firstRow="0" w:lastRow="0" w:firstColumn="0" w:lastColumn="0" w:oddVBand="0" w:evenVBand="0" w:oddHBand="1" w:evenHBand="0" w:firstRowFirstColumn="0" w:firstRowLastColumn="0" w:lastRowFirstColumn="0" w:lastRowLastColumn="0"/>
+            </w:pPr>
+            <w:r>
+              <w:t>100% endpoint coverage</w:t>
+            </w:r>
+          </w:p>
+        </w:tc>
+      </w:tr>
+      <w:tr>
+        <w:tc>
+          <w:tcPr>
+            <w:cnfStyle w:val="001000000000" w:firstRow="0" w:lastRow="0" w:firstColumn="1" w:lastColumn="0" w:oddVBand="0" w:evenVBand="0" w:oddHBand="0" w:evenHBand="0" w:firstRowFirstColumn="0" w:firstRowLastColumn="0" w:lastRowFirstColumn="0" w:lastRowLastColumn="0"/>
+            <w:tcW w:w="0" w:type="auto"/>
+            <w:hideMark/>
+          </w:tcPr>
+          <w:p>
+            <w:pPr>
+              <w:spacing w:after="160" w:line="278" w:lineRule="auto"/>
+            </w:pPr>
+            <w:r>
+              <w:t>USA-02</w:t>
+            </w:r>
+          </w:p>
+        </w:tc>
+        <w:tc>
+          <w:tcPr>
+            <w:tcW w:w="0" w:type="auto"/>
+            <w:hideMark/>
+          </w:tcPr>
+          <w:p>
+            <w:pPr>
+              <w:spacing w:after="160" w:line="278" w:lineRule="auto"/>
+              <w:cnfStyle w:val="000000000000" w:firstRow="0" w:lastRow="0" w:firstColumn="0" w:lastColumn="0" w:oddVBand="0" w:evenVBand="0" w:oddHBand="0" w:evenHBand="0" w:firstRowFirstColumn="0" w:firstRowLastColumn="0" w:lastRowFirstColumn="0" w:lastRowLastColumn="0"/>
+            </w:pPr>
+            <w:r>
+              <w:rPr>
+                <w:b/>
+                <w:bCs/>
+              </w:rPr>
+              <w:t>Response Clarity</w:t>
+            </w:r>
+            <w:r>
+              <w:t>: Prediction responses shall include the price, confidence interval, model version used, and key factors influencing the prediction (e.g., "low price due to high mileage").</w:t>
+            </w:r>
+          </w:p>
+        </w:tc>
+        <w:tc>
+          <w:tcPr>
+            <w:tcW w:w="0" w:type="auto"/>
+            <w:hideMark/>
+          </w:tcPr>
+          <w:p>
+            <w:pPr>
+              <w:spacing w:after="160" w:line="278" w:lineRule="auto"/>
+              <w:cnfStyle w:val="000000000000" w:firstRow="0" w:lastRow="0" w:firstColumn="0" w:lastColumn="0" w:oddVBand="0" w:evenVBand="0" w:oddHBand="0" w:evenHBand="0" w:firstRowFirstColumn="0" w:firstRowLastColumn="0" w:lastRowFirstColumn="0" w:lastRowLastColumn="0"/>
+            </w:pPr>
+            <w:r>
+              <w:t>High</w:t>
+            </w:r>
+          </w:p>
+        </w:tc>
+        <w:tc>
+          <w:tcPr>
+            <w:tcW w:w="0" w:type="auto"/>
+            <w:hideMark/>
+          </w:tcPr>
+          <w:p>
+            <w:pPr>
+              <w:spacing w:after="160" w:line="278" w:lineRule="auto"/>
+              <w:cnfStyle w:val="000000000000" w:firstRow="0" w:lastRow="0" w:firstColumn="0" w:lastColumn="0" w:oddVBand="0" w:evenVBand="0" w:oddHBand="0" w:evenHBand="0" w:firstRowFirstColumn="0" w:firstRowLastColumn="0" w:lastRowFirstColumn="0" w:lastRowLastColumn="0"/>
+            </w:pPr>
+            <w:r>
+              <w:t>User/developer feedback</w:t>
+            </w:r>
+          </w:p>
+        </w:tc>
+      </w:tr>
+      <w:tr>
+        <w:trPr>
+          <w:cnfStyle w:val="000000100000" w:firstRow="0" w:lastRow="0" w:firstColumn="0" w:lastColumn="0" w:oddVBand="0" w:evenVBand="0" w:oddHBand="1" w:evenHBand="0" w:firstRowFirstColumn="0" w:firstRowLastColumn="0" w:lastRowFirstColumn="0" w:lastRowLastColumn="0"/>
+        </w:trPr>
+        <w:tc>
+          <w:tcPr>
+            <w:cnfStyle w:val="001000000000" w:firstRow="0" w:lastRow="0" w:firstColumn="1" w:lastColumn="0" w:oddVBand="0" w:evenVBand="0" w:oddHBand="0" w:evenHBand="0" w:firstRowFirstColumn="0" w:firstRowLastColumn="0" w:lastRowFirstColumn="0" w:lastRowLastColumn="0"/>
+            <w:tcW w:w="0" w:type="auto"/>
+            <w:hideMark/>
+          </w:tcPr>
+          <w:p>
+            <w:pPr>
+              <w:spacing w:after="160" w:line="278" w:lineRule="auto"/>
+            </w:pPr>
+            <w:r>
+              <w:t>USA-03</w:t>
+            </w:r>
+          </w:p>
+        </w:tc>
+        <w:tc>
+          <w:tcPr>
+            <w:tcW w:w="0" w:type="auto"/>
+            <w:hideMark/>
+          </w:tcPr>
+          <w:p>
+            <w:pPr>
+              <w:spacing w:after="160" w:line="278" w:lineRule="auto"/>
+              <w:cnfStyle w:val="000000100000" w:firstRow="0" w:lastRow="0" w:firstColumn="0" w:lastColumn="0" w:oddVBand="0" w:evenVBand="0" w:oddHBand="1" w:evenHBand="0" w:firstRowFirstColumn="0" w:firstRowLastColumn="0" w:lastRowFirstColumn="0" w:lastRowLastColumn="0"/>
+            </w:pPr>
+            <w:r>
+              <w:rPr>
+                <w:b/>
+                <w:bCs/>
+              </w:rPr>
+              <w:t>Error Messaging</w:t>
+            </w:r>
+            <w:r>
+              <w:t>: API errors shall return informative, actionable HTTP status codes and messages (e.g., "Unsupported vehicle brand: Tesla", "Invalid CO₂ value: must be 0-500 g/km").</w:t>
+            </w:r>
+          </w:p>
+        </w:tc>
+        <w:tc>
+          <w:tcPr>
+            <w:tcW w:w="0" w:type="auto"/>
+            <w:hideMark/>
+          </w:tcPr>
+          <w:p>
+            <w:pPr>
+              <w:spacing w:after="160" w:line="278" w:lineRule="auto"/>
+              <w:cnfStyle w:val="000000100000" w:firstRow="0" w:lastRow="0" w:firstColumn="0" w:lastColumn="0" w:oddVBand="0" w:evenVBand="0" w:oddHBand="1" w:evenHBand="0" w:firstRowFirstColumn="0" w:firstRowLastColumn="0" w:lastRowFirstColumn="0" w:lastRowLastColumn="0"/>
+            </w:pPr>
+            <w:r>
+              <w:t>High</w:t>
+            </w:r>
+          </w:p>
+        </w:tc>
+        <w:tc>
+          <w:tcPr>
+            <w:tcW w:w="0" w:type="auto"/>
+            <w:hideMark/>
+          </w:tcPr>
+          <w:p>
+            <w:pPr>
+              <w:spacing w:after="160" w:line="278" w:lineRule="auto"/>
+              <w:cnfStyle w:val="000000100000" w:firstRow="0" w:lastRow="0" w:firstColumn="0" w:lastColumn="0" w:oddVBand="0" w:evenVBand="0" w:oddHBand="1" w:evenHBand="0" w:firstRowFirstColumn="0" w:firstRowLastColumn="0" w:lastRowFirstColumn="0" w:lastRowLastColumn="0"/>
+            </w:pPr>
+            <w:r>
+              <w:t>API testing</w:t>
+            </w:r>
+          </w:p>
+        </w:tc>
+      </w:tr>
+      <w:tr>
+        <w:tc>
+          <w:tcPr>
+            <w:cnfStyle w:val="001000000000" w:firstRow="0" w:lastRow="0" w:firstColumn="1" w:lastColumn="0" w:oddVBand="0" w:evenVBand="0" w:oddHBand="0" w:evenHBand="0" w:firstRowFirstColumn="0" w:firstRowLastColumn="0" w:lastRowFirstColumn="0" w:lastRowLastColumn="0"/>
+            <w:tcW w:w="0" w:type="auto"/>
+            <w:hideMark/>
+          </w:tcPr>
+          <w:p>
+            <w:pPr>
+              <w:spacing w:after="160" w:line="278" w:lineRule="auto"/>
+            </w:pPr>
+            <w:r>
+              <w:t>USA-04</w:t>
+            </w:r>
+          </w:p>
+        </w:tc>
+        <w:tc>
+          <w:tcPr>
+            <w:tcW w:w="0" w:type="auto"/>
+            <w:hideMark/>
+          </w:tcPr>
+          <w:p>
+            <w:pPr>
+              <w:spacing w:after="160" w:line="278" w:lineRule="auto"/>
+              <w:cnfStyle w:val="000000000000" w:firstRow="0" w:lastRow="0" w:firstColumn="0" w:lastColumn="0" w:oddVBand="0" w:evenVBand="0" w:oddHBand="0" w:evenHBand="0" w:firstRowFirstColumn="0" w:firstRowLastColumn="0" w:lastRowFirstColumn="0" w:lastRowLastColumn="0"/>
+            </w:pPr>
+            <w:r>
+              <w:rPr>
+                <w:b/>
+                <w:bCs/>
+              </w:rPr>
+              <w:t>SDK Availability</w:t>
+            </w:r>
+            <w:r>
+              <w:t>: Client SDKs/Libraries shall be provided for at least Python and JavaScript for easier integration.</w:t>
+            </w:r>
+          </w:p>
+        </w:tc>
+        <w:tc>
+          <w:tcPr>
+            <w:tcW w:w="0" w:type="auto"/>
+            <w:hideMark/>
+          </w:tcPr>
+          <w:p>
+            <w:pPr>
+              <w:spacing w:after="160" w:line="278" w:lineRule="auto"/>
+              <w:cnfStyle w:val="000000000000" w:firstRow="0" w:lastRow="0" w:firstColumn="0" w:lastColumn="0" w:oddVBand="0" w:evenVBand="0" w:oddHBand="0" w:evenHBand="0" w:firstRowFirstColumn="0" w:firstRowLastColumn="0" w:lastRowFirstColumn="0" w:lastRowLastColumn="0"/>
+            </w:pPr>
+            <w:r>
+              <w:t>Medium</w:t>
+            </w:r>
+          </w:p>
+        </w:tc>
+        <w:tc>
+          <w:tcPr>
+            <w:tcW w:w="0" w:type="auto"/>
+            <w:hideMark/>
+          </w:tcPr>
+          <w:p>
+            <w:pPr>
+              <w:spacing w:after="160" w:line="278" w:lineRule="auto"/>
+              <w:cnfStyle w:val="000000000000" w:firstRow="0" w:lastRow="0" w:firstColumn="0" w:lastColumn="0" w:oddVBand="0" w:evenVBand="0" w:oddHBand="0" w:evenHBand="0" w:firstRowFirstColumn="0" w:firstRowLastColumn="0" w:lastRowFirstColumn="0" w:lastRowLastColumn="0"/>
+            </w:pPr>
+            <w:r>
+              <w:t>SDK feature completeness</w:t>
+            </w:r>
+          </w:p>
+        </w:tc>
+      </w:tr>
+      <w:tr>
+        <w:trPr>
+          <w:cnfStyle w:val="000000100000" w:firstRow="0" w:lastRow="0" w:firstColumn="0" w:lastColumn="0" w:oddVBand="0" w:evenVBand="0" w:oddHBand="1" w:evenHBand="0" w:firstRowFirstColumn="0" w:firstRowLastColumn="0" w:lastRowFirstColumn="0" w:lastRowLastColumn="0"/>
+        </w:trPr>
+        <w:tc>
+          <w:tcPr>
+            <w:cnfStyle w:val="001000000000" w:firstRow="0" w:lastRow="0" w:firstColumn="1" w:lastColumn="0" w:oddVBand="0" w:evenVBand="0" w:oddHBand="0" w:evenHBand="0" w:firstRowFirstColumn="0" w:firstRowLastColumn="0" w:lastRowFirstColumn="0" w:lastRowLastColumn="0"/>
+            <w:tcW w:w="0" w:type="auto"/>
+            <w:hideMark/>
+          </w:tcPr>
+          <w:p>
+            <w:pPr>
+              <w:spacing w:after="160" w:line="278" w:lineRule="auto"/>
+            </w:pPr>
+            <w:r>
+              <w:t>USA-05</w:t>
+            </w:r>
+          </w:p>
+        </w:tc>
+        <w:tc>
+          <w:tcPr>
+            <w:tcW w:w="0" w:type="auto"/>
+            <w:hideMark/>
+          </w:tcPr>
+          <w:p>
+            <w:pPr>
+              <w:spacing w:after="160" w:line="278" w:lineRule="auto"/>
+              <w:cnfStyle w:val="000000100000" w:firstRow="0" w:lastRow="0" w:firstColumn="0" w:lastColumn="0" w:oddVBand="0" w:evenVBand="0" w:oddHBand="1" w:evenHBand="0" w:firstRowFirstColumn="0" w:firstRowLastColumn="0" w:lastRowFirstColumn="0" w:lastRowLastColumn="0"/>
+            </w:pPr>
+            <w:r>
+              <w:rPr>
+                <w:b/>
+                <w:bCs/>
+              </w:rPr>
+              <w:t>Versioning</w:t>
+            </w:r>
+            <w:r>
+              <w:t xml:space="preserve">: The API shall use semantic versioning (e.g., /v1/predict). Breaking changes </w:t>
+            </w:r>
+            <w:r>
+              <w:lastRenderedPageBreak/>
+              <w:t>require a new major version with deprecation notice for old versions (6 months minimum).</w:t>
+            </w:r>
+          </w:p>
+        </w:tc>
+        <w:tc>
+          <w:tcPr>
+            <w:tcW w:w="0" w:type="auto"/>
+            <w:hideMark/>
+          </w:tcPr>
+          <w:p>
+            <w:pPr>
+              <w:spacing w:after="160" w:line="278" w:lineRule="auto"/>
+              <w:cnfStyle w:val="000000100000" w:firstRow="0" w:lastRow="0" w:firstColumn="0" w:lastColumn="0" w:oddVBand="0" w:evenVBand="0" w:oddHBand="1" w:evenHBand="0" w:firstRowFirstColumn="0" w:firstRowLastColumn="0" w:lastRowFirstColumn="0" w:lastRowLastColumn="0"/>
+            </w:pPr>
+            <w:r>
+              <w:lastRenderedPageBreak/>
+              <w:t>High</w:t>
+            </w:r>
+          </w:p>
+        </w:tc>
+        <w:tc>
+          <w:tcPr>
+            <w:tcW w:w="0" w:type="auto"/>
+            <w:hideMark/>
+          </w:tcPr>
+          <w:p>
+            <w:pPr>
+              <w:spacing w:after="160" w:line="278" w:lineRule="auto"/>
+              <w:cnfStyle w:val="000000100000" w:firstRow="0" w:lastRow="0" w:firstColumn="0" w:lastColumn="0" w:oddVBand="0" w:evenVBand="0" w:oddHBand="1" w:evenHBand="0" w:firstRowFirstColumn="0" w:firstRowLastColumn="0" w:lastRowFirstColumn="0" w:lastRowLastColumn="0"/>
+            </w:pPr>
+            <w:r>
+              <w:t>Version policy adherence</w:t>
+            </w:r>
+          </w:p>
+        </w:tc>
+      </w:tr>
+    </w:tbl>
+    <w:p>
+      <w:pPr>
+        <w:rPr>
+          <w:b/>
+          <w:bCs/>
+        </w:rPr>
+      </w:pPr>
+      <w:r>
+        <w:rPr>
+          <w:b/>
+          <w:bCs/>
+        </w:rPr>
+        <w:t>2.5 Operational Requirements</w:t>
+      </w:r>
+    </w:p>
+    <w:p>
+      <w:pPr>
+        <w:rPr>
+          <w:b/>
+          <w:bCs/>
+        </w:rPr>
+      </w:pPr>
+      <w:r>
+        <w:rPr>
+          <w:b/>
+          <w:bCs/>
+        </w:rPr>
+        <w:t>2.5.1 Deployment</w:t>
+      </w:r>
+    </w:p>
+    <w:tbl>
+      <w:tblPr>
+        <w:tblStyle w:val="GridTable5Dark-Accent6"/>
+        <w:tblW w:w="10288" w:type="dxa"/>
+        <w:tblLook w:val="04A0" w:firstRow="1" w:lastRow="0" w:firstColumn="1" w:lastColumn="0" w:noHBand="0" w:noVBand="1"/>
+      </w:tblPr>
+      <w:tblGrid>
+        <w:gridCol w:w="1643"/>
+        <w:gridCol w:w="7605"/>
+        <w:gridCol w:w="1040"/>
+      </w:tblGrid>
+      <w:tr>
+        <w:trPr>
+          <w:cnfStyle w:val="100000000000" w:firstRow="1" w:lastRow="0" w:firstColumn="0" w:lastColumn="0" w:oddVBand="0" w:evenVBand="0" w:oddHBand="0" w:evenHBand="0" w:firstRowFirstColumn="0" w:firstRowLastColumn="0" w:lastRowFirstColumn="0" w:lastRowLastColumn="0"/>
+          <w:trHeight w:val="826"/>
+        </w:trPr>
+        <w:tc>
+          <w:tcPr>
+            <w:cnfStyle w:val="001000000000" w:firstRow="0" w:lastRow="0" w:firstColumn="1" w:lastColumn="0" w:oddVBand="0" w:evenVBand="0" w:oddHBand="0" w:evenHBand="0" w:firstRowFirstColumn="0" w:firstRowLastColumn="0" w:lastRowFirstColumn="0" w:lastRowLastColumn="0"/>
+            <w:tcW w:w="0" w:type="auto"/>
+            <w:hideMark/>
+          </w:tcPr>
+          <w:p>
+            <w:pPr>
+              <w:spacing w:after="160" w:line="278" w:lineRule="auto"/>
+            </w:pPr>
+            <w:r>
+              <w:t>Requirement ID</w:t>
+            </w:r>
+          </w:p>
+        </w:tc>
+        <w:tc>
+          <w:tcPr>
+            <w:tcW w:w="0" w:type="auto"/>
+            <w:hideMark/>
+          </w:tcPr>
+          <w:p>
+            <w:pPr>
+              <w:spacing w:after="160" w:line="278" w:lineRule="auto"/>
+              <w:cnfStyle w:val="100000000000" w:firstRow="1" w:lastRow="0" w:firstColumn="0" w:lastColumn="0" w:oddVBand="0" w:evenVBand="0" w:oddHBand="0" w:evenHBand="0" w:firstRowFirstColumn="0" w:firstRowLastColumn="0" w:lastRowFirstColumn="0" w:lastRowLastColumn="0"/>
+            </w:pPr>
+            <w:r>
+              <w:t>Description</w:t>
+            </w:r>
+          </w:p>
+        </w:tc>
+        <w:tc>
+          <w:tcPr>
+            <w:tcW w:w="0" w:type="auto"/>
+            <w:hideMark/>
+          </w:tcPr>
+          <w:p>
+            <w:pPr>
+              <w:spacing w:after="160" w:line="278" w:lineRule="auto"/>
+              <w:cnfStyle w:val="100000000000" w:firstRow="1" w:lastRow="0" w:firstColumn="0" w:lastColumn="0" w:oddVBand="0" w:evenVBand="0" w:oddHBand="0" w:evenHBand="0" w:firstRowFirstColumn="0" w:firstRowLastColumn="0" w:lastRowFirstColumn="0" w:lastRowLastColumn="0"/>
+            </w:pPr>
+            <w:r>
+              <w:t>Priority</w:t>
+            </w:r>
+          </w:p>
+        </w:tc>
+      </w:tr>
+      <w:tr>
+        <w:trPr>
+          <w:cnfStyle w:val="000000100000" w:firstRow="0" w:lastRow="0" w:firstColumn="0" w:lastColumn="0" w:oddVBand="0" w:evenVBand="0" w:oddHBand="1" w:evenHBand="0" w:firstRowFirstColumn="0" w:firstRowLastColumn="0" w:lastRowFirstColumn="0" w:lastRowLastColumn="0"/>
+          <w:trHeight w:val="826"/>
+        </w:trPr>
+        <w:tc>
+          <w:tcPr>
+            <w:cnfStyle w:val="001000000000" w:firstRow="0" w:lastRow="0" w:firstColumn="1" w:lastColumn="0" w:oddVBand="0" w:evenVBand="0" w:oddHBand="0" w:evenHBand="0" w:firstRowFirstColumn="0" w:firstRowLastColumn="0" w:lastRowFirstColumn="0" w:lastRowLastColumn="0"/>
+            <w:tcW w:w="0" w:type="auto"/>
+            <w:hideMark/>
+          </w:tcPr>
+          <w:p>
+            <w:pPr>
+              <w:spacing w:after="160" w:line="278" w:lineRule="auto"/>
+            </w:pPr>
+            <w:r>
+              <w:t>OPS-01</w:t>
+            </w:r>
+          </w:p>
+        </w:tc>
+        <w:tc>
+          <w:tcPr>
+            <w:tcW w:w="0" w:type="auto"/>
+            <w:hideMark/>
+          </w:tcPr>
+          <w:p>
+            <w:pPr>
+              <w:spacing w:after="160" w:line="278" w:lineRule="auto"/>
+              <w:cnfStyle w:val="000000100000" w:firstRow="0" w:lastRow="0" w:firstColumn="0" w:lastColumn="0" w:oddVBand="0" w:evenVBand="0" w:oddHBand="1" w:evenHBand="0" w:firstRowFirstColumn="0" w:firstRowLastColumn="0" w:lastRowFirstColumn="0" w:lastRowLastColumn="0"/>
+            </w:pPr>
+            <w:r>
+              <w:rPr>
+                <w:b/>
+                <w:bCs/>
+              </w:rPr>
+              <w:t>Deployment Models</w:t>
+            </w:r>
+            <w:r>
+              <w:t>: Support both </w:t>
+            </w:r>
+            <w:r>
+              <w:rPr>
+                <w:b/>
+                <w:bCs/>
+              </w:rPr>
+              <w:t>Cloud SaaS</w:t>
+            </w:r>
+            <w:r>
+              <w:t> (managed service) and </w:t>
+            </w:r>
+            <w:r>
+              <w:rPr>
+                <w:b/>
+                <w:bCs/>
+              </w:rPr>
+              <w:t>Docker Container</w:t>
+            </w:r>
+            <w:r>
+              <w:t> deployment for on-premises or private cloud.</w:t>
+            </w:r>
+          </w:p>
+        </w:tc>
+        <w:tc>
+          <w:tcPr>
+            <w:tcW w:w="0" w:type="auto"/>
+            <w:hideMark/>
+          </w:tcPr>
+          <w:p>
+            <w:pPr>
+              <w:spacing w:after="160" w:line="278" w:lineRule="auto"/>
+              <w:cnfStyle w:val="000000100000" w:firstRow="0" w:lastRow="0" w:firstColumn="0" w:lastColumn="0" w:oddVBand="0" w:evenVBand="0" w:oddHBand="1" w:evenHBand="0" w:firstRowFirstColumn="0" w:firstRowLastColumn="0" w:lastRowFirstColumn="0" w:lastRowLastColumn="0"/>
+            </w:pPr>
+            <w:r>
+              <w:t>High</w:t>
+            </w:r>
+          </w:p>
+        </w:tc>
+      </w:tr>
+      <w:tr>
+        <w:trPr>
+          <w:trHeight w:val="826"/>
+        </w:trPr>
+        <w:tc>
+          <w:tcPr>
+            <w:cnfStyle w:val="001000000000" w:firstRow="0" w:lastRow="0" w:firstColumn="1" w:lastColumn="0" w:oddVBand="0" w:evenVBand="0" w:oddHBand="0" w:evenHBand="0" w:firstRowFirstColumn="0" w:firstRowLastColumn="0" w:lastRowFirstColumn="0" w:lastRowLastColumn="0"/>
+            <w:tcW w:w="0" w:type="auto"/>
+            <w:hideMark/>
+          </w:tcPr>
+          <w:p>
+            <w:pPr>
+              <w:spacing w:after="160" w:line="278" w:lineRule="auto"/>
+            </w:pPr>
+            <w:r>
+              <w:t>OPS-02</w:t>
+            </w:r>
+          </w:p>
+        </w:tc>
+        <w:tc>
+          <w:tcPr>
+            <w:tcW w:w="0" w:type="auto"/>
+            <w:hideMark/>
+          </w:tcPr>
+          <w:p>
+            <w:pPr>
+              <w:spacing w:after="160" w:line="278" w:lineRule="auto"/>
+              <w:cnfStyle w:val="000000000000" w:firstRow="0" w:lastRow="0" w:firstColumn="0" w:lastColumn="0" w:oddVBand="0" w:evenVBand="0" w:oddHBand="0" w:evenHBand="0" w:firstRowFirstColumn="0" w:firstRowLastColumn="0" w:lastRowFirstColumn="0" w:lastRowLastColumn="0"/>
+            </w:pPr>
+            <w:r>
+              <w:rPr>
+                <w:b/>
+                <w:bCs/>
+              </w:rPr>
+              <w:t>Cloud Agnostic</w:t>
+            </w:r>
+            <w:r>
+              <w:t>: The SaaS offering should be deployable on major EU cloud providers (AWS EU regions, Google Cloud EU, Azure EU).</w:t>
+            </w:r>
+          </w:p>
+        </w:tc>
+        <w:tc>
+          <w:tcPr>
+            <w:tcW w:w="0" w:type="auto"/>
+            <w:hideMark/>
+          </w:tcPr>
+          <w:p>
+            <w:pPr>
+              <w:spacing w:after="160" w:line="278" w:lineRule="auto"/>
+              <w:cnfStyle w:val="000000000000" w:firstRow="0" w:lastRow="0" w:firstColumn="0" w:lastColumn="0" w:oddVBand="0" w:evenVBand="0" w:oddHBand="0" w:evenHBand="0" w:firstRowFirstColumn="0" w:firstRowLastColumn="0" w:lastRowFirstColumn="0" w:lastRowLastColumn="0"/>
+            </w:pPr>
+            <w:r>
+              <w:t>High</w:t>
+            </w:r>
+          </w:p>
+        </w:tc>
+      </w:tr>
+      <w:tr>
+        <w:trPr>
+          <w:cnfStyle w:val="000000100000" w:firstRow="0" w:lastRow="0" w:firstColumn="0" w:lastColumn="0" w:oddVBand="0" w:evenVBand="0" w:oddHBand="1" w:evenHBand="0" w:firstRowFirstColumn="0" w:firstRowLastColumn="0" w:lastRowFirstColumn="0" w:lastRowLastColumn="0"/>
+          <w:trHeight w:val="816"/>
+        </w:trPr>
+        <w:tc>
+          <w:tcPr>
+            <w:cnfStyle w:val="001000000000" w:firstRow="0" w:lastRow="0" w:firstColumn="1" w:lastColumn="0" w:oddVBand="0" w:evenVBand="0" w:oddHBand="0" w:evenHBand="0" w:firstRowFirstColumn="0" w:firstRowLastColumn="0" w:lastRowFirstColumn="0" w:lastRowLastColumn="0"/>
+            <w:tcW w:w="0" w:type="auto"/>
+            <w:hideMark/>
+          </w:tcPr>
+          <w:p>
+            <w:pPr>
+              <w:spacing w:after="160" w:line="278" w:lineRule="auto"/>
+            </w:pPr>
+            <w:r>
+              <w:t>OPS-03</w:t>
+            </w:r>
+          </w:p>
+        </w:tc>
+        <w:tc>
+          <w:tcPr>
+            <w:tcW w:w="0" w:type="auto"/>
+            <w:hideMark/>
+          </w:tcPr>
+          <w:p>
+            <w:pPr>
+              <w:spacing w:after="160" w:line="278" w:lineRule="auto"/>
+              <w:cnfStyle w:val="000000100000" w:firstRow="0" w:lastRow="0" w:firstColumn="0" w:lastColumn="0" w:oddVBand="0" w:evenVBand="0" w:oddHBand="1" w:evenHBand="0" w:firstRowFirstColumn="0" w:firstRowLastColumn="0" w:lastRowFirstColumn="0" w:lastRowLastColumn="0"/>
+            </w:pPr>
+            <w:r>
+              <w:rPr>
+                <w:b/>
+                <w:bCs/>
+              </w:rPr>
+              <w:t>Containerization</w:t>
+            </w:r>
+            <w:r>
+              <w:t>: The entire system shall be deployable via Docker Compose or Kubernetes manifests.</w:t>
+            </w:r>
+          </w:p>
+        </w:tc>
+        <w:tc>
+          <w:tcPr>
+            <w:tcW w:w="0" w:type="auto"/>
+            <w:hideMark/>
+          </w:tcPr>
+          <w:p>
+            <w:pPr>
+              <w:spacing w:after="160" w:line="278" w:lineRule="auto"/>
+              <w:cnfStyle w:val="000000100000" w:firstRow="0" w:lastRow="0" w:firstColumn="0" w:lastColumn="0" w:oddVBand="0" w:evenVBand="0" w:oddHBand="1" w:evenHBand="0" w:firstRowFirstColumn="0" w:firstRowLastColumn="0" w:lastRowFirstColumn="0" w:lastRowLastColumn="0"/>
+            </w:pPr>
+            <w:r>
+              <w:t>High</w:t>
+            </w:r>
+          </w:p>
+        </w:tc>
+      </w:tr>
+      <w:tr>
+        <w:trPr>
+          <w:trHeight w:val="826"/>
+        </w:trPr>
+        <w:tc>
+          <w:tcPr>
+            <w:cnfStyle w:val="001000000000" w:firstRow="0" w:lastRow="0" w:firstColumn="1" w:lastColumn="0" w:oddVBand="0" w:evenVBand="0" w:oddHBand="0" w:evenHBand="0" w:firstRowFirstColumn="0" w:firstRowLastColumn="0" w:lastRowFirstColumn="0" w:lastRowLastColumn="0"/>
+            <w:tcW w:w="0" w:type="auto"/>
+            <w:hideMark/>
+          </w:tcPr>
+          <w:p>
+            <w:pPr>
+              <w:spacing w:after="160" w:line="278" w:lineRule="auto"/>
+            </w:pPr>
+            <w:r>
+              <w:t>OPS-04</w:t>
+            </w:r>
+          </w:p>
+        </w:tc>
+        <w:tc>
+          <w:tcPr>
+            <w:tcW w:w="0" w:type="auto"/>
+            <w:hideMark/>
+          </w:tcPr>
+          <w:p>
+            <w:pPr>
+              <w:spacing w:after="160" w:line="278" w:lineRule="auto"/>
+              <w:cnfStyle w:val="000000000000" w:firstRow="0" w:lastRow="0" w:firstColumn="0" w:lastColumn="0" w:oddVBand="0" w:evenVBand="0" w:oddHBand="0" w:evenHBand="0" w:firstRowFirstColumn="0" w:firstRowLastColumn="0" w:lastRowFirstColumn="0" w:lastRowLastColumn="0"/>
+            </w:pPr>
+            <w:r>
+              <w:rPr>
+                <w:b/>
+                <w:bCs/>
+              </w:rPr>
+              <w:t>Infrastructure as Code (</w:t>
+            </w:r>
+            <w:proofErr w:type="spellStart"/>
+            <w:r>
+              <w:rPr>
+                <w:b/>
+                <w:bCs/>
+              </w:rPr>
+              <w:t>IaC</w:t>
+            </w:r>
+            <w:proofErr w:type="spellEnd"/>
+            <w:r>
+              <w:rPr>
+                <w:b/>
+                <w:bCs/>
+              </w:rPr>
+              <w:t>)</w:t>
+            </w:r>
+            <w:r>
+              <w:t xml:space="preserve">: All cloud infrastructure shall be defined using </w:t>
+            </w:r>
+            <w:proofErr w:type="spellStart"/>
+            <w:r>
+              <w:t>IaC</w:t>
+            </w:r>
+            <w:proofErr w:type="spellEnd"/>
+            <w:r>
+              <w:t xml:space="preserve"> (Terraform, CloudFormation).</w:t>
+            </w:r>
+          </w:p>
+        </w:tc>
+        <w:tc>
+          <w:tcPr>
+            <w:tcW w:w="0" w:type="auto"/>
+            <w:hideMark/>
+          </w:tcPr>
+          <w:p>
+            <w:pPr>
+              <w:spacing w:after="160" w:line="278" w:lineRule="auto"/>
+              <w:cnfStyle w:val="000000000000" w:firstRow="0" w:lastRow="0" w:firstColumn="0" w:lastColumn="0" w:oddVBand="0" w:evenVBand="0" w:oddHBand="0" w:evenHBand="0" w:firstRowFirstColumn="0" w:firstRowLastColumn="0" w:lastRowFirstColumn="0" w:lastRowLastColumn="0"/>
+            </w:pPr>
+            <w:r>
+              <w:t>Medium</w:t>
+            </w:r>
+          </w:p>
+        </w:tc>
+      </w:tr>
+    </w:tbl>
+    <w:p>
+      <w:pPr>
+        <w:rPr>
+          <w:b/>
+          <w:bCs/>
+        </w:rPr>
+      </w:pPr>
+      <w:r>
+        <w:rPr>
+          <w:b/>
+          <w:bCs/>
+        </w:rPr>
+        <w:t>2.5.2 Monitoring &amp; Support</w:t>
+      </w:r>
+    </w:p>
+    <w:tbl>
+      <w:tblPr>
+        <w:tblStyle w:val="GridTable5Dark-Accent6"/>
+        <w:tblW w:w="10619" w:type="dxa"/>
+        <w:tblLook w:val="04A0" w:firstRow="1" w:lastRow="0" w:firstColumn="1" w:lastColumn="0" w:noHBand="0" w:noVBand="1"/>
+      </w:tblPr>
+      <w:tblGrid>
+        <w:gridCol w:w="1634"/>
+        <w:gridCol w:w="7945"/>
+        <w:gridCol w:w="1040"/>
+      </w:tblGrid>
+      <w:tr>
+        <w:trPr>
+          <w:cnfStyle w:val="100000000000" w:firstRow="1" w:lastRow="0" w:firstColumn="0" w:lastColumn="0" w:oddVBand="0" w:evenVBand="0" w:oddHBand="0" w:evenHBand="0" w:firstRowFirstColumn="0" w:firstRowLastColumn="0" w:lastRowFirstColumn="0" w:lastRowLastColumn="0"/>
+          <w:trHeight w:val="832"/>
+        </w:trPr>
+        <w:tc>
+          <w:tcPr>
+            <w:cnfStyle w:val="001000000000" w:firstRow="0" w:lastRow="0" w:firstColumn="1" w:lastColumn="0" w:oddVBand="0" w:evenVBand="0" w:oddHBand="0" w:evenHBand="0" w:firstRowFirstColumn="0" w:firstRowLastColumn="0" w:lastRowFirstColumn="0" w:lastRowLastColumn="0"/>
+            <w:tcW w:w="0" w:type="auto"/>
+            <w:hideMark/>
+          </w:tcPr>
+          <w:p>
+            <w:pPr>
+              <w:spacing w:after="160" w:line="278" w:lineRule="auto"/>
+            </w:pPr>
+            <w:r>
+              <w:t>Requirement ID</w:t>
+            </w:r>
+          </w:p>
+        </w:tc>
+        <w:tc>
+          <w:tcPr>
+            <w:tcW w:w="0" w:type="auto"/>
+            <w:hideMark/>
+          </w:tcPr>
+          <w:p>
+            <w:pPr>
+              <w:spacing w:after="160" w:line="278" w:lineRule="auto"/>
+              <w:cnfStyle w:val="100000000000" w:firstRow="1" w:lastRow="0" w:firstColumn="0" w:lastColumn="0" w:oddVBand="0" w:evenVBand="0" w:oddHBand="0" w:evenHBand="0" w:firstRowFirstColumn="0" w:firstRowLastColumn="0" w:lastRowFirstColumn="0" w:lastRowLastColumn="0"/>
+            </w:pPr>
+            <w:r>
+              <w:t>Description</w:t>
+            </w:r>
+          </w:p>
+        </w:tc>
+        <w:tc>
+          <w:tcPr>
+            <w:tcW w:w="0" w:type="auto"/>
+            <w:hideMark/>
+          </w:tcPr>
+          <w:p>
+            <w:pPr>
+              <w:spacing w:after="160" w:line="278" w:lineRule="auto"/>
+              <w:cnfStyle w:val="100000000000" w:firstRow="1" w:lastRow="0" w:firstColumn="0" w:lastColumn="0" w:oddVBand="0" w:evenVBand="0" w:oddHBand="0" w:evenHBand="0" w:firstRowFirstColumn="0" w:firstRowLastColumn="0" w:lastRowFirstColumn="0" w:lastRowLastColumn="0"/>
+            </w:pPr>
+            <w:r>
+              <w:t>Priority</w:t>
+            </w:r>
+          </w:p>
+        </w:tc>
+      </w:tr>
+      <w:tr>
+        <w:trPr>
+          <w:cnfStyle w:val="000000100000" w:firstRow="0" w:lastRow="0" w:firstColumn="0" w:lastColumn="0" w:oddVBand="0" w:evenVBand="0" w:oddHBand="1" w:evenHBand="0" w:firstRowFirstColumn="0" w:firstRowLastColumn="0" w:lastRowFirstColumn="0" w:lastRowLastColumn="0"/>
+          <w:trHeight w:val="832"/>
+        </w:trPr>
+        <w:tc>
+          <w:tcPr>
+            <w:cnfStyle w:val="001000000000" w:firstRow="0" w:lastRow="0" w:firstColumn="1" w:lastColumn="0" w:oddVBand="0" w:evenVBand="0" w:oddHBand="0" w:evenHBand="0" w:firstRowFirstColumn="0" w:firstRowLastColumn="0" w:lastRowFirstColumn="0" w:lastRowLastColumn="0"/>
+            <w:tcW w:w="0" w:type="auto"/>
+            <w:hideMark/>
+          </w:tcPr>
+          <w:p>
+            <w:pPr>
+              <w:spacing w:after="160" w:line="278" w:lineRule="auto"/>
+            </w:pPr>
+            <w:r>
+              <w:t>OPS-05</w:t>
+            </w:r>
+          </w:p>
+        </w:tc>
+        <w:tc>
+          <w:tcPr>
+            <w:tcW w:w="0" w:type="auto"/>
+            <w:hideMark/>
+          </w:tcPr>
+          <w:p>
+            <w:pPr>
+              <w:spacing w:after="160" w:line="278" w:lineRule="auto"/>
+              <w:cnfStyle w:val="000000100000" w:firstRow="0" w:lastRow="0" w:firstColumn="0" w:lastColumn="0" w:oddVBand="0" w:evenVBand="0" w:oddHBand="1" w:evenHBand="0" w:firstRowFirstColumn="0" w:firstRowLastColumn="0" w:lastRowFirstColumn="0" w:lastRowLastColumn="0"/>
+            </w:pPr>
+            <w:r>
+              <w:rPr>
+                <w:b/>
+                <w:bCs/>
+              </w:rPr>
+              <w:t>Performance Metrics</w:t>
+            </w:r>
+            <w:r>
+              <w:t>: Monitor and alert on: Prediction latency (P95, P99), Error rates, API usage per client, Model confidence scores, Data freshness.</w:t>
+            </w:r>
+          </w:p>
+        </w:tc>
+        <w:tc>
+          <w:tcPr>
+            <w:tcW w:w="0" w:type="auto"/>
+            <w:hideMark/>
+          </w:tcPr>
+          <w:p>
+            <w:pPr>
+              <w:spacing w:after="160" w:line="278" w:lineRule="auto"/>
+              <w:cnfStyle w:val="000000100000" w:firstRow="0" w:lastRow="0" w:firstColumn="0" w:lastColumn="0" w:oddVBand="0" w:evenVBand="0" w:oddHBand="1" w:evenHBand="0" w:firstRowFirstColumn="0" w:firstRowLastColumn="0" w:lastRowFirstColumn="0" w:lastRowLastColumn="0"/>
+            </w:pPr>
+            <w:r>
+              <w:t>High</w:t>
+            </w:r>
+          </w:p>
+        </w:tc>
+      </w:tr>
+      <w:tr>
+        <w:trPr>
+          <w:trHeight w:val="832"/>
+        </w:trPr>
+        <w:tc>
+          <w:tcPr>
+            <w:cnfStyle w:val="001000000000" w:firstRow="0" w:lastRow="0" w:firstColumn="1" w:lastColumn="0" w:oddVBand="0" w:evenVBand="0" w:oddHBand="0" w:evenHBand="0" w:firstRowFirstColumn="0" w:firstRowLastColumn="0" w:lastRowFirstColumn="0" w:lastRowLastColumn="0"/>
+            <w:tcW w:w="0" w:type="auto"/>
+            <w:hideMark/>
+          </w:tcPr>
+          <w:p>
+            <w:pPr>
+              <w:spacing w:after="160" w:line="278" w:lineRule="auto"/>
+            </w:pPr>
+            <w:r>
+              <w:t>OPS-06</w:t>
+            </w:r>
+          </w:p>
+        </w:tc>
+        <w:tc>
+          <w:tcPr>
+            <w:tcW w:w="0" w:type="auto"/>
+            <w:hideMark/>
+          </w:tcPr>
+          <w:p>
+            <w:pPr>
+              <w:spacing w:after="160" w:line="278" w:lineRule="auto"/>
+              <w:cnfStyle w:val="000000000000" w:firstRow="0" w:lastRow="0" w:firstColumn="0" w:lastColumn="0" w:oddVBand="0" w:evenVBand="0" w:oddHBand="0" w:evenHBand="0" w:firstRowFirstColumn="0" w:firstRowLastColumn="0" w:lastRowFirstColumn="0" w:lastRowLastColumn="0"/>
+            </w:pPr>
+            <w:r>
+              <w:rPr>
+                <w:b/>
+                <w:bCs/>
+              </w:rPr>
+              <w:t>Business Metrics</w:t>
+            </w:r>
+            <w:r>
+              <w:t>: Track: Total predictions served, Unique vehicle brands/models predicted, Average predicted price vs. market price (where validation possible).</w:t>
+            </w:r>
+          </w:p>
+        </w:tc>
+        <w:tc>
+          <w:tcPr>
+            <w:tcW w:w="0" w:type="auto"/>
+            <w:hideMark/>
+          </w:tcPr>
+          <w:p>
+            <w:pPr>
+              <w:spacing w:after="160" w:line="278" w:lineRule="auto"/>
+              <w:cnfStyle w:val="000000000000" w:firstRow="0" w:lastRow="0" w:firstColumn="0" w:lastColumn="0" w:oddVBand="0" w:evenVBand="0" w:oddHBand="0" w:evenHBand="0" w:firstRowFirstColumn="0" w:firstRowLastColumn="0" w:lastRowFirstColumn="0" w:lastRowLastColumn="0"/>
+            </w:pPr>
+            <w:r>
+              <w:t>Medium</w:t>
+            </w:r>
+          </w:p>
+        </w:tc>
+      </w:tr>
+      <w:tr>
+        <w:trPr>
+          <w:cnfStyle w:val="000000100000" w:firstRow="0" w:lastRow="0" w:firstColumn="0" w:lastColumn="0" w:oddVBand="0" w:evenVBand="0" w:oddHBand="1" w:evenHBand="0" w:firstRowFirstColumn="0" w:firstRowLastColumn="0" w:lastRowFirstColumn="0" w:lastRowLastColumn="0"/>
+          <w:trHeight w:val="822"/>
+        </w:trPr>
+        <w:tc>
+          <w:tcPr>
+            <w:cnfStyle w:val="001000000000" w:firstRow="0" w:lastRow="0" w:firstColumn="1" w:lastColumn="0" w:oddVBand="0" w:evenVBand="0" w:oddHBand="0" w:evenHBand="0" w:firstRowFirstColumn="0" w:firstRowLastColumn="0" w:lastRowFirstColumn="0" w:lastRowLastColumn="0"/>
+            <w:tcW w:w="0" w:type="auto"/>
+            <w:hideMark/>
+          </w:tcPr>
+          <w:p>
+            <w:pPr>
+              <w:spacing w:after="160" w:line="278" w:lineRule="auto"/>
+            </w:pPr>
+            <w:r>
+              <w:t>OPS-07</w:t>
+            </w:r>
+          </w:p>
+        </w:tc>
+        <w:tc>
+          <w:tcPr>
+            <w:tcW w:w="0" w:type="auto"/>
+            <w:hideMark/>
+          </w:tcPr>
+          <w:p>
+            <w:pPr>
+              <w:spacing w:after="160" w:line="278" w:lineRule="auto"/>
+              <w:cnfStyle w:val="000000100000" w:firstRow="0" w:lastRow="0" w:firstColumn="0" w:lastColumn="0" w:oddVBand="0" w:evenVBand="0" w:oddHBand="1" w:evenHBand="0" w:firstRowFirstColumn="0" w:firstRowLastColumn="0" w:lastRowFirstColumn="0" w:lastRowLastColumn="0"/>
+            </w:pPr>
+            <w:r>
+              <w:rPr>
+                <w:b/>
+                <w:bCs/>
+              </w:rPr>
+              <w:t>Alerting</w:t>
+            </w:r>
+            <w:r>
+              <w:t>: Automated alerts for: Service downtime, Latency spikes (&gt;2s P95), Error rate spikes (&gt;1%), Data pipeline failures.</w:t>
+            </w:r>
+          </w:p>
+        </w:tc>
+        <w:tc>
+          <w:tcPr>
+            <w:tcW w:w="0" w:type="auto"/>
+            <w:hideMark/>
+          </w:tcPr>
+          <w:p>
+            <w:pPr>
+              <w:spacing w:after="160" w:line="278" w:lineRule="auto"/>
+              <w:cnfStyle w:val="000000100000" w:firstRow="0" w:lastRow="0" w:firstColumn="0" w:lastColumn="0" w:oddVBand="0" w:evenVBand="0" w:oddHBand="1" w:evenHBand="0" w:firstRowFirstColumn="0" w:firstRowLastColumn="0" w:lastRowFirstColumn="0" w:lastRowLastColumn="0"/>
+            </w:pPr>
+            <w:r>
+              <w:t>High</w:t>
+            </w:r>
+          </w:p>
+        </w:tc>
+      </w:tr>
+      <w:tr>
+        <w:trPr>
+          <w:trHeight w:val="832"/>
+        </w:trPr>
+        <w:tc>
+          <w:tcPr>
+            <w:cnfStyle w:val="001000000000" w:firstRow="0" w:lastRow="0" w:firstColumn="1" w:lastColumn="0" w:oddVBand="0" w:evenVBand="0" w:oddHBand="0" w:evenHBand="0" w:firstRowFirstColumn="0" w:firstRowLastColumn="0" w:lastRowFirstColumn="0" w:lastRowLastColumn="0"/>
+            <w:tcW w:w="0" w:type="auto"/>
+            <w:hideMark/>
+          </w:tcPr>
+          <w:p>
+            <w:pPr>
+              <w:spacing w:after="160" w:line="278" w:lineRule="auto"/>
+            </w:pPr>
+            <w:r>
+              <w:t>OPS-08</w:t>
+            </w:r>
+          </w:p>
+        </w:tc>
+        <w:tc>
+          <w:tcPr>
+            <w:tcW w:w="0" w:type="auto"/>
+            <w:hideMark/>
+          </w:tcPr>
+          <w:p>
+            <w:pPr>
+              <w:spacing w:after="160" w:line="278" w:lineRule="auto"/>
+              <w:cnfStyle w:val="000000000000" w:firstRow="0" w:lastRow="0" w:firstColumn="0" w:lastColumn="0" w:oddVBand="0" w:evenVBand="0" w:oddHBand="0" w:evenHBand="0" w:firstRowFirstColumn="0" w:firstRowLastColumn="0" w:lastRowFirstColumn="0" w:lastRowLastColumn="0"/>
+            </w:pPr>
+            <w:r>
+              <w:rPr>
+                <w:b/>
+                <w:bCs/>
+              </w:rPr>
+              <w:t>SLA Definition</w:t>
+            </w:r>
+            <w:r>
+              <w:t>: Define and publish SLAs for API uptime, latency, and support response times for commercial tiers.</w:t>
+            </w:r>
+          </w:p>
+        </w:tc>
+        <w:tc>
+          <w:tcPr>
+            <w:tcW w:w="0" w:type="auto"/>
+            <w:hideMark/>
+          </w:tcPr>
+          <w:p>
+            <w:pPr>
+              <w:spacing w:after="160" w:line="278" w:lineRule="auto"/>
+              <w:cnfStyle w:val="000000000000" w:firstRow="0" w:lastRow="0" w:firstColumn="0" w:lastColumn="0" w:oddVBand="0" w:evenVBand="0" w:oddHBand="0" w:evenHBand="0" w:firstRowFirstColumn="0" w:firstRowLastColumn="0" w:lastRowFirstColumn="0" w:lastRowLastColumn="0"/>
+            </w:pPr>
+            <w:r>
+              <w:t>Medium</w:t>
+            </w:r>
+          </w:p>
+        </w:tc>
+      </w:tr>
+    </w:tbl>
+    <w:p>
+      <w:pPr>
+        <w:rPr>
+          <w:b/>
+          <w:bCs/>
+        </w:rPr>
+      </w:pPr>
+      <w:r>
+        <w:rPr>
+          <w:b/>
+          <w:bCs/>
+        </w:rPr>
+        <w:t>2.6 Compliance &amp; Regulatory Requirements</w:t>
+      </w:r>
+    </w:p>
+    <w:tbl>
+      <w:tblPr>
+        <w:tblStyle w:val="GridTable5Dark-Accent6"/>
+        <w:tblW w:w="10528" w:type="dxa"/>
+        <w:tblLook w:val="04A0" w:firstRow="1" w:lastRow="0" w:firstColumn="1" w:lastColumn="0" w:noHBand="0" w:noVBand="1"/>
+      </w:tblPr>
+      <w:tblGrid>
+        <w:gridCol w:w="1630"/>
+        <w:gridCol w:w="7858"/>
+        <w:gridCol w:w="1040"/>
+      </w:tblGrid>
+      <w:tr>
+        <w:trPr>
+          <w:cnfStyle w:val="100000000000" w:firstRow="1" w:lastRow="0" w:firstColumn="0" w:lastColumn="0" w:oddVBand="0" w:evenVBand="0" w:oddHBand="0" w:evenHBand="0" w:firstRowFirstColumn="0" w:firstRowLastColumn="0" w:lastRowFirstColumn="0" w:lastRowLastColumn="0"/>
+          <w:trHeight w:val="840"/>
+        </w:trPr>
+        <w:tc>
+          <w:tcPr>
+            <w:cnfStyle w:val="001000000000" w:firstRow="0" w:lastRow="0" w:firstColumn="1" w:lastColumn="0" w:oddVBand="0" w:evenVBand="0" w:oddHBand="0" w:evenHBand="0" w:firstRowFirstColumn="0" w:firstRowLastColumn="0" w:lastRowFirstColumn="0" w:lastRowLastColumn="0"/>
+            <w:tcW w:w="0" w:type="auto"/>
+            <w:hideMark/>
+          </w:tcPr>
+          <w:p>
+            <w:pPr>
+              <w:spacing w:after="160" w:line="278" w:lineRule="auto"/>
+            </w:pPr>
+            <w:r>
+              <w:t>Requirement ID</w:t>
+            </w:r>
+          </w:p>
+        </w:tc>
+        <w:tc>
+          <w:tcPr>
+            <w:tcW w:w="0" w:type="auto"/>
+            <w:hideMark/>
+          </w:tcPr>
+          <w:p>
+            <w:pPr>
+              <w:spacing w:after="160" w:line="278" w:lineRule="auto"/>
+              <w:cnfStyle w:val="100000000000" w:firstRow="1" w:lastRow="0" w:firstColumn="0" w:lastColumn="0" w:oddVBand="0" w:evenVBand="0" w:oddHBand="0" w:evenHBand="0" w:firstRowFirstColumn="0" w:firstRowLastColumn="0" w:lastRowFirstColumn="0" w:lastRowLastColumn="0"/>
+            </w:pPr>
+            <w:r>
+              <w:t>Description</w:t>
+            </w:r>
+          </w:p>
+        </w:tc>
+        <w:tc>
+          <w:tcPr>
+            <w:tcW w:w="0" w:type="auto"/>
+            <w:hideMark/>
+          </w:tcPr>
+          <w:p>
+            <w:pPr>
+              <w:spacing w:after="160" w:line="278" w:lineRule="auto"/>
+              <w:cnfStyle w:val="100000000000" w:firstRow="1" w:lastRow="0" w:firstColumn="0" w:lastColumn="0" w:oddVBand="0" w:evenVBand="0" w:oddHBand="0" w:evenHBand="0" w:firstRowFirstColumn="0" w:firstRowLastColumn="0" w:lastRowFirstColumn="0" w:lastRowLastColumn="0"/>
+            </w:pPr>
+            <w:r>
+              <w:t>Priority</w:t>
+            </w:r>
+          </w:p>
+        </w:tc>
+      </w:tr>
+      <w:tr>
+        <w:trPr>
+          <w:cnfStyle w:val="000000100000" w:firstRow="0" w:lastRow="0" w:firstColumn="0" w:lastColumn="0" w:oddVBand="0" w:evenVBand="0" w:oddHBand="1" w:evenHBand="0" w:firstRowFirstColumn="0" w:firstRowLastColumn="0" w:lastRowFirstColumn="0" w:lastRowLastColumn="0"/>
+          <w:trHeight w:val="840"/>
+        </w:trPr>
+        <w:tc>
+          <w:tcPr>
+            <w:cnfStyle w:val="001000000000" w:firstRow="0" w:lastRow="0" w:firstColumn="1" w:lastColumn="0" w:oddVBand="0" w:evenVBand="0" w:oddHBand="0" w:evenHBand="0" w:firstRowFirstColumn="0" w:firstRowLastColumn="0" w:lastRowFirstColumn="0" w:lastRowLastColumn="0"/>
+            <w:tcW w:w="0" w:type="auto"/>
+            <w:hideMark/>
+          </w:tcPr>
+          <w:p>
+            <w:pPr>
+              <w:spacing w:after="160" w:line="278" w:lineRule="auto"/>
+            </w:pPr>
+            <w:r>
+              <w:lastRenderedPageBreak/>
+              <w:t>COM-01</w:t>
+            </w:r>
+          </w:p>
+        </w:tc>
+        <w:tc>
+          <w:tcPr>
+            <w:tcW w:w="0" w:type="auto"/>
+            <w:hideMark/>
+          </w:tcPr>
+          <w:p>
+            <w:pPr>
+              <w:spacing w:after="160" w:line="278" w:lineRule="auto"/>
+              <w:cnfStyle w:val="000000100000" w:firstRow="0" w:lastRow="0" w:firstColumn="0" w:lastColumn="0" w:oddVBand="0" w:evenVBand="0" w:oddHBand="1" w:evenHBand="0" w:firstRowFirstColumn="0" w:firstRowLastColumn="0" w:lastRowFirstColumn="0" w:lastRowLastColumn="0"/>
+            </w:pPr>
+            <w:r>
+              <w:rPr>
+                <w:b/>
+                <w:bCs/>
+              </w:rPr>
+              <w:t>EU Emissions Data Handling</w:t>
+            </w:r>
+            <w:r>
+              <w:t>: Accurate handling of Euro emission standards (Euro 1-6) and CO₂ data as per EU regulations.</w:t>
+            </w:r>
+          </w:p>
+        </w:tc>
+        <w:tc>
+          <w:tcPr>
+            <w:tcW w:w="0" w:type="auto"/>
+            <w:hideMark/>
+          </w:tcPr>
+          <w:p>
+            <w:pPr>
+              <w:spacing w:after="160" w:line="278" w:lineRule="auto"/>
+              <w:cnfStyle w:val="000000100000" w:firstRow="0" w:lastRow="0" w:firstColumn="0" w:lastColumn="0" w:oddVBand="0" w:evenVBand="0" w:oddHBand="1" w:evenHBand="0" w:firstRowFirstColumn="0" w:firstRowLastColumn="0" w:lastRowFirstColumn="0" w:lastRowLastColumn="0"/>
+            </w:pPr>
+            <w:r>
+              <w:t>High</w:t>
+            </w:r>
+          </w:p>
+        </w:tc>
+      </w:tr>
+      <w:tr>
+        <w:trPr>
+          <w:trHeight w:val="840"/>
+        </w:trPr>
+        <w:tc>
+          <w:tcPr>
+            <w:cnfStyle w:val="001000000000" w:firstRow="0" w:lastRow="0" w:firstColumn="1" w:lastColumn="0" w:oddVBand="0" w:evenVBand="0" w:oddHBand="0" w:evenHBand="0" w:firstRowFirstColumn="0" w:firstRowLastColumn="0" w:lastRowFirstColumn="0" w:lastRowLastColumn="0"/>
+            <w:tcW w:w="0" w:type="auto"/>
+            <w:hideMark/>
+          </w:tcPr>
+          <w:p>
+            <w:pPr>
+              <w:spacing w:after="160" w:line="278" w:lineRule="auto"/>
+            </w:pPr>
+            <w:r>
+              <w:t>COM-02</w:t>
+            </w:r>
+          </w:p>
+        </w:tc>
+        <w:tc>
+          <w:tcPr>
+            <w:tcW w:w="0" w:type="auto"/>
+            <w:hideMark/>
+          </w:tcPr>
+          <w:p>
+            <w:pPr>
+              <w:spacing w:after="160" w:line="278" w:lineRule="auto"/>
+              <w:cnfStyle w:val="000000000000" w:firstRow="0" w:lastRow="0" w:firstColumn="0" w:lastColumn="0" w:oddVBand="0" w:evenVBand="0" w:oddHBand="0" w:evenHBand="0" w:firstRowFirstColumn="0" w:firstRowLastColumn="0" w:lastRowFirstColumn="0" w:lastRowLastColumn="0"/>
+            </w:pPr>
+            <w:r>
+              <w:rPr>
+                <w:b/>
+                <w:bCs/>
+              </w:rPr>
+              <w:t>Algorithmic Transparency</w:t>
+            </w:r>
+            <w:r>
+              <w:t>: Provide capability to explain key price factors (mileage, age, emissions) to comply with emerging EU AI Act requirements for transparency.</w:t>
+            </w:r>
+          </w:p>
+        </w:tc>
+        <w:tc>
+          <w:tcPr>
+            <w:tcW w:w="0" w:type="auto"/>
+            <w:hideMark/>
+          </w:tcPr>
+          <w:p>
+            <w:pPr>
+              <w:spacing w:after="160" w:line="278" w:lineRule="auto"/>
+              <w:cnfStyle w:val="000000000000" w:firstRow="0" w:lastRow="0" w:firstColumn="0" w:lastColumn="0" w:oddVBand="0" w:evenVBand="0" w:oddHBand="0" w:evenHBand="0" w:firstRowFirstColumn="0" w:firstRowLastColumn="0" w:lastRowFirstColumn="0" w:lastRowLastColumn="0"/>
+            </w:pPr>
+            <w:r>
+              <w:t>Medium</w:t>
+            </w:r>
+          </w:p>
+        </w:tc>
+      </w:tr>
+      <w:tr>
+        <w:trPr>
+          <w:cnfStyle w:val="000000100000" w:firstRow="0" w:lastRow="0" w:firstColumn="0" w:lastColumn="0" w:oddVBand="0" w:evenVBand="0" w:oddHBand="1" w:evenHBand="0" w:firstRowFirstColumn="0" w:firstRowLastColumn="0" w:lastRowFirstColumn="0" w:lastRowLastColumn="0"/>
+          <w:trHeight w:val="840"/>
+        </w:trPr>
+        <w:tc>
+          <w:tcPr>
+            <w:cnfStyle w:val="001000000000" w:firstRow="0" w:lastRow="0" w:firstColumn="1" w:lastColumn="0" w:oddVBand="0" w:evenVBand="0" w:oddHBand="0" w:evenHBand="0" w:firstRowFirstColumn="0" w:firstRowLastColumn="0" w:lastRowFirstColumn="0" w:lastRowLastColumn="0"/>
+            <w:tcW w:w="0" w:type="auto"/>
+            <w:hideMark/>
+          </w:tcPr>
+          <w:p>
+            <w:pPr>
+              <w:spacing w:after="160" w:line="278" w:lineRule="auto"/>
+            </w:pPr>
+            <w:r>
+              <w:t>COM-03</w:t>
+            </w:r>
+          </w:p>
+        </w:tc>
+        <w:tc>
+          <w:tcPr>
+            <w:tcW w:w="0" w:type="auto"/>
+            <w:hideMark/>
+          </w:tcPr>
+          <w:p>
+            <w:pPr>
+              <w:spacing w:after="160" w:line="278" w:lineRule="auto"/>
+              <w:cnfStyle w:val="000000100000" w:firstRow="0" w:lastRow="0" w:firstColumn="0" w:lastColumn="0" w:oddVBand="0" w:evenVBand="0" w:oddHBand="1" w:evenHBand="0" w:firstRowFirstColumn="0" w:firstRowLastColumn="0" w:lastRowFirstColumn="0" w:lastRowLastColumn="0"/>
+            </w:pPr>
+            <w:r>
+              <w:rPr>
+                <w:b/>
+                <w:bCs/>
+              </w:rPr>
+              <w:t>Pricing Fairness</w:t>
+            </w:r>
+            <w:r>
+              <w:t>: Implement monitoring to detect and mitigate potential bias in predictions across vehicle brands or regions.</w:t>
+            </w:r>
+          </w:p>
+        </w:tc>
+        <w:tc>
+          <w:tcPr>
+            <w:tcW w:w="0" w:type="auto"/>
+            <w:hideMark/>
+          </w:tcPr>
+          <w:p>
+            <w:pPr>
+              <w:spacing w:after="160" w:line="278" w:lineRule="auto"/>
+              <w:cnfStyle w:val="000000100000" w:firstRow="0" w:lastRow="0" w:firstColumn="0" w:lastColumn="0" w:oddVBand="0" w:evenVBand="0" w:oddHBand="1" w:evenHBand="0" w:firstRowFirstColumn="0" w:firstRowLastColumn="0" w:lastRowFirstColumn="0" w:lastRowLastColumn="0"/>
+            </w:pPr>
+            <w:r>
+              <w:t>Medium</w:t>
+            </w:r>
+          </w:p>
+        </w:tc>
+      </w:tr>
+      <w:tr>
+        <w:trPr>
+          <w:trHeight w:val="830"/>
+        </w:trPr>
+        <w:tc>
+          <w:tcPr>
+            <w:cnfStyle w:val="001000000000" w:firstRow="0" w:lastRow="0" w:firstColumn="1" w:lastColumn="0" w:oddVBand="0" w:evenVBand="0" w:oddHBand="0" w:evenHBand="0" w:firstRowFirstColumn="0" w:firstRowLastColumn="0" w:lastRowFirstColumn="0" w:lastRowLastColumn="0"/>
+            <w:tcW w:w="0" w:type="auto"/>
+            <w:hideMark/>
+          </w:tcPr>
+          <w:p>
+            <w:pPr>
+              <w:spacing w:after="160" w:line="278" w:lineRule="auto"/>
+            </w:pPr>
+            <w:r>
+              <w:t>COM-04</w:t>
+            </w:r>
+          </w:p>
+        </w:tc>
+        <w:tc>
+          <w:tcPr>
+            <w:tcW w:w="0" w:type="auto"/>
+            <w:hideMark/>
+          </w:tcPr>
+          <w:p>
+            <w:pPr>
+              <w:spacing w:after="160" w:line="278" w:lineRule="auto"/>
+              <w:cnfStyle w:val="000000000000" w:firstRow="0" w:lastRow="0" w:firstColumn="0" w:lastColumn="0" w:oddVBand="0" w:evenVBand="0" w:oddHBand="0" w:evenHBand="0" w:firstRowFirstColumn="0" w:firstRowLastColumn="0" w:lastRowFirstColumn="0" w:lastRowLastColumn="0"/>
+            </w:pPr>
+            <w:r>
+              <w:rPr>
+                <w:b/>
+                <w:bCs/>
+              </w:rPr>
+              <w:t>Software Licensing</w:t>
+            </w:r>
+            <w:r>
+              <w:t>: Ensure all third-party libraries, models (including LLMs), and data sources have appropriate licenses for commercial use.</w:t>
+            </w:r>
+          </w:p>
+        </w:tc>
+        <w:tc>
+          <w:tcPr>
+            <w:tcW w:w="0" w:type="auto"/>
+            <w:hideMark/>
+          </w:tcPr>
+          <w:p>
+            <w:pPr>
+              <w:spacing w:after="160" w:line="278" w:lineRule="auto"/>
+              <w:cnfStyle w:val="000000000000" w:firstRow="0" w:lastRow="0" w:firstColumn="0" w:lastColumn="0" w:oddVBand="0" w:evenVBand="0" w:oddHBand="0" w:evenHBand="0" w:firstRowFirstColumn="0" w:firstRowLastColumn="0" w:lastRowFirstColumn="0" w:lastRowLastColumn="0"/>
+            </w:pPr>
+            <w:r>
+              <w:t>High</w:t>
+            </w:r>
+          </w:p>
+        </w:tc>
+      </w:tr>
+    </w:tbl>
+    <w:p>
+      <w:r>
+        <w:pict w14:anchorId="587E63E6">
+          <v:rect id="_x0000_i1027" style="width:0;height:.75pt" o:hralign="center" o:hrstd="t" o:hr="t" fillcolor="#a0a0a0" stroked="f"/>
+        </w:pict>
+      </w:r>
+    </w:p>
     <w:p/>
     <w:sectPr>
       <w:pgSz w:w="12240" w:h="15840"/>
@@ -2027,7 +6147,7 @@
   <w:style w:type="paragraph" w:default="1" w:styleId="Normal">
     <w:name w:val="Normal"/>
     <w:qFormat/>
-    <w:rsid w:val="003F2A84"/>
+    <w:rsid w:val="00DD3DD1"/>
   </w:style>
   <w:style w:type="paragraph" w:styleId="Heading1">
     <w:name w:val="heading 1"/>
@@ -2036,7 +6156,7 @@
     <w:link w:val="Heading1Char"/>
     <w:uiPriority w:val="9"/>
     <w:qFormat/>
-    <w:rsid w:val="003F2A84"/>
+    <w:rsid w:val="00DD3DD1"/>
     <w:pPr>
       <w:keepNext/>
       <w:keepLines/>
@@ -2059,7 +6179,7 @@
     <w:semiHidden/>
     <w:unhideWhenUsed/>
     <w:qFormat/>
-    <w:rsid w:val="003F2A84"/>
+    <w:rsid w:val="00DD3DD1"/>
     <w:pPr>
       <w:keepNext/>
       <w:keepLines/>
@@ -2082,7 +6202,7 @@
     <w:semiHidden/>
     <w:unhideWhenUsed/>
     <w:qFormat/>
-    <w:rsid w:val="003F2A84"/>
+    <w:rsid w:val="00DD3DD1"/>
     <w:pPr>
       <w:keepNext/>
       <w:keepLines/>
@@ -2105,7 +6225,7 @@
     <w:semiHidden/>
     <w:unhideWhenUsed/>
     <w:qFormat/>
-    <w:rsid w:val="003F2A84"/>
+    <w:rsid w:val="00DD3DD1"/>
     <w:pPr>
       <w:keepNext/>
       <w:keepLines/>
@@ -2128,7 +6248,7 @@
     <w:semiHidden/>
     <w:unhideWhenUsed/>
     <w:qFormat/>
-    <w:rsid w:val="003F2A84"/>
+    <w:rsid w:val="00DD3DD1"/>
     <w:pPr>
       <w:keepNext/>
       <w:keepLines/>
@@ -2149,7 +6269,7 @@
     <w:semiHidden/>
     <w:unhideWhenUsed/>
     <w:qFormat/>
-    <w:rsid w:val="003F2A84"/>
+    <w:rsid w:val="00DD3DD1"/>
     <w:pPr>
       <w:keepNext/>
       <w:keepLines/>
@@ -2172,7 +6292,7 @@
     <w:semiHidden/>
     <w:unhideWhenUsed/>
     <w:qFormat/>
-    <w:rsid w:val="003F2A84"/>
+    <w:rsid w:val="00DD3DD1"/>
     <w:pPr>
       <w:keepNext/>
       <w:keepLines/>
@@ -2193,7 +6313,7 @@
     <w:semiHidden/>
     <w:unhideWhenUsed/>
     <w:qFormat/>
-    <w:rsid w:val="003F2A84"/>
+    <w:rsid w:val="00DD3DD1"/>
     <w:pPr>
       <w:keepNext/>
       <w:keepLines/>
@@ -2216,7 +6336,7 @@
     <w:semiHidden/>
     <w:unhideWhenUsed/>
     <w:qFormat/>
-    <w:rsid w:val="003F2A84"/>
+    <w:rsid w:val="00DD3DD1"/>
     <w:pPr>
       <w:keepNext/>
       <w:keepLines/>
@@ -2260,7 +6380,7 @@
     <w:basedOn w:val="DefaultParagraphFont"/>
     <w:link w:val="Heading1"/>
     <w:uiPriority w:val="9"/>
-    <w:rsid w:val="003F2A84"/>
+    <w:rsid w:val="00DD3DD1"/>
     <w:rPr>
       <w:rFonts w:asciiTheme="majorHAnsi" w:eastAsiaTheme="majorEastAsia" w:hAnsiTheme="majorHAnsi" w:cstheme="majorBidi"/>
       <w:color w:val="2F5496" w:themeColor="accent1" w:themeShade="BF"/>
@@ -2274,7 +6394,7 @@
     <w:link w:val="Heading2"/>
     <w:uiPriority w:val="9"/>
     <w:semiHidden/>
-    <w:rsid w:val="003F2A84"/>
+    <w:rsid w:val="00DD3DD1"/>
     <w:rPr>
       <w:rFonts w:asciiTheme="majorHAnsi" w:eastAsiaTheme="majorEastAsia" w:hAnsiTheme="majorHAnsi" w:cstheme="majorBidi"/>
       <w:color w:val="2F5496" w:themeColor="accent1" w:themeShade="BF"/>
@@ -2288,7 +6408,7 @@
     <w:link w:val="Heading3"/>
     <w:uiPriority w:val="9"/>
     <w:semiHidden/>
-    <w:rsid w:val="003F2A84"/>
+    <w:rsid w:val="00DD3DD1"/>
     <w:rPr>
       <w:rFonts w:eastAsiaTheme="majorEastAsia" w:cstheme="majorBidi"/>
       <w:color w:val="2F5496" w:themeColor="accent1" w:themeShade="BF"/>
@@ -2302,7 +6422,7 @@
     <w:link w:val="Heading4"/>
     <w:uiPriority w:val="9"/>
     <w:semiHidden/>
-    <w:rsid w:val="003F2A84"/>
+    <w:rsid w:val="00DD3DD1"/>
     <w:rPr>
       <w:rFonts w:eastAsiaTheme="majorEastAsia" w:cstheme="majorBidi"/>
       <w:i/>
@@ -2316,7 +6436,7 @@
     <w:link w:val="Heading5"/>
     <w:uiPriority w:val="9"/>
     <w:semiHidden/>
-    <w:rsid w:val="003F2A84"/>
+    <w:rsid w:val="00DD3DD1"/>
     <w:rPr>
       <w:rFonts w:eastAsiaTheme="majorEastAsia" w:cstheme="majorBidi"/>
       <w:color w:val="2F5496" w:themeColor="accent1" w:themeShade="BF"/>
@@ -2328,7 +6448,7 @@
     <w:link w:val="Heading6"/>
     <w:uiPriority w:val="9"/>
     <w:semiHidden/>
-    <w:rsid w:val="003F2A84"/>
+    <w:rsid w:val="00DD3DD1"/>
     <w:rPr>
       <w:rFonts w:eastAsiaTheme="majorEastAsia" w:cstheme="majorBidi"/>
       <w:i/>
@@ -2342,7 +6462,7 @@
     <w:link w:val="Heading7"/>
     <w:uiPriority w:val="9"/>
     <w:semiHidden/>
-    <w:rsid w:val="003F2A84"/>
+    <w:rsid w:val="00DD3DD1"/>
     <w:rPr>
       <w:rFonts w:eastAsiaTheme="majorEastAsia" w:cstheme="majorBidi"/>
       <w:color w:val="595959" w:themeColor="text1" w:themeTint="A6"/>
@@ -2354,7 +6474,7 @@
     <w:link w:val="Heading8"/>
     <w:uiPriority w:val="9"/>
     <w:semiHidden/>
-    <w:rsid w:val="003F2A84"/>
+    <w:rsid w:val="00DD3DD1"/>
     <w:rPr>
       <w:rFonts w:eastAsiaTheme="majorEastAsia" w:cstheme="majorBidi"/>
       <w:i/>
@@ -2368,7 +6488,7 @@
     <w:link w:val="Heading9"/>
     <w:uiPriority w:val="9"/>
     <w:semiHidden/>
-    <w:rsid w:val="003F2A84"/>
+    <w:rsid w:val="00DD3DD1"/>
     <w:rPr>
       <w:rFonts w:eastAsiaTheme="majorEastAsia" w:cstheme="majorBidi"/>
       <w:color w:val="272727" w:themeColor="text1" w:themeTint="D8"/>
@@ -2381,7 +6501,7 @@
     <w:link w:val="TitleChar"/>
     <w:uiPriority w:val="10"/>
     <w:qFormat/>
-    <w:rsid w:val="003F2A84"/>
+    <w:rsid w:val="00DD3DD1"/>
     <w:pPr>
       <w:spacing w:after="80" w:line="240" w:lineRule="auto"/>
       <w:contextualSpacing/>
@@ -2399,7 +6519,7 @@
     <w:basedOn w:val="DefaultParagraphFont"/>
     <w:link w:val="Title"/>
     <w:uiPriority w:val="10"/>
-    <w:rsid w:val="003F2A84"/>
+    <w:rsid w:val="00DD3DD1"/>
     <w:rPr>
       <w:rFonts w:asciiTheme="majorHAnsi" w:eastAsiaTheme="majorEastAsia" w:hAnsiTheme="majorHAnsi" w:cstheme="majorBidi"/>
       <w:spacing w:val="-10"/>
@@ -2415,7 +6535,7 @@
     <w:link w:val="SubtitleChar"/>
     <w:uiPriority w:val="11"/>
     <w:qFormat/>
-    <w:rsid w:val="003F2A84"/>
+    <w:rsid w:val="00DD3DD1"/>
     <w:pPr>
       <w:numPr>
         <w:ilvl w:val="1"/>
@@ -2434,7 +6554,7 @@
     <w:basedOn w:val="DefaultParagraphFont"/>
     <w:link w:val="Subtitle"/>
     <w:uiPriority w:val="11"/>
-    <w:rsid w:val="003F2A84"/>
+    <w:rsid w:val="00DD3DD1"/>
     <w:rPr>
       <w:rFonts w:eastAsiaTheme="majorEastAsia" w:cstheme="majorBidi"/>
       <w:color w:val="595959" w:themeColor="text1" w:themeTint="A6"/>
@@ -2450,7 +6570,7 @@
     <w:link w:val="QuoteChar"/>
     <w:uiPriority w:val="29"/>
     <w:qFormat/>
-    <w:rsid w:val="003F2A84"/>
+    <w:rsid w:val="00DD3DD1"/>
     <w:pPr>
       <w:spacing w:before="160"/>
       <w:jc w:val="center"/>
@@ -2466,7 +6586,7 @@
     <w:basedOn w:val="DefaultParagraphFont"/>
     <w:link w:val="Quote"/>
     <w:uiPriority w:val="29"/>
-    <w:rsid w:val="003F2A84"/>
+    <w:rsid w:val="00DD3DD1"/>
     <w:rPr>
       <w:i/>
       <w:iCs/>
@@ -2478,7 +6598,7 @@
     <w:basedOn w:val="Normal"/>
     <w:uiPriority w:val="34"/>
     <w:qFormat/>
-    <w:rsid w:val="003F2A84"/>
+    <w:rsid w:val="00DD3DD1"/>
     <w:pPr>
       <w:ind w:left="720"/>
       <w:contextualSpacing/>
@@ -2489,7 +6609,7 @@
     <w:basedOn w:val="DefaultParagraphFont"/>
     <w:uiPriority w:val="21"/>
     <w:qFormat/>
-    <w:rsid w:val="003F2A84"/>
+    <w:rsid w:val="00DD3DD1"/>
     <w:rPr>
       <w:i/>
       <w:iCs/>
@@ -2503,7 +6623,7 @@
     <w:link w:val="IntenseQuoteChar"/>
     <w:uiPriority w:val="30"/>
     <w:qFormat/>
-    <w:rsid w:val="003F2A84"/>
+    <w:rsid w:val="00DD3DD1"/>
     <w:pPr>
       <w:pBdr>
         <w:top w:val="single" w:sz="4" w:space="10" w:color="2F5496" w:themeColor="accent1" w:themeShade="BF"/>
@@ -2524,7 +6644,7 @@
     <w:basedOn w:val="DefaultParagraphFont"/>
     <w:link w:val="IntenseQuote"/>
     <w:uiPriority w:val="30"/>
-    <w:rsid w:val="003F2A84"/>
+    <w:rsid w:val="00DD3DD1"/>
     <w:rPr>
       <w:i/>
       <w:iCs/>
@@ -2536,7 +6656,7 @@
     <w:basedOn w:val="DefaultParagraphFont"/>
     <w:uiPriority w:val="32"/>
     <w:qFormat/>
-    <w:rsid w:val="003F2A84"/>
+    <w:rsid w:val="00DD3DD1"/>
     <w:rPr>
       <w:b/>
       <w:bCs/>
@@ -2549,7 +6669,7 @@
     <w:name w:val="Grid Table 5 Dark Accent 6"/>
     <w:basedOn w:val="TableNormal"/>
     <w:uiPriority w:val="50"/>
-    <w:rsid w:val="003F2A84"/>
+    <w:rsid w:val="00DD3DD1"/>
     <w:pPr>
       <w:spacing w:after="0" w:line="240" w:lineRule="auto"/>
     </w:pPr>

</xml_diff>

<commit_message>
NFRD: usability, scalability, maintainability, and final review completed
</commit_message>
<xml_diff>
--- a/Documents/NFR.docx
+++ b/Documents/NFR.docx
@@ -73,8 +73,8 @@
     </w:p>
     <w:p>
       <w:r>
-        <w:pict w14:anchorId="46EFF48A">
-          <v:rect id="_x0000_i1025" style="width:0;height:.75pt" o:hralign="center" o:hrstd="t" o:hr="t" fillcolor="#a0a0a0" stroked="f"/>
+        <w:pict w14:anchorId="67E3B4DD">
+          <v:rect id="_x0000_i1067" style="width:0;height:.75pt" o:hralign="center" o:hrstd="t" o:hr="t" fillcolor="#a0a0a0" stroked="f"/>
         </w:pict>
       </w:r>
     </w:p>
@@ -630,8 +630,8 @@
     </w:tbl>
     <w:p>
       <w:r>
-        <w:pict w14:anchorId="7E853CE7">
-          <v:rect id="_x0000_i1026" style="width:0;height:.75pt" o:hralign="center" o:hrstd="t" o:hr="t" fillcolor="#a0a0a0" stroked="f"/>
+        <w:pict w14:anchorId="259E80D7">
+          <v:rect id="_x0000_i1068" style="width:0;height:.75pt" o:hralign="center" o:hrstd="t" o:hr="t" fillcolor="#a0a0a0" stroked="f"/>
         </w:pict>
       </w:r>
     </w:p>
@@ -5574,9 +5574,1993 @@
     </w:tbl>
     <w:p>
       <w:r>
-        <w:pict w14:anchorId="587E63E6">
-          <v:rect id="_x0000_i1027" style="width:0;height:.75pt" o:hralign="center" o:hrstd="t" o:hr="t" fillcolor="#a0a0a0" stroked="f"/>
+        <w:pict w14:anchorId="4CC189ED">
+          <v:rect id="_x0000_i1069" style="width:0;height:.75pt" o:hralign="center" o:hrstd="t" o:hr="t" fillcolor="#a0a0a0" stroked="f"/>
         </w:pict>
+      </w:r>
+    </w:p>
+    <w:p>
+      <w:pPr>
+        <w:rPr>
+          <w:b/>
+          <w:bCs/>
+        </w:rPr>
+      </w:pPr>
+      <w:r>
+        <w:rPr>
+          <w:b/>
+          <w:bCs/>
+        </w:rPr>
+        <w:t>3. Data Management Requirements</w:t>
+      </w:r>
+    </w:p>
+    <w:p>
+      <w:pPr>
+        <w:rPr>
+          <w:b/>
+          <w:bCs/>
+        </w:rPr>
+      </w:pPr>
+      <w:r>
+        <w:rPr>
+          <w:b/>
+          <w:bCs/>
+        </w:rPr>
+        <w:t>3.1 Data Lifecycle &amp; Quality</w:t>
+      </w:r>
+    </w:p>
+    <w:tbl>
+      <w:tblPr>
+        <w:tblStyle w:val="GridTable5Dark-Accent6"/>
+        <w:tblW w:w="0" w:type="auto"/>
+        <w:tblLook w:val="04A0" w:firstRow="1" w:lastRow="0" w:firstColumn="1" w:lastColumn="0" w:noHBand="0" w:noVBand="1"/>
+      </w:tblPr>
+      <w:tblGrid>
+        <w:gridCol w:w="1546"/>
+        <w:gridCol w:w="3865"/>
+        <w:gridCol w:w="1040"/>
+        <w:gridCol w:w="2899"/>
+      </w:tblGrid>
+      <w:tr>
+        <w:trPr>
+          <w:cnfStyle w:val="100000000000" w:firstRow="1" w:lastRow="0" w:firstColumn="0" w:lastColumn="0" w:oddVBand="0" w:evenVBand="0" w:oddHBand="0" w:evenHBand="0" w:firstRowFirstColumn="0" w:firstRowLastColumn="0" w:lastRowFirstColumn="0" w:lastRowLastColumn="0"/>
+        </w:trPr>
+        <w:tc>
+          <w:tcPr>
+            <w:cnfStyle w:val="001000000000" w:firstRow="0" w:lastRow="0" w:firstColumn="1" w:lastColumn="0" w:oddVBand="0" w:evenVBand="0" w:oddHBand="0" w:evenHBand="0" w:firstRowFirstColumn="0" w:firstRowLastColumn="0" w:lastRowFirstColumn="0" w:lastRowLastColumn="0"/>
+            <w:tcW w:w="0" w:type="auto"/>
+            <w:hideMark/>
+          </w:tcPr>
+          <w:p>
+            <w:pPr>
+              <w:spacing w:after="160" w:line="278" w:lineRule="auto"/>
+            </w:pPr>
+            <w:r>
+              <w:t>Requirement ID</w:t>
+            </w:r>
+          </w:p>
+        </w:tc>
+        <w:tc>
+          <w:tcPr>
+            <w:tcW w:w="0" w:type="auto"/>
+            <w:hideMark/>
+          </w:tcPr>
+          <w:p>
+            <w:pPr>
+              <w:spacing w:after="160" w:line="278" w:lineRule="auto"/>
+              <w:cnfStyle w:val="100000000000" w:firstRow="1" w:lastRow="0" w:firstColumn="0" w:lastColumn="0" w:oddVBand="0" w:evenVBand="0" w:oddHBand="0" w:evenHBand="0" w:firstRowFirstColumn="0" w:firstRowLastColumn="0" w:lastRowFirstColumn="0" w:lastRowLastColumn="0"/>
+            </w:pPr>
+            <w:r>
+              <w:t>Description</w:t>
+            </w:r>
+          </w:p>
+        </w:tc>
+        <w:tc>
+          <w:tcPr>
+            <w:tcW w:w="0" w:type="auto"/>
+            <w:hideMark/>
+          </w:tcPr>
+          <w:p>
+            <w:pPr>
+              <w:spacing w:after="160" w:line="278" w:lineRule="auto"/>
+              <w:cnfStyle w:val="100000000000" w:firstRow="1" w:lastRow="0" w:firstColumn="0" w:lastColumn="0" w:oddVBand="0" w:evenVBand="0" w:oddHBand="0" w:evenHBand="0" w:firstRowFirstColumn="0" w:firstRowLastColumn="0" w:lastRowFirstColumn="0" w:lastRowLastColumn="0"/>
+            </w:pPr>
+            <w:r>
+              <w:t>Priority</w:t>
+            </w:r>
+          </w:p>
+        </w:tc>
+        <w:tc>
+          <w:tcPr>
+            <w:tcW w:w="0" w:type="auto"/>
+            <w:hideMark/>
+          </w:tcPr>
+          <w:p>
+            <w:pPr>
+              <w:spacing w:after="160" w:line="278" w:lineRule="auto"/>
+              <w:cnfStyle w:val="100000000000" w:firstRow="1" w:lastRow="0" w:firstColumn="0" w:lastColumn="0" w:oddVBand="0" w:evenVBand="0" w:oddHBand="0" w:evenHBand="0" w:firstRowFirstColumn="0" w:firstRowLastColumn="0" w:lastRowFirstColumn="0" w:lastRowLastColumn="0"/>
+            </w:pPr>
+            <w:r>
+              <w:t>Default Policy</w:t>
+            </w:r>
+          </w:p>
+        </w:tc>
+      </w:tr>
+      <w:tr>
+        <w:trPr>
+          <w:cnfStyle w:val="000000100000" w:firstRow="0" w:lastRow="0" w:firstColumn="0" w:lastColumn="0" w:oddVBand="0" w:evenVBand="0" w:oddHBand="1" w:evenHBand="0" w:firstRowFirstColumn="0" w:firstRowLastColumn="0" w:lastRowFirstColumn="0" w:lastRowLastColumn="0"/>
+        </w:trPr>
+        <w:tc>
+          <w:tcPr>
+            <w:cnfStyle w:val="001000000000" w:firstRow="0" w:lastRow="0" w:firstColumn="1" w:lastColumn="0" w:oddVBand="0" w:evenVBand="0" w:oddHBand="0" w:evenHBand="0" w:firstRowFirstColumn="0" w:firstRowLastColumn="0" w:lastRowFirstColumn="0" w:lastRowLastColumn="0"/>
+            <w:tcW w:w="0" w:type="auto"/>
+            <w:hideMark/>
+          </w:tcPr>
+          <w:p>
+            <w:pPr>
+              <w:spacing w:after="160" w:line="278" w:lineRule="auto"/>
+            </w:pPr>
+            <w:r>
+              <w:t>DAT-01</w:t>
+            </w:r>
+          </w:p>
+        </w:tc>
+        <w:tc>
+          <w:tcPr>
+            <w:tcW w:w="0" w:type="auto"/>
+            <w:hideMark/>
+          </w:tcPr>
+          <w:p>
+            <w:pPr>
+              <w:spacing w:after="160" w:line="278" w:lineRule="auto"/>
+              <w:cnfStyle w:val="000000100000" w:firstRow="0" w:lastRow="0" w:firstColumn="0" w:lastColumn="0" w:oddVBand="0" w:evenVBand="0" w:oddHBand="1" w:evenHBand="0" w:firstRowFirstColumn="0" w:firstRowLastColumn="0" w:lastRowFirstColumn="0" w:lastRowLastColumn="0"/>
+            </w:pPr>
+            <w:r>
+              <w:rPr>
+                <w:b/>
+                <w:bCs/>
+              </w:rPr>
+              <w:t>Market Data Freshness</w:t>
+            </w:r>
+            <w:r>
+              <w:t>: The underlying market price data (used for model training/calibration) shall be updated at least </w:t>
+            </w:r>
+            <w:r>
+              <w:rPr>
+                <w:b/>
+                <w:bCs/>
+              </w:rPr>
+              <w:t>daily</w:t>
+            </w:r>
+            <w:r>
+              <w:t> for primary markets (Belgium).</w:t>
+            </w:r>
+          </w:p>
+        </w:tc>
+        <w:tc>
+          <w:tcPr>
+            <w:tcW w:w="0" w:type="auto"/>
+            <w:hideMark/>
+          </w:tcPr>
+          <w:p>
+            <w:pPr>
+              <w:spacing w:after="160" w:line="278" w:lineRule="auto"/>
+              <w:cnfStyle w:val="000000100000" w:firstRow="0" w:lastRow="0" w:firstColumn="0" w:lastColumn="0" w:oddVBand="0" w:evenVBand="0" w:oddHBand="1" w:evenHBand="0" w:firstRowFirstColumn="0" w:firstRowLastColumn="0" w:lastRowFirstColumn="0" w:lastRowLastColumn="0"/>
+            </w:pPr>
+            <w:r>
+              <w:t>High</w:t>
+            </w:r>
+          </w:p>
+        </w:tc>
+        <w:tc>
+          <w:tcPr>
+            <w:tcW w:w="0" w:type="auto"/>
+            <w:hideMark/>
+          </w:tcPr>
+          <w:p>
+            <w:pPr>
+              <w:spacing w:after="160" w:line="278" w:lineRule="auto"/>
+              <w:cnfStyle w:val="000000100000" w:firstRow="0" w:lastRow="0" w:firstColumn="0" w:lastColumn="0" w:oddVBand="0" w:evenVBand="0" w:oddHBand="1" w:evenHBand="0" w:firstRowFirstColumn="0" w:firstRowLastColumn="0" w:lastRowFirstColumn="0" w:lastRowLastColumn="0"/>
+            </w:pPr>
+            <w:r>
+              <w:t>Daily updates</w:t>
+            </w:r>
+          </w:p>
+        </w:tc>
+      </w:tr>
+      <w:tr>
+        <w:tc>
+          <w:tcPr>
+            <w:cnfStyle w:val="001000000000" w:firstRow="0" w:lastRow="0" w:firstColumn="1" w:lastColumn="0" w:oddVBand="0" w:evenVBand="0" w:oddHBand="0" w:evenHBand="0" w:firstRowFirstColumn="0" w:firstRowLastColumn="0" w:lastRowFirstColumn="0" w:lastRowLastColumn="0"/>
+            <w:tcW w:w="0" w:type="auto"/>
+            <w:hideMark/>
+          </w:tcPr>
+          <w:p>
+            <w:pPr>
+              <w:spacing w:after="160" w:line="278" w:lineRule="auto"/>
+            </w:pPr>
+            <w:r>
+              <w:t>DAT-02</w:t>
+            </w:r>
+          </w:p>
+        </w:tc>
+        <w:tc>
+          <w:tcPr>
+            <w:tcW w:w="0" w:type="auto"/>
+            <w:hideMark/>
+          </w:tcPr>
+          <w:p>
+            <w:pPr>
+              <w:spacing w:after="160" w:line="278" w:lineRule="auto"/>
+              <w:cnfStyle w:val="000000000000" w:firstRow="0" w:lastRow="0" w:firstColumn="0" w:lastColumn="0" w:oddVBand="0" w:evenVBand="0" w:oddHBand="0" w:evenHBand="0" w:firstRowFirstColumn="0" w:firstRowLastColumn="0" w:lastRowFirstColumn="0" w:lastRowLastColumn="0"/>
+            </w:pPr>
+            <w:r>
+              <w:rPr>
+                <w:b/>
+                <w:bCs/>
+              </w:rPr>
+              <w:t>Prediction Log Retention</w:t>
+            </w:r>
+            <w:r>
+              <w:t>: Logs of prediction requests and results shall be retained for </w:t>
+            </w:r>
+            <w:r>
+              <w:rPr>
+                <w:b/>
+                <w:bCs/>
+              </w:rPr>
+              <w:t>90 days</w:t>
+            </w:r>
+            <w:r>
+              <w:t> for operational debugging and </w:t>
+            </w:r>
+            <w:r>
+              <w:rPr>
+                <w:b/>
+                <w:bCs/>
+              </w:rPr>
+              <w:t>13 months</w:t>
+            </w:r>
+            <w:r>
+              <w:t> for aggregate business analytics.</w:t>
+            </w:r>
+          </w:p>
+        </w:tc>
+        <w:tc>
+          <w:tcPr>
+            <w:tcW w:w="0" w:type="auto"/>
+            <w:hideMark/>
+          </w:tcPr>
+          <w:p>
+            <w:pPr>
+              <w:spacing w:after="160" w:line="278" w:lineRule="auto"/>
+              <w:cnfStyle w:val="000000000000" w:firstRow="0" w:lastRow="0" w:firstColumn="0" w:lastColumn="0" w:oddVBand="0" w:evenVBand="0" w:oddHBand="0" w:evenHBand="0" w:firstRowFirstColumn="0" w:firstRowLastColumn="0" w:lastRowFirstColumn="0" w:lastRowLastColumn="0"/>
+            </w:pPr>
+            <w:r>
+              <w:t>Medium</w:t>
+            </w:r>
+          </w:p>
+        </w:tc>
+        <w:tc>
+          <w:tcPr>
+            <w:tcW w:w="0" w:type="auto"/>
+            <w:hideMark/>
+          </w:tcPr>
+          <w:p>
+            <w:pPr>
+              <w:spacing w:after="160" w:line="278" w:lineRule="auto"/>
+              <w:cnfStyle w:val="000000000000" w:firstRow="0" w:lastRow="0" w:firstColumn="0" w:lastColumn="0" w:oddVBand="0" w:evenVBand="0" w:oddHBand="0" w:evenHBand="0" w:firstRowFirstColumn="0" w:firstRowLastColumn="0" w:lastRowFirstColumn="0" w:lastRowLastColumn="0"/>
+            </w:pPr>
+            <w:r>
+              <w:t>90 days (detailed), 13 months (aggregate)</w:t>
+            </w:r>
+          </w:p>
+        </w:tc>
+      </w:tr>
+      <w:tr>
+        <w:trPr>
+          <w:cnfStyle w:val="000000100000" w:firstRow="0" w:lastRow="0" w:firstColumn="0" w:lastColumn="0" w:oddVBand="0" w:evenVBand="0" w:oddHBand="1" w:evenHBand="0" w:firstRowFirstColumn="0" w:firstRowLastColumn="0" w:lastRowFirstColumn="0" w:lastRowLastColumn="0"/>
+        </w:trPr>
+        <w:tc>
+          <w:tcPr>
+            <w:cnfStyle w:val="001000000000" w:firstRow="0" w:lastRow="0" w:firstColumn="1" w:lastColumn="0" w:oddVBand="0" w:evenVBand="0" w:oddHBand="0" w:evenHBand="0" w:firstRowFirstColumn="0" w:firstRowLastColumn="0" w:lastRowFirstColumn="0" w:lastRowLastColumn="0"/>
+            <w:tcW w:w="0" w:type="auto"/>
+            <w:hideMark/>
+          </w:tcPr>
+          <w:p>
+            <w:pPr>
+              <w:spacing w:after="160" w:line="278" w:lineRule="auto"/>
+            </w:pPr>
+            <w:r>
+              <w:t>DAT-03</w:t>
+            </w:r>
+          </w:p>
+        </w:tc>
+        <w:tc>
+          <w:tcPr>
+            <w:tcW w:w="0" w:type="auto"/>
+            <w:hideMark/>
+          </w:tcPr>
+          <w:p>
+            <w:pPr>
+              <w:spacing w:after="160" w:line="278" w:lineRule="auto"/>
+              <w:cnfStyle w:val="000000100000" w:firstRow="0" w:lastRow="0" w:firstColumn="0" w:lastColumn="0" w:oddVBand="0" w:evenVBand="0" w:oddHBand="1" w:evenHBand="0" w:firstRowFirstColumn="0" w:firstRowLastColumn="0" w:lastRowFirstColumn="0" w:lastRowLastColumn="0"/>
+            </w:pPr>
+            <w:r>
+              <w:rPr>
+                <w:b/>
+                <w:bCs/>
+              </w:rPr>
+              <w:t>Model Training Data</w:t>
+            </w:r>
+            <w:r>
+              <w:t>: Historical vehicle listing data used for model training shall be retained indefinitely for model retraining and improvement.</w:t>
+            </w:r>
+          </w:p>
+        </w:tc>
+        <w:tc>
+          <w:tcPr>
+            <w:tcW w:w="0" w:type="auto"/>
+            <w:hideMark/>
+          </w:tcPr>
+          <w:p>
+            <w:pPr>
+              <w:spacing w:after="160" w:line="278" w:lineRule="auto"/>
+              <w:cnfStyle w:val="000000100000" w:firstRow="0" w:lastRow="0" w:firstColumn="0" w:lastColumn="0" w:oddVBand="0" w:evenVBand="0" w:oddHBand="1" w:evenHBand="0" w:firstRowFirstColumn="0" w:firstRowLastColumn="0" w:lastRowFirstColumn="0" w:lastRowLastColumn="0"/>
+            </w:pPr>
+            <w:r>
+              <w:t>High</w:t>
+            </w:r>
+          </w:p>
+        </w:tc>
+        <w:tc>
+          <w:tcPr>
+            <w:tcW w:w="0" w:type="auto"/>
+            <w:hideMark/>
+          </w:tcPr>
+          <w:p>
+            <w:pPr>
+              <w:spacing w:after="160" w:line="278" w:lineRule="auto"/>
+              <w:cnfStyle w:val="000000100000" w:firstRow="0" w:lastRow="0" w:firstColumn="0" w:lastColumn="0" w:oddVBand="0" w:evenVBand="0" w:oddHBand="1" w:evenHBand="0" w:firstRowFirstColumn="0" w:firstRowLastColumn="0" w:lastRowFirstColumn="0" w:lastRowLastColumn="0"/>
+            </w:pPr>
+            <w:r>
+              <w:t>Indefinite (anonymized/aggregated)</w:t>
+            </w:r>
+          </w:p>
+        </w:tc>
+      </w:tr>
+      <w:tr>
+        <w:tc>
+          <w:tcPr>
+            <w:cnfStyle w:val="001000000000" w:firstRow="0" w:lastRow="0" w:firstColumn="1" w:lastColumn="0" w:oddVBand="0" w:evenVBand="0" w:oddHBand="0" w:evenHBand="0" w:firstRowFirstColumn="0" w:firstRowLastColumn="0" w:lastRowFirstColumn="0" w:lastRowLastColumn="0"/>
+            <w:tcW w:w="0" w:type="auto"/>
+            <w:hideMark/>
+          </w:tcPr>
+          <w:p>
+            <w:pPr>
+              <w:spacing w:after="160" w:line="278" w:lineRule="auto"/>
+            </w:pPr>
+            <w:r>
+              <w:t>DAT-04</w:t>
+            </w:r>
+          </w:p>
+        </w:tc>
+        <w:tc>
+          <w:tcPr>
+            <w:tcW w:w="0" w:type="auto"/>
+            <w:hideMark/>
+          </w:tcPr>
+          <w:p>
+            <w:pPr>
+              <w:spacing w:after="160" w:line="278" w:lineRule="auto"/>
+              <w:cnfStyle w:val="000000000000" w:firstRow="0" w:lastRow="0" w:firstColumn="0" w:lastColumn="0" w:oddVBand="0" w:evenVBand="0" w:oddHBand="0" w:evenHBand="0" w:firstRowFirstColumn="0" w:firstRowLastColumn="0" w:lastRowFirstColumn="0" w:lastRowLastColumn="0"/>
+            </w:pPr>
+            <w:r>
+              <w:rPr>
+                <w:b/>
+                <w:bCs/>
+              </w:rPr>
+              <w:t>Data Quality Monitoring</w:t>
+            </w:r>
+            <w:r>
+              <w:t xml:space="preserve">: Monitor quality of incoming market data: </w:t>
+            </w:r>
+            <w:r>
+              <w:lastRenderedPageBreak/>
+              <w:t>completeness, range validation (e.g., mileage &gt; 0), outlier detection (e.g., price per brand/model).</w:t>
+            </w:r>
+          </w:p>
+        </w:tc>
+        <w:tc>
+          <w:tcPr>
+            <w:tcW w:w="0" w:type="auto"/>
+            <w:hideMark/>
+          </w:tcPr>
+          <w:p>
+            <w:pPr>
+              <w:spacing w:after="160" w:line="278" w:lineRule="auto"/>
+              <w:cnfStyle w:val="000000000000" w:firstRow="0" w:lastRow="0" w:firstColumn="0" w:lastColumn="0" w:oddVBand="0" w:evenVBand="0" w:oddHBand="0" w:evenHBand="0" w:firstRowFirstColumn="0" w:firstRowLastColumn="0" w:lastRowFirstColumn="0" w:lastRowLastColumn="0"/>
+            </w:pPr>
+            <w:r>
+              <w:lastRenderedPageBreak/>
+              <w:t>High</w:t>
+            </w:r>
+          </w:p>
+        </w:tc>
+        <w:tc>
+          <w:tcPr>
+            <w:tcW w:w="0" w:type="auto"/>
+            <w:hideMark/>
+          </w:tcPr>
+          <w:p>
+            <w:pPr>
+              <w:spacing w:after="160" w:line="278" w:lineRule="auto"/>
+              <w:cnfStyle w:val="000000000000" w:firstRow="0" w:lastRow="0" w:firstColumn="0" w:lastColumn="0" w:oddVBand="0" w:evenVBand="0" w:oddHBand="0" w:evenHBand="0" w:firstRowFirstColumn="0" w:firstRowLastColumn="0" w:lastRowFirstColumn="0" w:lastRowLastColumn="0"/>
+            </w:pPr>
+            <w:r>
+              <w:t>Daily data quality checks</w:t>
+            </w:r>
+          </w:p>
+        </w:tc>
+      </w:tr>
+      <w:tr>
+        <w:trPr>
+          <w:cnfStyle w:val="000000100000" w:firstRow="0" w:lastRow="0" w:firstColumn="0" w:lastColumn="0" w:oddVBand="0" w:evenVBand="0" w:oddHBand="1" w:evenHBand="0" w:firstRowFirstColumn="0" w:firstRowLastColumn="0" w:lastRowFirstColumn="0" w:lastRowLastColumn="0"/>
+        </w:trPr>
+        <w:tc>
+          <w:tcPr>
+            <w:cnfStyle w:val="001000000000" w:firstRow="0" w:lastRow="0" w:firstColumn="1" w:lastColumn="0" w:oddVBand="0" w:evenVBand="0" w:oddHBand="0" w:evenHBand="0" w:firstRowFirstColumn="0" w:firstRowLastColumn="0" w:lastRowFirstColumn="0" w:lastRowLastColumn="0"/>
+            <w:tcW w:w="0" w:type="auto"/>
+            <w:hideMark/>
+          </w:tcPr>
+          <w:p>
+            <w:pPr>
+              <w:spacing w:after="160" w:line="278" w:lineRule="auto"/>
+            </w:pPr>
+            <w:r>
+              <w:t>DAT-05</w:t>
+            </w:r>
+          </w:p>
+        </w:tc>
+        <w:tc>
+          <w:tcPr>
+            <w:tcW w:w="0" w:type="auto"/>
+            <w:hideMark/>
+          </w:tcPr>
+          <w:p>
+            <w:pPr>
+              <w:spacing w:after="160" w:line="278" w:lineRule="auto"/>
+              <w:cnfStyle w:val="000000100000" w:firstRow="0" w:lastRow="0" w:firstColumn="0" w:lastColumn="0" w:oddVBand="0" w:evenVBand="0" w:oddHBand="1" w:evenHBand="0" w:firstRowFirstColumn="0" w:firstRowLastColumn="0" w:lastRowFirstColumn="0" w:lastRowLastColumn="0"/>
+            </w:pPr>
+            <w:r>
+              <w:rPr>
+                <w:b/>
+                <w:bCs/>
+              </w:rPr>
+              <w:t>Backup Retention</w:t>
+            </w:r>
+            <w:r>
+              <w:t>: Full system backups (databases, models, configurations) shall be retained for </w:t>
+            </w:r>
+            <w:r>
+              <w:rPr>
+                <w:b/>
+                <w:bCs/>
+              </w:rPr>
+              <w:t>30 days</w:t>
+            </w:r>
+            <w:r>
+              <w:t>.</w:t>
+            </w:r>
+          </w:p>
+        </w:tc>
+        <w:tc>
+          <w:tcPr>
+            <w:tcW w:w="0" w:type="auto"/>
+            <w:hideMark/>
+          </w:tcPr>
+          <w:p>
+            <w:pPr>
+              <w:spacing w:after="160" w:line="278" w:lineRule="auto"/>
+              <w:cnfStyle w:val="000000100000" w:firstRow="0" w:lastRow="0" w:firstColumn="0" w:lastColumn="0" w:oddVBand="0" w:evenVBand="0" w:oddHBand="1" w:evenHBand="0" w:firstRowFirstColumn="0" w:firstRowLastColumn="0" w:lastRowFirstColumn="0" w:lastRowLastColumn="0"/>
+            </w:pPr>
+            <w:r>
+              <w:t>High</w:t>
+            </w:r>
+          </w:p>
+        </w:tc>
+        <w:tc>
+          <w:tcPr>
+            <w:tcW w:w="0" w:type="auto"/>
+            <w:hideMark/>
+          </w:tcPr>
+          <w:p>
+            <w:pPr>
+              <w:spacing w:after="160" w:line="278" w:lineRule="auto"/>
+              <w:cnfStyle w:val="000000100000" w:firstRow="0" w:lastRow="0" w:firstColumn="0" w:lastColumn="0" w:oddVBand="0" w:evenVBand="0" w:oddHBand="1" w:evenHBand="0" w:firstRowFirstColumn="0" w:firstRowLastColumn="0" w:lastRowFirstColumn="0" w:lastRowLastColumn="0"/>
+            </w:pPr>
+            <w:r>
+              <w:t>30-day retention</w:t>
+            </w:r>
+          </w:p>
+        </w:tc>
+      </w:tr>
+    </w:tbl>
+    <w:p>
+      <w:pPr>
+        <w:rPr>
+          <w:b/>
+          <w:bCs/>
+        </w:rPr>
+      </w:pPr>
+      <w:r>
+        <w:rPr>
+          <w:b/>
+          <w:bCs/>
+        </w:rPr>
+        <w:t>3.2 Data Processing &amp; Validation</w:t>
+      </w:r>
+    </w:p>
+    <w:tbl>
+      <w:tblPr>
+        <w:tblStyle w:val="GridTable5Dark-Accent6"/>
+        <w:tblW w:w="10699" w:type="dxa"/>
+        <w:tblLook w:val="04A0" w:firstRow="1" w:lastRow="0" w:firstColumn="1" w:lastColumn="0" w:noHBand="0" w:noVBand="1"/>
+      </w:tblPr>
+      <w:tblGrid>
+        <w:gridCol w:w="1642"/>
+        <w:gridCol w:w="8098"/>
+        <w:gridCol w:w="959"/>
+      </w:tblGrid>
+      <w:tr>
+        <w:trPr>
+          <w:cnfStyle w:val="100000000000" w:firstRow="1" w:lastRow="0" w:firstColumn="0" w:lastColumn="0" w:oddVBand="0" w:evenVBand="0" w:oddHBand="0" w:evenHBand="0" w:firstRowFirstColumn="0" w:firstRowLastColumn="0" w:lastRowFirstColumn="0" w:lastRowLastColumn="0"/>
+          <w:trHeight w:val="836"/>
+        </w:trPr>
+        <w:tc>
+          <w:tcPr>
+            <w:cnfStyle w:val="001000000000" w:firstRow="0" w:lastRow="0" w:firstColumn="1" w:lastColumn="0" w:oddVBand="0" w:evenVBand="0" w:oddHBand="0" w:evenHBand="0" w:firstRowFirstColumn="0" w:firstRowLastColumn="0" w:lastRowFirstColumn="0" w:lastRowLastColumn="0"/>
+            <w:tcW w:w="0" w:type="auto"/>
+            <w:hideMark/>
+          </w:tcPr>
+          <w:p>
+            <w:pPr>
+              <w:spacing w:after="160" w:line="278" w:lineRule="auto"/>
+            </w:pPr>
+            <w:r>
+              <w:t>Requirement ID</w:t>
+            </w:r>
+          </w:p>
+        </w:tc>
+        <w:tc>
+          <w:tcPr>
+            <w:tcW w:w="0" w:type="auto"/>
+            <w:hideMark/>
+          </w:tcPr>
+          <w:p>
+            <w:pPr>
+              <w:spacing w:after="160" w:line="278" w:lineRule="auto"/>
+              <w:cnfStyle w:val="100000000000" w:firstRow="1" w:lastRow="0" w:firstColumn="0" w:lastColumn="0" w:oddVBand="0" w:evenVBand="0" w:oddHBand="0" w:evenHBand="0" w:firstRowFirstColumn="0" w:firstRowLastColumn="0" w:lastRowFirstColumn="0" w:lastRowLastColumn="0"/>
+            </w:pPr>
+            <w:r>
+              <w:t>Description</w:t>
+            </w:r>
+          </w:p>
+        </w:tc>
+        <w:tc>
+          <w:tcPr>
+            <w:tcW w:w="0" w:type="auto"/>
+            <w:hideMark/>
+          </w:tcPr>
+          <w:p>
+            <w:pPr>
+              <w:spacing w:after="160" w:line="278" w:lineRule="auto"/>
+              <w:cnfStyle w:val="100000000000" w:firstRow="1" w:lastRow="0" w:firstColumn="0" w:lastColumn="0" w:oddVBand="0" w:evenVBand="0" w:oddHBand="0" w:evenHBand="0" w:firstRowFirstColumn="0" w:firstRowLastColumn="0" w:lastRowFirstColumn="0" w:lastRowLastColumn="0"/>
+            </w:pPr>
+            <w:r>
+              <w:t>Priority</w:t>
+            </w:r>
+          </w:p>
+        </w:tc>
+      </w:tr>
+      <w:tr>
+        <w:trPr>
+          <w:cnfStyle w:val="000000100000" w:firstRow="0" w:lastRow="0" w:firstColumn="0" w:lastColumn="0" w:oddVBand="0" w:evenVBand="0" w:oddHBand="1" w:evenHBand="0" w:firstRowFirstColumn="0" w:firstRowLastColumn="0" w:lastRowFirstColumn="0" w:lastRowLastColumn="0"/>
+          <w:trHeight w:val="1851"/>
+        </w:trPr>
+        <w:tc>
+          <w:tcPr>
+            <w:cnfStyle w:val="001000000000" w:firstRow="0" w:lastRow="0" w:firstColumn="1" w:lastColumn="0" w:oddVBand="0" w:evenVBand="0" w:oddHBand="0" w:evenHBand="0" w:firstRowFirstColumn="0" w:firstRowLastColumn="0" w:lastRowFirstColumn="0" w:lastRowLastColumn="0"/>
+            <w:tcW w:w="0" w:type="auto"/>
+            <w:hideMark/>
+          </w:tcPr>
+          <w:p>
+            <w:pPr>
+              <w:spacing w:after="160" w:line="278" w:lineRule="auto"/>
+            </w:pPr>
+            <w:r>
+              <w:t>DAT-06</w:t>
+            </w:r>
+          </w:p>
+        </w:tc>
+        <w:tc>
+          <w:tcPr>
+            <w:tcW w:w="0" w:type="auto"/>
+            <w:hideMark/>
+          </w:tcPr>
+          <w:p>
+            <w:pPr>
+              <w:spacing w:after="160" w:line="278" w:lineRule="auto"/>
+              <w:cnfStyle w:val="000000100000" w:firstRow="0" w:lastRow="0" w:firstColumn="0" w:lastColumn="0" w:oddVBand="0" w:evenVBand="0" w:oddHBand="1" w:evenHBand="0" w:firstRowFirstColumn="0" w:firstRowLastColumn="0" w:lastRowFirstColumn="0" w:lastRowLastColumn="0"/>
+            </w:pPr>
+            <w:r>
+              <w:rPr>
+                <w:b/>
+                <w:bCs/>
+              </w:rPr>
+              <w:t>Input Validation Rules</w:t>
+            </w:r>
+            <w:r>
+              <w:t>: Validate all prediction input parameters:</w:t>
+            </w:r>
+            <w:r>
+              <w:br/>
+              <w:t>• Mileage: 0-500,000 km</w:t>
+            </w:r>
+            <w:r>
+              <w:br/>
+              <w:t>• Model Year: 1990-current year+1</w:t>
+            </w:r>
+            <w:r>
+              <w:br/>
+              <w:t>• CO₂: 0-500 g/km</w:t>
+            </w:r>
+            <w:r>
+              <w:br/>
+              <w:t>• Supported Brands: Enforce list (Mercedes, BMW, Audi, etc.)</w:t>
+            </w:r>
+          </w:p>
+        </w:tc>
+        <w:tc>
+          <w:tcPr>
+            <w:tcW w:w="0" w:type="auto"/>
+            <w:hideMark/>
+          </w:tcPr>
+          <w:p>
+            <w:pPr>
+              <w:spacing w:after="160" w:line="278" w:lineRule="auto"/>
+              <w:cnfStyle w:val="000000100000" w:firstRow="0" w:lastRow="0" w:firstColumn="0" w:lastColumn="0" w:oddVBand="0" w:evenVBand="0" w:oddHBand="1" w:evenHBand="0" w:firstRowFirstColumn="0" w:firstRowLastColumn="0" w:lastRowFirstColumn="0" w:lastRowLastColumn="0"/>
+            </w:pPr>
+            <w:r>
+              <w:t>High</w:t>
+            </w:r>
+          </w:p>
+        </w:tc>
+      </w:tr>
+      <w:tr>
+        <w:trPr>
+          <w:trHeight w:val="826"/>
+        </w:trPr>
+        <w:tc>
+          <w:tcPr>
+            <w:cnfStyle w:val="001000000000" w:firstRow="0" w:lastRow="0" w:firstColumn="1" w:lastColumn="0" w:oddVBand="0" w:evenVBand="0" w:oddHBand="0" w:evenHBand="0" w:firstRowFirstColumn="0" w:firstRowLastColumn="0" w:lastRowFirstColumn="0" w:lastRowLastColumn="0"/>
+            <w:tcW w:w="0" w:type="auto"/>
+            <w:hideMark/>
+          </w:tcPr>
+          <w:p>
+            <w:pPr>
+              <w:spacing w:after="160" w:line="278" w:lineRule="auto"/>
+            </w:pPr>
+            <w:r>
+              <w:t>DAT-07</w:t>
+            </w:r>
+          </w:p>
+        </w:tc>
+        <w:tc>
+          <w:tcPr>
+            <w:tcW w:w="0" w:type="auto"/>
+            <w:hideMark/>
+          </w:tcPr>
+          <w:p>
+            <w:pPr>
+              <w:spacing w:after="160" w:line="278" w:lineRule="auto"/>
+              <w:cnfStyle w:val="000000000000" w:firstRow="0" w:lastRow="0" w:firstColumn="0" w:lastColumn="0" w:oddVBand="0" w:evenVBand="0" w:oddHBand="0" w:evenHBand="0" w:firstRowFirstColumn="0" w:firstRowLastColumn="0" w:lastRowFirstColumn="0" w:lastRowLastColumn="0"/>
+            </w:pPr>
+            <w:r>
+              <w:rPr>
+                <w:b/>
+                <w:bCs/>
+              </w:rPr>
+              <w:t>Missing Data Handling</w:t>
+            </w:r>
+            <w:r>
+              <w:t>: The system shall handle missing optional fields (e.g., warranty status) by using sensible defaults and reporting reduced confidence.</w:t>
+            </w:r>
+          </w:p>
+        </w:tc>
+        <w:tc>
+          <w:tcPr>
+            <w:tcW w:w="0" w:type="auto"/>
+            <w:hideMark/>
+          </w:tcPr>
+          <w:p>
+            <w:pPr>
+              <w:spacing w:after="160" w:line="278" w:lineRule="auto"/>
+              <w:cnfStyle w:val="000000000000" w:firstRow="0" w:lastRow="0" w:firstColumn="0" w:lastColumn="0" w:oddVBand="0" w:evenVBand="0" w:oddHBand="0" w:evenHBand="0" w:firstRowFirstColumn="0" w:firstRowLastColumn="0" w:lastRowFirstColumn="0" w:lastRowLastColumn="0"/>
+            </w:pPr>
+            <w:r>
+              <w:t>High</w:t>
+            </w:r>
+          </w:p>
+        </w:tc>
+      </w:tr>
+      <w:tr>
+        <w:trPr>
+          <w:cnfStyle w:val="000000100000" w:firstRow="0" w:lastRow="0" w:firstColumn="0" w:lastColumn="0" w:oddVBand="0" w:evenVBand="0" w:oddHBand="1" w:evenHBand="0" w:firstRowFirstColumn="0" w:firstRowLastColumn="0" w:lastRowFirstColumn="0" w:lastRowLastColumn="0"/>
+          <w:trHeight w:val="836"/>
+        </w:trPr>
+        <w:tc>
+          <w:tcPr>
+            <w:cnfStyle w:val="001000000000" w:firstRow="0" w:lastRow="0" w:firstColumn="1" w:lastColumn="0" w:oddVBand="0" w:evenVBand="0" w:oddHBand="0" w:evenHBand="0" w:firstRowFirstColumn="0" w:firstRowLastColumn="0" w:lastRowFirstColumn="0" w:lastRowLastColumn="0"/>
+            <w:tcW w:w="0" w:type="auto"/>
+            <w:hideMark/>
+          </w:tcPr>
+          <w:p>
+            <w:pPr>
+              <w:spacing w:after="160" w:line="278" w:lineRule="auto"/>
+            </w:pPr>
+            <w:r>
+              <w:t>DAT-08</w:t>
+            </w:r>
+          </w:p>
+        </w:tc>
+        <w:tc>
+          <w:tcPr>
+            <w:tcW w:w="0" w:type="auto"/>
+            <w:hideMark/>
+          </w:tcPr>
+          <w:p>
+            <w:pPr>
+              <w:spacing w:after="160" w:line="278" w:lineRule="auto"/>
+              <w:cnfStyle w:val="000000100000" w:firstRow="0" w:lastRow="0" w:firstColumn="0" w:lastColumn="0" w:oddVBand="0" w:evenVBand="0" w:oddHBand="1" w:evenHBand="0" w:firstRowFirstColumn="0" w:firstRowLastColumn="0" w:lastRowFirstColumn="0" w:lastRowLastColumn="0"/>
+            </w:pPr>
+            <w:r>
+              <w:rPr>
+                <w:b/>
+                <w:bCs/>
+              </w:rPr>
+              <w:t>Currency Handling</w:t>
+            </w:r>
+            <w:r>
+              <w:t>: All input prices and output predictions shall be in </w:t>
+            </w:r>
+            <w:r>
+              <w:rPr>
+                <w:b/>
+                <w:bCs/>
+              </w:rPr>
+              <w:t>Euros (€)</w:t>
+            </w:r>
+            <w:r>
+              <w:t>. Clear documentation if other currencies need conversion by the client.</w:t>
+            </w:r>
+          </w:p>
+        </w:tc>
+        <w:tc>
+          <w:tcPr>
+            <w:tcW w:w="0" w:type="auto"/>
+            <w:hideMark/>
+          </w:tcPr>
+          <w:p>
+            <w:pPr>
+              <w:spacing w:after="160" w:line="278" w:lineRule="auto"/>
+              <w:cnfStyle w:val="000000100000" w:firstRow="0" w:lastRow="0" w:firstColumn="0" w:lastColumn="0" w:oddVBand="0" w:evenVBand="0" w:oddHBand="1" w:evenHBand="0" w:firstRowFirstColumn="0" w:firstRowLastColumn="0" w:lastRowFirstColumn="0" w:lastRowLastColumn="0"/>
+            </w:pPr>
+            <w:r>
+              <w:t>High</w:t>
+            </w:r>
+          </w:p>
+        </w:tc>
+      </w:tr>
+    </w:tbl>
+    <w:p>
+      <w:r>
+        <w:pict w14:anchorId="37D5306D">
+          <v:rect id="_x0000_i1070" style="width:0;height:.75pt" o:hralign="center" o:hrstd="t" o:hr="t" fillcolor="#a0a0a0" stroked="f"/>
+        </w:pict>
+      </w:r>
+    </w:p>
+    <w:p>
+      <w:pPr>
+        <w:rPr>
+          <w:b/>
+          <w:bCs/>
+        </w:rPr>
+      </w:pPr>
+      <w:r>
+        <w:rPr>
+          <w:b/>
+          <w:bCs/>
+        </w:rPr>
+        <w:t>4. Integration &amp; Interoperability Requirements</w:t>
+      </w:r>
+    </w:p>
+    <w:tbl>
+      <w:tblPr>
+        <w:tblStyle w:val="GridTable5Dark-Accent6"/>
+        <w:tblW w:w="0" w:type="auto"/>
+        <w:tblLook w:val="04A0" w:firstRow="1" w:lastRow="0" w:firstColumn="1" w:lastColumn="0" w:noHBand="0" w:noVBand="1"/>
+      </w:tblPr>
+      <w:tblGrid>
+        <w:gridCol w:w="1549"/>
+        <w:gridCol w:w="5306"/>
+        <w:gridCol w:w="1040"/>
+        <w:gridCol w:w="1455"/>
+      </w:tblGrid>
+      <w:tr>
+        <w:trPr>
+          <w:cnfStyle w:val="100000000000" w:firstRow="1" w:lastRow="0" w:firstColumn="0" w:lastColumn="0" w:oddVBand="0" w:evenVBand="0" w:oddHBand="0" w:evenHBand="0" w:firstRowFirstColumn="0" w:firstRowLastColumn="0" w:lastRowFirstColumn="0" w:lastRowLastColumn="0"/>
+        </w:trPr>
+        <w:tc>
+          <w:tcPr>
+            <w:cnfStyle w:val="001000000000" w:firstRow="0" w:lastRow="0" w:firstColumn="1" w:lastColumn="0" w:oddVBand="0" w:evenVBand="0" w:oddHBand="0" w:evenHBand="0" w:firstRowFirstColumn="0" w:firstRowLastColumn="0" w:lastRowFirstColumn="0" w:lastRowLastColumn="0"/>
+            <w:tcW w:w="0" w:type="auto"/>
+            <w:hideMark/>
+          </w:tcPr>
+          <w:p>
+            <w:pPr>
+              <w:spacing w:after="160" w:line="278" w:lineRule="auto"/>
+            </w:pPr>
+            <w:r>
+              <w:t>Requirement ID</w:t>
+            </w:r>
+          </w:p>
+        </w:tc>
+        <w:tc>
+          <w:tcPr>
+            <w:tcW w:w="0" w:type="auto"/>
+            <w:hideMark/>
+          </w:tcPr>
+          <w:p>
+            <w:pPr>
+              <w:spacing w:after="160" w:line="278" w:lineRule="auto"/>
+              <w:cnfStyle w:val="100000000000" w:firstRow="1" w:lastRow="0" w:firstColumn="0" w:lastColumn="0" w:oddVBand="0" w:evenVBand="0" w:oddHBand="0" w:evenHBand="0" w:firstRowFirstColumn="0" w:firstRowLastColumn="0" w:lastRowFirstColumn="0" w:lastRowLastColumn="0"/>
+            </w:pPr>
+            <w:r>
+              <w:t>Description</w:t>
+            </w:r>
+          </w:p>
+        </w:tc>
+        <w:tc>
+          <w:tcPr>
+            <w:tcW w:w="0" w:type="auto"/>
+            <w:hideMark/>
+          </w:tcPr>
+          <w:p>
+            <w:pPr>
+              <w:spacing w:after="160" w:line="278" w:lineRule="auto"/>
+              <w:cnfStyle w:val="100000000000" w:firstRow="1" w:lastRow="0" w:firstColumn="0" w:lastColumn="0" w:oddVBand="0" w:evenVBand="0" w:oddHBand="0" w:evenHBand="0" w:firstRowFirstColumn="0" w:firstRowLastColumn="0" w:lastRowFirstColumn="0" w:lastRowLastColumn="0"/>
+            </w:pPr>
+            <w:r>
+              <w:t>Priority</w:t>
+            </w:r>
+          </w:p>
+        </w:tc>
+        <w:tc>
+          <w:tcPr>
+            <w:tcW w:w="0" w:type="auto"/>
+            <w:hideMark/>
+          </w:tcPr>
+          <w:p>
+            <w:pPr>
+              <w:spacing w:after="160" w:line="278" w:lineRule="auto"/>
+              <w:cnfStyle w:val="100000000000" w:firstRow="1" w:lastRow="0" w:firstColumn="0" w:lastColumn="0" w:oddVBand="0" w:evenVBand="0" w:oddHBand="0" w:evenHBand="0" w:firstRowFirstColumn="0" w:firstRowLastColumn="0" w:lastRowFirstColumn="0" w:lastRowLastColumn="0"/>
+            </w:pPr>
+            <w:r>
+              <w:t>Standard / Protocol</w:t>
+            </w:r>
+          </w:p>
+        </w:tc>
+      </w:tr>
+      <w:tr>
+        <w:trPr>
+          <w:cnfStyle w:val="000000100000" w:firstRow="0" w:lastRow="0" w:firstColumn="0" w:lastColumn="0" w:oddVBand="0" w:evenVBand="0" w:oddHBand="1" w:evenHBand="0" w:firstRowFirstColumn="0" w:firstRowLastColumn="0" w:lastRowFirstColumn="0" w:lastRowLastColumn="0"/>
+        </w:trPr>
+        <w:tc>
+          <w:tcPr>
+            <w:cnfStyle w:val="001000000000" w:firstRow="0" w:lastRow="0" w:firstColumn="1" w:lastColumn="0" w:oddVBand="0" w:evenVBand="0" w:oddHBand="0" w:evenHBand="0" w:firstRowFirstColumn="0" w:firstRowLastColumn="0" w:lastRowFirstColumn="0" w:lastRowLastColumn="0"/>
+            <w:tcW w:w="0" w:type="auto"/>
+            <w:hideMark/>
+          </w:tcPr>
+          <w:p>
+            <w:pPr>
+              <w:spacing w:after="160" w:line="278" w:lineRule="auto"/>
+            </w:pPr>
+            <w:r>
+              <w:t>INT-01</w:t>
+            </w:r>
+          </w:p>
+        </w:tc>
+        <w:tc>
+          <w:tcPr>
+            <w:tcW w:w="0" w:type="auto"/>
+            <w:hideMark/>
+          </w:tcPr>
+          <w:p>
+            <w:pPr>
+              <w:spacing w:after="160" w:line="278" w:lineRule="auto"/>
+              <w:cnfStyle w:val="000000100000" w:firstRow="0" w:lastRow="0" w:firstColumn="0" w:lastColumn="0" w:oddVBand="0" w:evenVBand="0" w:oddHBand="1" w:evenHBand="0" w:firstRowFirstColumn="0" w:firstRowLastColumn="0" w:lastRowFirstColumn="0" w:lastRowLastColumn="0"/>
+            </w:pPr>
+            <w:r>
+              <w:rPr>
+                <w:b/>
+                <w:bCs/>
+              </w:rPr>
+              <w:t>RESTful API</w:t>
+            </w:r>
+            <w:r>
+              <w:t>: Primary integration point. Support </w:t>
+            </w:r>
+            <w:r>
+              <w:rPr>
+                <w:b/>
+                <w:bCs/>
+              </w:rPr>
+              <w:t>POST /v1/predict</w:t>
+            </w:r>
+            <w:r>
+              <w:t> with JSON request/response.</w:t>
+            </w:r>
+          </w:p>
+        </w:tc>
+        <w:tc>
+          <w:tcPr>
+            <w:tcW w:w="0" w:type="auto"/>
+            <w:hideMark/>
+          </w:tcPr>
+          <w:p>
+            <w:pPr>
+              <w:spacing w:after="160" w:line="278" w:lineRule="auto"/>
+              <w:cnfStyle w:val="000000100000" w:firstRow="0" w:lastRow="0" w:firstColumn="0" w:lastColumn="0" w:oddVBand="0" w:evenVBand="0" w:oddHBand="1" w:evenHBand="0" w:firstRowFirstColumn="0" w:firstRowLastColumn="0" w:lastRowFirstColumn="0" w:lastRowLastColumn="0"/>
+            </w:pPr>
+            <w:r>
+              <w:t>High</w:t>
+            </w:r>
+          </w:p>
+        </w:tc>
+        <w:tc>
+          <w:tcPr>
+            <w:tcW w:w="0" w:type="auto"/>
+            <w:hideMark/>
+          </w:tcPr>
+          <w:p>
+            <w:pPr>
+              <w:spacing w:after="160" w:line="278" w:lineRule="auto"/>
+              <w:cnfStyle w:val="000000100000" w:firstRow="0" w:lastRow="0" w:firstColumn="0" w:lastColumn="0" w:oddVBand="0" w:evenVBand="0" w:oddHBand="1" w:evenHBand="0" w:firstRowFirstColumn="0" w:firstRowLastColumn="0" w:lastRowFirstColumn="0" w:lastRowLastColumn="0"/>
+            </w:pPr>
+            <w:r>
+              <w:t>REST/HTTP, JSON</w:t>
+            </w:r>
+          </w:p>
+        </w:tc>
+      </w:tr>
+      <w:tr>
+        <w:tc>
+          <w:tcPr>
+            <w:cnfStyle w:val="001000000000" w:firstRow="0" w:lastRow="0" w:firstColumn="1" w:lastColumn="0" w:oddVBand="0" w:evenVBand="0" w:oddHBand="0" w:evenHBand="0" w:firstRowFirstColumn="0" w:firstRowLastColumn="0" w:lastRowFirstColumn="0" w:lastRowLastColumn="0"/>
+            <w:tcW w:w="0" w:type="auto"/>
+            <w:hideMark/>
+          </w:tcPr>
+          <w:p>
+            <w:pPr>
+              <w:spacing w:after="160" w:line="278" w:lineRule="auto"/>
+            </w:pPr>
+            <w:r>
+              <w:t>INT-02</w:t>
+            </w:r>
+          </w:p>
+        </w:tc>
+        <w:tc>
+          <w:tcPr>
+            <w:tcW w:w="0" w:type="auto"/>
+            <w:hideMark/>
+          </w:tcPr>
+          <w:p>
+            <w:pPr>
+              <w:spacing w:after="160" w:line="278" w:lineRule="auto"/>
+              <w:cnfStyle w:val="000000000000" w:firstRow="0" w:lastRow="0" w:firstColumn="0" w:lastColumn="0" w:oddVBand="0" w:evenVBand="0" w:oddHBand="0" w:evenHBand="0" w:firstRowFirstColumn="0" w:firstRowLastColumn="0" w:lastRowFirstColumn="0" w:lastRowLastColumn="0"/>
+            </w:pPr>
+            <w:r>
+              <w:rPr>
+                <w:b/>
+                <w:bCs/>
+              </w:rPr>
+              <w:t>Webhook Support</w:t>
+            </w:r>
+            <w:r>
+              <w:t>: Ability to send batch prediction results or data update notifications via webhooks to registered endpoints.</w:t>
+            </w:r>
+          </w:p>
+        </w:tc>
+        <w:tc>
+          <w:tcPr>
+            <w:tcW w:w="0" w:type="auto"/>
+            <w:hideMark/>
+          </w:tcPr>
+          <w:p>
+            <w:pPr>
+              <w:spacing w:after="160" w:line="278" w:lineRule="auto"/>
+              <w:cnfStyle w:val="000000000000" w:firstRow="0" w:lastRow="0" w:firstColumn="0" w:lastColumn="0" w:oddVBand="0" w:evenVBand="0" w:oddHBand="0" w:evenHBand="0" w:firstRowFirstColumn="0" w:firstRowLastColumn="0" w:lastRowFirstColumn="0" w:lastRowLastColumn="0"/>
+            </w:pPr>
+            <w:r>
+              <w:t>Medium</w:t>
+            </w:r>
+          </w:p>
+        </w:tc>
+        <w:tc>
+          <w:tcPr>
+            <w:tcW w:w="0" w:type="auto"/>
+            <w:hideMark/>
+          </w:tcPr>
+          <w:p>
+            <w:pPr>
+              <w:spacing w:after="160" w:line="278" w:lineRule="auto"/>
+              <w:cnfStyle w:val="000000000000" w:firstRow="0" w:lastRow="0" w:firstColumn="0" w:lastColumn="0" w:oddVBand="0" w:evenVBand="0" w:oddHBand="0" w:evenHBand="0" w:firstRowFirstColumn="0" w:firstRowLastColumn="0" w:lastRowFirstColumn="0" w:lastRowLastColumn="0"/>
+            </w:pPr>
+            <w:r>
+              <w:t>HTTPS, JSON payload</w:t>
+            </w:r>
+          </w:p>
+        </w:tc>
+      </w:tr>
+      <w:tr>
+        <w:trPr>
+          <w:cnfStyle w:val="000000100000" w:firstRow="0" w:lastRow="0" w:firstColumn="0" w:lastColumn="0" w:oddVBand="0" w:evenVBand="0" w:oddHBand="1" w:evenHBand="0" w:firstRowFirstColumn="0" w:firstRowLastColumn="0" w:lastRowFirstColumn="0" w:lastRowLastColumn="0"/>
+        </w:trPr>
+        <w:tc>
+          <w:tcPr>
+            <w:cnfStyle w:val="001000000000" w:firstRow="0" w:lastRow="0" w:firstColumn="1" w:lastColumn="0" w:oddVBand="0" w:evenVBand="0" w:oddHBand="0" w:evenHBand="0" w:firstRowFirstColumn="0" w:firstRowLastColumn="0" w:lastRowFirstColumn="0" w:lastRowLastColumn="0"/>
+            <w:tcW w:w="0" w:type="auto"/>
+            <w:hideMark/>
+          </w:tcPr>
+          <w:p>
+            <w:pPr>
+              <w:spacing w:after="160" w:line="278" w:lineRule="auto"/>
+            </w:pPr>
+            <w:r>
+              <w:lastRenderedPageBreak/>
+              <w:t>INT-03</w:t>
+            </w:r>
+          </w:p>
+        </w:tc>
+        <w:tc>
+          <w:tcPr>
+            <w:tcW w:w="0" w:type="auto"/>
+            <w:hideMark/>
+          </w:tcPr>
+          <w:p>
+            <w:pPr>
+              <w:spacing w:after="160" w:line="278" w:lineRule="auto"/>
+              <w:cnfStyle w:val="000000100000" w:firstRow="0" w:lastRow="0" w:firstColumn="0" w:lastColumn="0" w:oddVBand="0" w:evenVBand="0" w:oddHBand="1" w:evenHBand="0" w:firstRowFirstColumn="0" w:firstRowLastColumn="0" w:lastRowFirstColumn="0" w:lastRowLastColumn="0"/>
+            </w:pPr>
+            <w:r>
+              <w:rPr>
+                <w:b/>
+                <w:bCs/>
+              </w:rPr>
+              <w:t>Data Feed Integration</w:t>
+            </w:r>
+            <w:r>
+              <w:t>: Capability to ingest vehicle listing data from common formats: </w:t>
+            </w:r>
+            <w:r>
+              <w:rPr>
+                <w:b/>
+                <w:bCs/>
+              </w:rPr>
+              <w:t>CSV, JSON, XML</w:t>
+            </w:r>
+            <w:r>
+              <w:t> via API or scheduled file drop.</w:t>
+            </w:r>
+          </w:p>
+        </w:tc>
+        <w:tc>
+          <w:tcPr>
+            <w:tcW w:w="0" w:type="auto"/>
+            <w:hideMark/>
+          </w:tcPr>
+          <w:p>
+            <w:pPr>
+              <w:spacing w:after="160" w:line="278" w:lineRule="auto"/>
+              <w:cnfStyle w:val="000000100000" w:firstRow="0" w:lastRow="0" w:firstColumn="0" w:lastColumn="0" w:oddVBand="0" w:evenVBand="0" w:oddHBand="1" w:evenHBand="0" w:firstRowFirstColumn="0" w:firstRowLastColumn="0" w:lastRowFirstColumn="0" w:lastRowLastColumn="0"/>
+            </w:pPr>
+            <w:r>
+              <w:t>Medium</w:t>
+            </w:r>
+          </w:p>
+        </w:tc>
+        <w:tc>
+          <w:tcPr>
+            <w:tcW w:w="0" w:type="auto"/>
+            <w:hideMark/>
+          </w:tcPr>
+          <w:p>
+            <w:pPr>
+              <w:spacing w:after="160" w:line="278" w:lineRule="auto"/>
+              <w:cnfStyle w:val="000000100000" w:firstRow="0" w:lastRow="0" w:firstColumn="0" w:lastColumn="0" w:oddVBand="0" w:evenVBand="0" w:oddHBand="1" w:evenHBand="0" w:firstRowFirstColumn="0" w:firstRowLastColumn="0" w:lastRowFirstColumn="0" w:lastRowLastColumn="0"/>
+            </w:pPr>
+            <w:r>
+              <w:t>CSV, JSON, XML</w:t>
+            </w:r>
+          </w:p>
+        </w:tc>
+      </w:tr>
+      <w:tr>
+        <w:tc>
+          <w:tcPr>
+            <w:cnfStyle w:val="001000000000" w:firstRow="0" w:lastRow="0" w:firstColumn="1" w:lastColumn="0" w:oddVBand="0" w:evenVBand="0" w:oddHBand="0" w:evenHBand="0" w:firstRowFirstColumn="0" w:firstRowLastColumn="0" w:lastRowFirstColumn="0" w:lastRowLastColumn="0"/>
+            <w:tcW w:w="0" w:type="auto"/>
+            <w:hideMark/>
+          </w:tcPr>
+          <w:p>
+            <w:pPr>
+              <w:spacing w:after="160" w:line="278" w:lineRule="auto"/>
+            </w:pPr>
+            <w:r>
+              <w:t>INT-04</w:t>
+            </w:r>
+          </w:p>
+        </w:tc>
+        <w:tc>
+          <w:tcPr>
+            <w:tcW w:w="0" w:type="auto"/>
+            <w:hideMark/>
+          </w:tcPr>
+          <w:p>
+            <w:pPr>
+              <w:spacing w:after="160" w:line="278" w:lineRule="auto"/>
+              <w:cnfStyle w:val="000000000000" w:firstRow="0" w:lastRow="0" w:firstColumn="0" w:lastColumn="0" w:oddVBand="0" w:evenVBand="0" w:oddHBand="0" w:evenHBand="0" w:firstRowFirstColumn="0" w:firstRowLastColumn="0" w:lastRowFirstColumn="0" w:lastRowLastColumn="0"/>
+            </w:pPr>
+            <w:r>
+              <w:rPr>
+                <w:b/>
+                <w:bCs/>
+              </w:rPr>
+              <w:t>Marketplace Platform Compatibility</w:t>
+            </w:r>
+            <w:r>
+              <w:t>: The API design shall facilitate integration with common European automotive platforms (AutoScout24, </w:t>
+            </w:r>
+            <w:hyperlink r:id="rId5" w:tgtFrame="_blank" w:history="1">
+              <w:r>
+                <w:rPr>
+                  <w:rStyle w:val="Hyperlink"/>
+                </w:rPr>
+                <w:t>Mobile.de</w:t>
+              </w:r>
+            </w:hyperlink>
+            <w:r>
+              <w:t> patterns).</w:t>
+            </w:r>
+          </w:p>
+        </w:tc>
+        <w:tc>
+          <w:tcPr>
+            <w:tcW w:w="0" w:type="auto"/>
+            <w:hideMark/>
+          </w:tcPr>
+          <w:p>
+            <w:pPr>
+              <w:spacing w:after="160" w:line="278" w:lineRule="auto"/>
+              <w:cnfStyle w:val="000000000000" w:firstRow="0" w:lastRow="0" w:firstColumn="0" w:lastColumn="0" w:oddVBand="0" w:evenVBand="0" w:oddHBand="0" w:evenHBand="0" w:firstRowFirstColumn="0" w:firstRowLastColumn="0" w:lastRowFirstColumn="0" w:lastRowLastColumn="0"/>
+            </w:pPr>
+            <w:r>
+              <w:t>Medium</w:t>
+            </w:r>
+          </w:p>
+        </w:tc>
+        <w:tc>
+          <w:tcPr>
+            <w:tcW w:w="0" w:type="auto"/>
+            <w:hideMark/>
+          </w:tcPr>
+          <w:p>
+            <w:pPr>
+              <w:spacing w:after="160" w:line="278" w:lineRule="auto"/>
+              <w:cnfStyle w:val="000000000000" w:firstRow="0" w:lastRow="0" w:firstColumn="0" w:lastColumn="0" w:oddVBand="0" w:evenVBand="0" w:oddHBand="0" w:evenHBand="0" w:firstRowFirstColumn="0" w:firstRowLastColumn="0" w:lastRowFirstColumn="0" w:lastRowLastColumn="0"/>
+            </w:pPr>
+            <w:r>
+              <w:t>REST API best practices</w:t>
+            </w:r>
+          </w:p>
+        </w:tc>
+      </w:tr>
+      <w:tr>
+        <w:trPr>
+          <w:cnfStyle w:val="000000100000" w:firstRow="0" w:lastRow="0" w:firstColumn="0" w:lastColumn="0" w:oddVBand="0" w:evenVBand="0" w:oddHBand="1" w:evenHBand="0" w:firstRowFirstColumn="0" w:firstRowLastColumn="0" w:lastRowFirstColumn="0" w:lastRowLastColumn="0"/>
+        </w:trPr>
+        <w:tc>
+          <w:tcPr>
+            <w:cnfStyle w:val="001000000000" w:firstRow="0" w:lastRow="0" w:firstColumn="1" w:lastColumn="0" w:oddVBand="0" w:evenVBand="0" w:oddHBand="0" w:evenHBand="0" w:firstRowFirstColumn="0" w:firstRowLastColumn="0" w:lastRowFirstColumn="0" w:lastRowLastColumn="0"/>
+            <w:tcW w:w="0" w:type="auto"/>
+            <w:hideMark/>
+          </w:tcPr>
+          <w:p>
+            <w:pPr>
+              <w:spacing w:after="160" w:line="278" w:lineRule="auto"/>
+            </w:pPr>
+            <w:r>
+              <w:t>INT-05</w:t>
+            </w:r>
+          </w:p>
+        </w:tc>
+        <w:tc>
+          <w:tcPr>
+            <w:tcW w:w="0" w:type="auto"/>
+            <w:hideMark/>
+          </w:tcPr>
+          <w:p>
+            <w:pPr>
+              <w:spacing w:after="160" w:line="278" w:lineRule="auto"/>
+              <w:cnfStyle w:val="000000100000" w:firstRow="0" w:lastRow="0" w:firstColumn="0" w:lastColumn="0" w:oddVBand="0" w:evenVBand="0" w:oddHBand="1" w:evenHBand="0" w:firstRowFirstColumn="0" w:firstRowLastColumn="0" w:lastRowFirstColumn="0" w:lastRowLastColumn="0"/>
+            </w:pPr>
+            <w:r>
+              <w:rPr>
+                <w:b/>
+                <w:bCs/>
+              </w:rPr>
+              <w:t>Model Export</w:t>
+            </w:r>
+            <w:r>
+              <w:t>: For specific enterprise deployments, support export of statistical models in standard formats (e.g., PMML, ONNX) for offline evaluation, subject to license.</w:t>
+            </w:r>
+          </w:p>
+        </w:tc>
+        <w:tc>
+          <w:tcPr>
+            <w:tcW w:w="0" w:type="auto"/>
+            <w:hideMark/>
+          </w:tcPr>
+          <w:p>
+            <w:pPr>
+              <w:spacing w:after="160" w:line="278" w:lineRule="auto"/>
+              <w:cnfStyle w:val="000000100000" w:firstRow="0" w:lastRow="0" w:firstColumn="0" w:lastColumn="0" w:oddVBand="0" w:evenVBand="0" w:oddHBand="1" w:evenHBand="0" w:firstRowFirstColumn="0" w:firstRowLastColumn="0" w:lastRowFirstColumn="0" w:lastRowLastColumn="0"/>
+            </w:pPr>
+            <w:r>
+              <w:t>Low</w:t>
+            </w:r>
+          </w:p>
+        </w:tc>
+        <w:tc>
+          <w:tcPr>
+            <w:tcW w:w="0" w:type="auto"/>
+            <w:hideMark/>
+          </w:tcPr>
+          <w:p>
+            <w:pPr>
+              <w:spacing w:after="160" w:line="278" w:lineRule="auto"/>
+              <w:cnfStyle w:val="000000100000" w:firstRow="0" w:lastRow="0" w:firstColumn="0" w:lastColumn="0" w:oddVBand="0" w:evenVBand="0" w:oddHBand="1" w:evenHBand="0" w:firstRowFirstColumn="0" w:firstRowLastColumn="0" w:lastRowFirstColumn="0" w:lastRowLastColumn="0"/>
+            </w:pPr>
+            <w:r>
+              <w:t>PMML, ONNX</w:t>
+            </w:r>
+          </w:p>
+        </w:tc>
+      </w:tr>
+    </w:tbl>
+    <w:p>
+      <w:r>
+        <w:pict w14:anchorId="08AF8B96">
+          <v:rect id="_x0000_i1071" style="width:0;height:.75pt" o:hralign="center" o:hrstd="t" o:hr="t" fillcolor="#a0a0a0" stroked="f"/>
+        </w:pict>
+      </w:r>
+    </w:p>
+    <w:p>
+      <w:pPr>
+        <w:rPr>
+          <w:b/>
+          <w:bCs/>
+        </w:rPr>
+      </w:pPr>
+      <w:r>
+        <w:rPr>
+          <w:b/>
+          <w:bCs/>
+        </w:rPr>
+        <w:t>5. Constraints</w:t>
+      </w:r>
+    </w:p>
+    <w:tbl>
+      <w:tblPr>
+        <w:tblStyle w:val="GridTable5Dark-Accent6"/>
+        <w:tblW w:w="11280" w:type="dxa"/>
+        <w:tblLook w:val="04A0" w:firstRow="1" w:lastRow="0" w:firstColumn="1" w:lastColumn="0" w:noHBand="0" w:noVBand="1"/>
+      </w:tblPr>
+      <w:tblGrid>
+        <w:gridCol w:w="1344"/>
+        <w:gridCol w:w="7807"/>
+        <w:gridCol w:w="2129"/>
+      </w:tblGrid>
+      <w:tr>
+        <w:trPr>
+          <w:cnfStyle w:val="100000000000" w:firstRow="1" w:lastRow="0" w:firstColumn="0" w:lastColumn="0" w:oddVBand="0" w:evenVBand="0" w:oddHBand="0" w:evenHBand="0" w:firstRowFirstColumn="0" w:firstRowLastColumn="0" w:lastRowFirstColumn="0" w:lastRowLastColumn="0"/>
+        </w:trPr>
+        <w:tc>
+          <w:tcPr>
+            <w:cnfStyle w:val="001000000000" w:firstRow="0" w:lastRow="0" w:firstColumn="1" w:lastColumn="0" w:oddVBand="0" w:evenVBand="0" w:oddHBand="0" w:evenHBand="0" w:firstRowFirstColumn="0" w:firstRowLastColumn="0" w:lastRowFirstColumn="0" w:lastRowLastColumn="0"/>
+            <w:tcW w:w="0" w:type="auto"/>
+            <w:hideMark/>
+          </w:tcPr>
+          <w:p>
+            <w:pPr>
+              <w:spacing w:after="160" w:line="278" w:lineRule="auto"/>
+            </w:pPr>
+            <w:r>
+              <w:t>Constraint ID</w:t>
+            </w:r>
+          </w:p>
+        </w:tc>
+        <w:tc>
+          <w:tcPr>
+            <w:tcW w:w="0" w:type="auto"/>
+            <w:hideMark/>
+          </w:tcPr>
+          <w:p>
+            <w:pPr>
+              <w:spacing w:after="160" w:line="278" w:lineRule="auto"/>
+              <w:cnfStyle w:val="100000000000" w:firstRow="1" w:lastRow="0" w:firstColumn="0" w:lastColumn="0" w:oddVBand="0" w:evenVBand="0" w:oddHBand="0" w:evenHBand="0" w:firstRowFirstColumn="0" w:firstRowLastColumn="0" w:lastRowFirstColumn="0" w:lastRowLastColumn="0"/>
+            </w:pPr>
+            <w:r>
+              <w:t>Description</w:t>
+            </w:r>
+          </w:p>
+        </w:tc>
+        <w:tc>
+          <w:tcPr>
+            <w:tcW w:w="0" w:type="auto"/>
+            <w:hideMark/>
+          </w:tcPr>
+          <w:p>
+            <w:pPr>
+              <w:spacing w:after="160" w:line="278" w:lineRule="auto"/>
+              <w:cnfStyle w:val="100000000000" w:firstRow="1" w:lastRow="0" w:firstColumn="0" w:lastColumn="0" w:oddVBand="0" w:evenVBand="0" w:oddHBand="0" w:evenHBand="0" w:firstRowFirstColumn="0" w:firstRowLastColumn="0" w:lastRowFirstColumn="0" w:lastRowLastColumn="0"/>
+            </w:pPr>
+            <w:r>
+              <w:t>Type</w:t>
+            </w:r>
+          </w:p>
+        </w:tc>
+      </w:tr>
+      <w:tr>
+        <w:trPr>
+          <w:cnfStyle w:val="000000100000" w:firstRow="0" w:lastRow="0" w:firstColumn="0" w:lastColumn="0" w:oddVBand="0" w:evenVBand="0" w:oddHBand="1" w:evenHBand="0" w:firstRowFirstColumn="0" w:firstRowLastColumn="0" w:lastRowFirstColumn="0" w:lastRowLastColumn="0"/>
+        </w:trPr>
+        <w:tc>
+          <w:tcPr>
+            <w:cnfStyle w:val="001000000000" w:firstRow="0" w:lastRow="0" w:firstColumn="1" w:lastColumn="0" w:oddVBand="0" w:evenVBand="0" w:oddHBand="0" w:evenHBand="0" w:firstRowFirstColumn="0" w:firstRowLastColumn="0" w:lastRowFirstColumn="0" w:lastRowLastColumn="0"/>
+            <w:tcW w:w="0" w:type="auto"/>
+            <w:hideMark/>
+          </w:tcPr>
+          <w:p>
+            <w:pPr>
+              <w:spacing w:after="160" w:line="278" w:lineRule="auto"/>
+            </w:pPr>
+            <w:r>
+              <w:t>CON-01</w:t>
+            </w:r>
+          </w:p>
+        </w:tc>
+        <w:tc>
+          <w:tcPr>
+            <w:tcW w:w="0" w:type="auto"/>
+            <w:hideMark/>
+          </w:tcPr>
+          <w:p>
+            <w:pPr>
+              <w:spacing w:after="160" w:line="278" w:lineRule="auto"/>
+              <w:cnfStyle w:val="000000100000" w:firstRow="0" w:lastRow="0" w:firstColumn="0" w:lastColumn="0" w:oddVBand="0" w:evenVBand="0" w:oddHBand="1" w:evenHBand="0" w:firstRowFirstColumn="0" w:firstRowLastColumn="0" w:lastRowFirstColumn="0" w:lastRowLastColumn="0"/>
+            </w:pPr>
+            <w:r>
+              <w:rPr>
+                <w:b/>
+                <w:bCs/>
+              </w:rPr>
+              <w:t>Supported Vehicle Brands</w:t>
+            </w:r>
+            <w:r>
+              <w:t>: Initial support limited to the 8 specified European brands (Mercedes, BMW, Audi, Kia, VW, Peugeot, Volvo, Ford). Predictions for other brands will return an error.</w:t>
+            </w:r>
+          </w:p>
+        </w:tc>
+        <w:tc>
+          <w:tcPr>
+            <w:tcW w:w="0" w:type="auto"/>
+            <w:hideMark/>
+          </w:tcPr>
+          <w:p>
+            <w:pPr>
+              <w:spacing w:after="160" w:line="278" w:lineRule="auto"/>
+              <w:cnfStyle w:val="000000100000" w:firstRow="0" w:lastRow="0" w:firstColumn="0" w:lastColumn="0" w:oddVBand="0" w:evenVBand="0" w:oddHBand="1" w:evenHBand="0" w:firstRowFirstColumn="0" w:firstRowLastColumn="0" w:lastRowFirstColumn="0" w:lastRowLastColumn="0"/>
+            </w:pPr>
+            <w:r>
+              <w:t>Business / Technical</w:t>
+            </w:r>
+          </w:p>
+        </w:tc>
+      </w:tr>
+      <w:tr>
+        <w:tc>
+          <w:tcPr>
+            <w:cnfStyle w:val="001000000000" w:firstRow="0" w:lastRow="0" w:firstColumn="1" w:lastColumn="0" w:oddVBand="0" w:evenVBand="0" w:oddHBand="0" w:evenHBand="0" w:firstRowFirstColumn="0" w:firstRowLastColumn="0" w:lastRowFirstColumn="0" w:lastRowLastColumn="0"/>
+            <w:tcW w:w="0" w:type="auto"/>
+            <w:hideMark/>
+          </w:tcPr>
+          <w:p>
+            <w:pPr>
+              <w:spacing w:after="160" w:line="278" w:lineRule="auto"/>
+            </w:pPr>
+            <w:r>
+              <w:t>CON-02</w:t>
+            </w:r>
+          </w:p>
+        </w:tc>
+        <w:tc>
+          <w:tcPr>
+            <w:tcW w:w="0" w:type="auto"/>
+            <w:hideMark/>
+          </w:tcPr>
+          <w:p>
+            <w:pPr>
+              <w:spacing w:after="160" w:line="278" w:lineRule="auto"/>
+              <w:cnfStyle w:val="000000000000" w:firstRow="0" w:lastRow="0" w:firstColumn="0" w:lastColumn="0" w:oddVBand="0" w:evenVBand="0" w:oddHBand="0" w:evenHBand="0" w:firstRowFirstColumn="0" w:firstRowLastColumn="0" w:lastRowFirstColumn="0" w:lastRowLastColumn="0"/>
+            </w:pPr>
+            <w:r>
+              <w:rPr>
+                <w:b/>
+                <w:bCs/>
+              </w:rPr>
+              <w:t>Primary Market Focus</w:t>
+            </w:r>
+            <w:r>
+              <w:t>: Highest accuracy guaranteed for the Belgian market. Predictions for other European regions may have lower confidence until region-specific models are trained.</w:t>
+            </w:r>
+          </w:p>
+        </w:tc>
+        <w:tc>
+          <w:tcPr>
+            <w:tcW w:w="0" w:type="auto"/>
+            <w:hideMark/>
+          </w:tcPr>
+          <w:p>
+            <w:pPr>
+              <w:spacing w:after="160" w:line="278" w:lineRule="auto"/>
+              <w:cnfStyle w:val="000000000000" w:firstRow="0" w:lastRow="0" w:firstColumn="0" w:lastColumn="0" w:oddVBand="0" w:evenVBand="0" w:oddHBand="0" w:evenHBand="0" w:firstRowFirstColumn="0" w:firstRowLastColumn="0" w:lastRowFirstColumn="0" w:lastRowLastColumn="0"/>
+            </w:pPr>
+            <w:r>
+              <w:t>Business</w:t>
+            </w:r>
+          </w:p>
+        </w:tc>
+      </w:tr>
+      <w:tr>
+        <w:trPr>
+          <w:cnfStyle w:val="000000100000" w:firstRow="0" w:lastRow="0" w:firstColumn="0" w:lastColumn="0" w:oddVBand="0" w:evenVBand="0" w:oddHBand="1" w:evenHBand="0" w:firstRowFirstColumn="0" w:firstRowLastColumn="0" w:lastRowFirstColumn="0" w:lastRowLastColumn="0"/>
+        </w:trPr>
+        <w:tc>
+          <w:tcPr>
+            <w:cnfStyle w:val="001000000000" w:firstRow="0" w:lastRow="0" w:firstColumn="1" w:lastColumn="0" w:oddVBand="0" w:evenVBand="0" w:oddHBand="0" w:evenHBand="0" w:firstRowFirstColumn="0" w:firstRowLastColumn="0" w:lastRowFirstColumn="0" w:lastRowLastColumn="0"/>
+            <w:tcW w:w="0" w:type="auto"/>
+            <w:hideMark/>
+          </w:tcPr>
+          <w:p>
+            <w:pPr>
+              <w:spacing w:after="160" w:line="278" w:lineRule="auto"/>
+            </w:pPr>
+            <w:r>
+              <w:t>CON-03</w:t>
+            </w:r>
+          </w:p>
+        </w:tc>
+        <w:tc>
+          <w:tcPr>
+            <w:tcW w:w="0" w:type="auto"/>
+            <w:hideMark/>
+          </w:tcPr>
+          <w:p>
+            <w:pPr>
+              <w:spacing w:after="160" w:line="278" w:lineRule="auto"/>
+              <w:cnfStyle w:val="000000100000" w:firstRow="0" w:lastRow="0" w:firstColumn="0" w:lastColumn="0" w:oddVBand="0" w:evenVBand="0" w:oddHBand="1" w:evenHBand="0" w:firstRowFirstColumn="0" w:firstRowLastColumn="0" w:lastRowFirstColumn="0" w:lastRowLastColumn="0"/>
+            </w:pPr>
+            <w:r>
+              <w:rPr>
+                <w:b/>
+                <w:bCs/>
+              </w:rPr>
+              <w:t>Data Dependency</w:t>
+            </w:r>
+            <w:r>
+              <w:t>: Prediction accuracy is dependent on the quality and freshness of ingested market listing data from third-party sources.</w:t>
+            </w:r>
+          </w:p>
+        </w:tc>
+        <w:tc>
+          <w:tcPr>
+            <w:tcW w:w="0" w:type="auto"/>
+            <w:hideMark/>
+          </w:tcPr>
+          <w:p>
+            <w:pPr>
+              <w:spacing w:after="160" w:line="278" w:lineRule="auto"/>
+              <w:cnfStyle w:val="000000100000" w:firstRow="0" w:lastRow="0" w:firstColumn="0" w:lastColumn="0" w:oddVBand="0" w:evenVBand="0" w:oddHBand="1" w:evenHBand="0" w:firstRowFirstColumn="0" w:firstRowLastColumn="0" w:lastRowFirstColumn="0" w:lastRowLastColumn="0"/>
+            </w:pPr>
+            <w:r>
+              <w:t>Operational</w:t>
+            </w:r>
+          </w:p>
+        </w:tc>
+      </w:tr>
+      <w:tr>
+        <w:tc>
+          <w:tcPr>
+            <w:cnfStyle w:val="001000000000" w:firstRow="0" w:lastRow="0" w:firstColumn="1" w:lastColumn="0" w:oddVBand="0" w:evenVBand="0" w:oddHBand="0" w:evenHBand="0" w:firstRowFirstColumn="0" w:firstRowLastColumn="0" w:lastRowFirstColumn="0" w:lastRowLastColumn="0"/>
+            <w:tcW w:w="0" w:type="auto"/>
+            <w:hideMark/>
+          </w:tcPr>
+          <w:p>
+            <w:pPr>
+              <w:spacing w:after="160" w:line="278" w:lineRule="auto"/>
+            </w:pPr>
+            <w:r>
+              <w:t>CON-04</w:t>
+            </w:r>
+          </w:p>
+        </w:tc>
+        <w:tc>
+          <w:tcPr>
+            <w:tcW w:w="0" w:type="auto"/>
+            <w:hideMark/>
+          </w:tcPr>
+          <w:p>
+            <w:pPr>
+              <w:spacing w:after="160" w:line="278" w:lineRule="auto"/>
+              <w:cnfStyle w:val="000000000000" w:firstRow="0" w:lastRow="0" w:firstColumn="0" w:lastColumn="0" w:oddVBand="0" w:evenVBand="0" w:oddHBand="0" w:evenHBand="0" w:firstRowFirstColumn="0" w:firstRowLastColumn="0" w:lastRowFirstColumn="0" w:lastRowLastColumn="0"/>
+            </w:pPr>
+            <w:r>
+              <w:rPr>
+                <w:b/>
+                <w:bCs/>
+              </w:rPr>
+              <w:t>LLM Dependency</w:t>
+            </w:r>
+            <w:r>
+              <w:t>: The LLM-based reasoning feature depends on the availability and performance of the underlying LLM service (OpenAI, Anthropic, or self-hosted).</w:t>
+            </w:r>
+          </w:p>
+        </w:tc>
+        <w:tc>
+          <w:tcPr>
+            <w:tcW w:w="0" w:type="auto"/>
+            <w:hideMark/>
+          </w:tcPr>
+          <w:p>
+            <w:pPr>
+              <w:spacing w:after="160" w:line="278" w:lineRule="auto"/>
+              <w:cnfStyle w:val="000000000000" w:firstRow="0" w:lastRow="0" w:firstColumn="0" w:lastColumn="0" w:oddVBand="0" w:evenVBand="0" w:oddHBand="0" w:evenHBand="0" w:firstRowFirstColumn="0" w:firstRowLastColumn="0" w:lastRowFirstColumn="0" w:lastRowLastColumn="0"/>
+            </w:pPr>
+            <w:r>
+              <w:t>Technical</w:t>
+            </w:r>
+          </w:p>
+        </w:tc>
+      </w:tr>
+      <w:tr>
+        <w:trPr>
+          <w:cnfStyle w:val="000000100000" w:firstRow="0" w:lastRow="0" w:firstColumn="0" w:lastColumn="0" w:oddVBand="0" w:evenVBand="0" w:oddHBand="1" w:evenHBand="0" w:firstRowFirstColumn="0" w:firstRowLastColumn="0" w:lastRowFirstColumn="0" w:lastRowLastColumn="0"/>
+        </w:trPr>
+        <w:tc>
+          <w:tcPr>
+            <w:cnfStyle w:val="001000000000" w:firstRow="0" w:lastRow="0" w:firstColumn="1" w:lastColumn="0" w:oddVBand="0" w:evenVBand="0" w:oddHBand="0" w:evenHBand="0" w:firstRowFirstColumn="0" w:firstRowLastColumn="0" w:lastRowFirstColumn="0" w:lastRowLastColumn="0"/>
+            <w:tcW w:w="0" w:type="auto"/>
+            <w:hideMark/>
+          </w:tcPr>
+          <w:p>
+            <w:pPr>
+              <w:spacing w:after="160" w:line="278" w:lineRule="auto"/>
+            </w:pPr>
+            <w:r>
+              <w:t>CON-05</w:t>
+            </w:r>
+          </w:p>
+        </w:tc>
+        <w:tc>
+          <w:tcPr>
+            <w:tcW w:w="0" w:type="auto"/>
+            <w:hideMark/>
+          </w:tcPr>
+          <w:p>
+            <w:pPr>
+              <w:spacing w:after="160" w:line="278" w:lineRule="auto"/>
+              <w:cnfStyle w:val="000000100000" w:firstRow="0" w:lastRow="0" w:firstColumn="0" w:lastColumn="0" w:oddVBand="0" w:evenVBand="0" w:oddHBand="1" w:evenHBand="0" w:firstRowFirstColumn="0" w:firstRowLastColumn="0" w:lastRowFirstColumn="0" w:lastRowLastColumn="0"/>
+            </w:pPr>
+            <w:r>
+              <w:rPr>
+                <w:b/>
+                <w:bCs/>
+              </w:rPr>
+              <w:t>Real-world Validation Lag</w:t>
+            </w:r>
+            <w:r>
+              <w:t>: The system's predictive accuracy can only be fully validated against actual sale prices, which may lag listing prices by weeks.</w:t>
+            </w:r>
+          </w:p>
+        </w:tc>
+        <w:tc>
+          <w:tcPr>
+            <w:tcW w:w="0" w:type="auto"/>
+            <w:hideMark/>
+          </w:tcPr>
+          <w:p>
+            <w:pPr>
+              <w:spacing w:after="160" w:line="278" w:lineRule="auto"/>
+              <w:cnfStyle w:val="000000100000" w:firstRow="0" w:lastRow="0" w:firstColumn="0" w:lastColumn="0" w:oddVBand="0" w:evenVBand="0" w:oddHBand="1" w:evenHBand="0" w:firstRowFirstColumn="0" w:firstRowLastColumn="0" w:lastRowFirstColumn="0" w:lastRowLastColumn="0"/>
+            </w:pPr>
+            <w:r>
+              <w:t>Business / Methodological</w:t>
+            </w:r>
+          </w:p>
+        </w:tc>
+      </w:tr>
+    </w:tbl>
+    <w:p>
+      <w:r>
+        <w:pict w14:anchorId="518A9FA1">
+          <v:rect id="_x0000_i1072" style="width:0;height:.75pt" o:hralign="center" o:hrstd="t" o:hr="t" fillcolor="#a0a0a0" stroked="f"/>
+        </w:pict>
+      </w:r>
+    </w:p>
+    <w:p>
+      <w:pPr>
+        <w:rPr>
+          <w:b/>
+          <w:bCs/>
+        </w:rPr>
+      </w:pPr>
+      <w:r>
+        <w:rPr>
+          <w:b/>
+          <w:bCs/>
+        </w:rPr>
+        <w:t>6. Appendices</w:t>
+      </w:r>
+    </w:p>
+    <w:p>
+      <w:pPr>
+        <w:rPr>
+          <w:b/>
+          <w:bCs/>
+        </w:rPr>
+      </w:pPr>
+      <w:r>
+        <w:rPr>
+          <w:b/>
+          <w:bCs/>
+        </w:rPr>
+        <w:t>6.1 Assumptions</w:t>
+      </w:r>
+    </w:p>
+    <w:p>
+      <w:pPr>
+        <w:numPr>
+          <w:ilvl w:val="0"/>
+          <w:numId w:val="2"/>
+        </w:numPr>
+      </w:pPr>
+      <w:r>
+        <w:lastRenderedPageBreak/>
+        <w:t>Input data provided via API will be reasonably accurate (e.g., mileage not fabricated, model year correct).</w:t>
+      </w:r>
+    </w:p>
+    <w:p>
+      <w:pPr>
+        <w:numPr>
+          <w:ilvl w:val="0"/>
+          <w:numId w:val="2"/>
+        </w:numPr>
+      </w:pPr>
+      <w:r>
+        <w:t>The system is used as a pricing guide/decision support tool, not as the sole legal determinant of a vehicle's sale price.</w:t>
+      </w:r>
+    </w:p>
+    <w:p>
+      <w:pPr>
+        <w:numPr>
+          <w:ilvl w:val="0"/>
+          <w:numId w:val="2"/>
+        </w:numPr>
+      </w:pPr>
+      <w:r>
+        <w:t>Market conditions (e.g., fuel price spikes, new regulations) may cause sudden shifts that the model may not immediately reflect without retraining.</w:t>
+      </w:r>
+    </w:p>
+    <w:p>
+      <w:pPr>
+        <w:numPr>
+          <w:ilvl w:val="0"/>
+          <w:numId w:val="2"/>
+        </w:numPr>
+      </w:pPr>
+      <w:r>
+        <w:t>For the SaaS offering, clients have stable internet connectivity to access the API.</w:t>
+      </w:r>
+    </w:p>
+    <w:p>
+      <w:pPr>
+        <w:rPr>
+          <w:b/>
+          <w:bCs/>
+        </w:rPr>
+      </w:pPr>
+      <w:r>
+        <w:rPr>
+          <w:b/>
+          <w:bCs/>
+        </w:rPr>
+        <w:t>6.2 Verification &amp; Validation Methods Summary</w:t>
+      </w:r>
+    </w:p>
+    <w:tbl>
+      <w:tblPr>
+        <w:tblStyle w:val="GridTable5Dark-Accent6"/>
+        <w:tblW w:w="10649" w:type="dxa"/>
+        <w:tblLook w:val="04A0" w:firstRow="1" w:lastRow="0" w:firstColumn="1" w:lastColumn="0" w:noHBand="0" w:noVBand="1"/>
+      </w:tblPr>
+      <w:tblGrid>
+        <w:gridCol w:w="2697"/>
+        <w:gridCol w:w="7952"/>
+      </w:tblGrid>
+      <w:tr>
+        <w:trPr>
+          <w:cnfStyle w:val="100000000000" w:firstRow="1" w:lastRow="0" w:firstColumn="0" w:lastColumn="0" w:oddVBand="0" w:evenVBand="0" w:oddHBand="0" w:evenHBand="0" w:firstRowFirstColumn="0" w:firstRowLastColumn="0" w:lastRowFirstColumn="0" w:lastRowLastColumn="0"/>
+          <w:trHeight w:val="495"/>
+        </w:trPr>
+        <w:tc>
+          <w:tcPr>
+            <w:cnfStyle w:val="001000000000" w:firstRow="0" w:lastRow="0" w:firstColumn="1" w:lastColumn="0" w:oddVBand="0" w:evenVBand="0" w:oddHBand="0" w:evenHBand="0" w:firstRowFirstColumn="0" w:firstRowLastColumn="0" w:lastRowFirstColumn="0" w:lastRowLastColumn="0"/>
+            <w:tcW w:w="0" w:type="auto"/>
+            <w:hideMark/>
+          </w:tcPr>
+          <w:p>
+            <w:pPr>
+              <w:spacing w:after="160" w:line="278" w:lineRule="auto"/>
+            </w:pPr>
+            <w:r>
+              <w:t>NFR Category</w:t>
+            </w:r>
+          </w:p>
+        </w:tc>
+        <w:tc>
+          <w:tcPr>
+            <w:tcW w:w="0" w:type="auto"/>
+            <w:hideMark/>
+          </w:tcPr>
+          <w:p>
+            <w:pPr>
+              <w:spacing w:after="160" w:line="278" w:lineRule="auto"/>
+              <w:cnfStyle w:val="100000000000" w:firstRow="1" w:lastRow="0" w:firstColumn="0" w:lastColumn="0" w:oddVBand="0" w:evenVBand="0" w:oddHBand="0" w:evenHBand="0" w:firstRowFirstColumn="0" w:firstRowLastColumn="0" w:lastRowFirstColumn="0" w:lastRowLastColumn="0"/>
+            </w:pPr>
+            <w:r>
+              <w:t>Primary Verification Methods</w:t>
+            </w:r>
+          </w:p>
+        </w:tc>
+      </w:tr>
+      <w:tr>
+        <w:trPr>
+          <w:cnfStyle w:val="000000100000" w:firstRow="0" w:lastRow="0" w:firstColumn="0" w:lastColumn="0" w:oddVBand="0" w:evenVBand="0" w:oddHBand="1" w:evenHBand="0" w:firstRowFirstColumn="0" w:firstRowLastColumn="0" w:lastRowFirstColumn="0" w:lastRowLastColumn="0"/>
+          <w:trHeight w:val="831"/>
+        </w:trPr>
+        <w:tc>
+          <w:tcPr>
+            <w:cnfStyle w:val="001000000000" w:firstRow="0" w:lastRow="0" w:firstColumn="1" w:lastColumn="0" w:oddVBand="0" w:evenVBand="0" w:oddHBand="0" w:evenHBand="0" w:firstRowFirstColumn="0" w:firstRowLastColumn="0" w:lastRowFirstColumn="0" w:lastRowLastColumn="0"/>
+            <w:tcW w:w="0" w:type="auto"/>
+            <w:hideMark/>
+          </w:tcPr>
+          <w:p>
+            <w:pPr>
+              <w:spacing w:after="160" w:line="278" w:lineRule="auto"/>
+            </w:pPr>
+            <w:r>
+              <w:t>Performance &amp; Scalability</w:t>
+            </w:r>
+          </w:p>
+        </w:tc>
+        <w:tc>
+          <w:tcPr>
+            <w:tcW w:w="0" w:type="auto"/>
+            <w:hideMark/>
+          </w:tcPr>
+          <w:p>
+            <w:pPr>
+              <w:spacing w:after="160" w:line="278" w:lineRule="auto"/>
+              <w:cnfStyle w:val="000000100000" w:firstRow="0" w:lastRow="0" w:firstColumn="0" w:lastColumn="0" w:oddVBand="0" w:evenVBand="0" w:oddHBand="1" w:evenHBand="0" w:firstRowFirstColumn="0" w:firstRowLastColumn="0" w:lastRowFirstColumn="0" w:lastRowLastColumn="0"/>
+            </w:pPr>
+            <w:r>
+              <w:t>API load testing (Locust, k6), Model inference profiling, Database stress tests</w:t>
+            </w:r>
+          </w:p>
+        </w:tc>
+      </w:tr>
+      <w:tr>
+        <w:trPr>
+          <w:trHeight w:val="495"/>
+        </w:trPr>
+        <w:tc>
+          <w:tcPr>
+            <w:cnfStyle w:val="001000000000" w:firstRow="0" w:lastRow="0" w:firstColumn="1" w:lastColumn="0" w:oddVBand="0" w:evenVBand="0" w:oddHBand="0" w:evenHBand="0" w:firstRowFirstColumn="0" w:firstRowLastColumn="0" w:lastRowFirstColumn="0" w:lastRowLastColumn="0"/>
+            <w:tcW w:w="0" w:type="auto"/>
+            <w:hideMark/>
+          </w:tcPr>
+          <w:p>
+            <w:pPr>
+              <w:spacing w:after="160" w:line="278" w:lineRule="auto"/>
+            </w:pPr>
+            <w:r>
+              <w:t>Reliability/Availability</w:t>
+            </w:r>
+          </w:p>
+        </w:tc>
+        <w:tc>
+          <w:tcPr>
+            <w:tcW w:w="0" w:type="auto"/>
+            <w:hideMark/>
+          </w:tcPr>
+          <w:p>
+            <w:pPr>
+              <w:spacing w:after="160" w:line="278" w:lineRule="auto"/>
+              <w:cnfStyle w:val="000000000000" w:firstRow="0" w:lastRow="0" w:firstColumn="0" w:lastColumn="0" w:oddVBand="0" w:evenVBand="0" w:oddHBand="0" w:evenHBand="0" w:firstRowFirstColumn="0" w:firstRowLastColumn="0" w:lastRowFirstColumn="0" w:lastRowLastColumn="0"/>
+            </w:pPr>
+            <w:r>
+              <w:t>Chaos engineering (e.g., killing containers), Failover testing, Long-running soak tests</w:t>
+            </w:r>
+          </w:p>
+        </w:tc>
+      </w:tr>
+      <w:tr>
+        <w:trPr>
+          <w:cnfStyle w:val="000000100000" w:firstRow="0" w:lastRow="0" w:firstColumn="0" w:lastColumn="0" w:oddVBand="0" w:evenVBand="0" w:oddHBand="1" w:evenHBand="0" w:firstRowFirstColumn="0" w:firstRowLastColumn="0" w:lastRowFirstColumn="0" w:lastRowLastColumn="0"/>
+          <w:trHeight w:val="831"/>
+        </w:trPr>
+        <w:tc>
+          <w:tcPr>
+            <w:cnfStyle w:val="001000000000" w:firstRow="0" w:lastRow="0" w:firstColumn="1" w:lastColumn="0" w:oddVBand="0" w:evenVBand="0" w:oddHBand="0" w:evenHBand="0" w:firstRowFirstColumn="0" w:firstRowLastColumn="0" w:lastRowFirstColumn="0" w:lastRowLastColumn="0"/>
+            <w:tcW w:w="0" w:type="auto"/>
+            <w:hideMark/>
+          </w:tcPr>
+          <w:p>
+            <w:pPr>
+              <w:spacing w:after="160" w:line="278" w:lineRule="auto"/>
+            </w:pPr>
+            <w:r>
+              <w:t>Security</w:t>
+            </w:r>
+          </w:p>
+        </w:tc>
+        <w:tc>
+          <w:tcPr>
+            <w:tcW w:w="0" w:type="auto"/>
+            <w:hideMark/>
+          </w:tcPr>
+          <w:p>
+            <w:pPr>
+              <w:spacing w:after="160" w:line="278" w:lineRule="auto"/>
+              <w:cnfStyle w:val="000000100000" w:firstRow="0" w:lastRow="0" w:firstColumn="0" w:lastColumn="0" w:oddVBand="0" w:evenVBand="0" w:oddHBand="1" w:evenHBand="0" w:firstRowFirstColumn="0" w:firstRowLastColumn="0" w:lastRowFirstColumn="0" w:lastRowLastColumn="0"/>
+            </w:pPr>
+            <w:r>
+              <w:t>API penetration testing, Dependency vulnerability scanning, Authentication/authorization tests</w:t>
+            </w:r>
+          </w:p>
+        </w:tc>
+      </w:tr>
+      <w:tr>
+        <w:trPr>
+          <w:trHeight w:val="495"/>
+        </w:trPr>
+        <w:tc>
+          <w:tcPr>
+            <w:cnfStyle w:val="001000000000" w:firstRow="0" w:lastRow="0" w:firstColumn="1" w:lastColumn="0" w:oddVBand="0" w:evenVBand="0" w:oddHBand="0" w:evenHBand="0" w:firstRowFirstColumn="0" w:firstRowLastColumn="0" w:lastRowFirstColumn="0" w:lastRowLastColumn="0"/>
+            <w:tcW w:w="0" w:type="auto"/>
+            <w:hideMark/>
+          </w:tcPr>
+          <w:p>
+            <w:pPr>
+              <w:spacing w:after="160" w:line="278" w:lineRule="auto"/>
+            </w:pPr>
+            <w:r>
+              <w:t>Data Management</w:t>
+            </w:r>
+          </w:p>
+        </w:tc>
+        <w:tc>
+          <w:tcPr>
+            <w:tcW w:w="0" w:type="auto"/>
+            <w:hideMark/>
+          </w:tcPr>
+          <w:p>
+            <w:pPr>
+              <w:spacing w:after="160" w:line="278" w:lineRule="auto"/>
+              <w:cnfStyle w:val="000000000000" w:firstRow="0" w:lastRow="0" w:firstColumn="0" w:lastColumn="0" w:oddVBand="0" w:evenVBand="0" w:oddHBand="0" w:evenHBand="0" w:firstRowFirstColumn="0" w:firstRowLastColumn="0" w:lastRowFirstColumn="0" w:lastRowLastColumn="0"/>
+            </w:pPr>
+            <w:r>
+              <w:t>Data pipeline integration tests, Data quality validation scripts, Backup/restore drills</w:t>
+            </w:r>
+          </w:p>
+        </w:tc>
+      </w:tr>
+      <w:tr>
+        <w:trPr>
+          <w:cnfStyle w:val="000000100000" w:firstRow="0" w:lastRow="0" w:firstColumn="0" w:lastColumn="0" w:oddVBand="0" w:evenVBand="0" w:oddHBand="1" w:evenHBand="0" w:firstRowFirstColumn="0" w:firstRowLastColumn="0" w:lastRowFirstColumn="0" w:lastRowLastColumn="0"/>
+          <w:trHeight w:val="821"/>
+        </w:trPr>
+        <w:tc>
+          <w:tcPr>
+            <w:cnfStyle w:val="001000000000" w:firstRow="0" w:lastRow="0" w:firstColumn="1" w:lastColumn="0" w:oddVBand="0" w:evenVBand="0" w:oddHBand="0" w:evenHBand="0" w:firstRowFirstColumn="0" w:firstRowLastColumn="0" w:lastRowFirstColumn="0" w:lastRowLastColumn="0"/>
+            <w:tcW w:w="0" w:type="auto"/>
+            <w:hideMark/>
+          </w:tcPr>
+          <w:p>
+            <w:pPr>
+              <w:spacing w:after="160" w:line="278" w:lineRule="auto"/>
+            </w:pPr>
+            <w:r>
+              <w:t>Operational</w:t>
+            </w:r>
+          </w:p>
+        </w:tc>
+        <w:tc>
+          <w:tcPr>
+            <w:tcW w:w="0" w:type="auto"/>
+            <w:hideMark/>
+          </w:tcPr>
+          <w:p>
+            <w:pPr>
+              <w:spacing w:after="160" w:line="278" w:lineRule="auto"/>
+              <w:cnfStyle w:val="000000100000" w:firstRow="0" w:lastRow="0" w:firstColumn="0" w:lastColumn="0" w:oddVBand="0" w:evenVBand="0" w:oddHBand="1" w:evenHBand="0" w:firstRowFirstColumn="0" w:firstRowLastColumn="0" w:lastRowFirstColumn="0" w:lastRowLastColumn="0"/>
+            </w:pPr>
+            <w:r>
+              <w:t>Deployment runbooks, Monitoring dashboard validation, SLA compliance measurement</w:t>
+            </w:r>
+          </w:p>
+        </w:tc>
+      </w:tr>
+    </w:tbl>
+    <w:p>
+      <w:r>
+        <w:pict w14:anchorId="4E1ACEC9">
+          <v:rect id="_x0000_i1073" style="width:0;height:.75pt" o:hralign="center" o:hrstd="t" o:hr="t" fillcolor="#a0a0a0" stroked="f"/>
+        </w:pict>
+      </w:r>
+    </w:p>
+    <w:p>
+      <w:r>
+        <w:rPr>
+          <w:b/>
+          <w:bCs/>
+        </w:rPr>
+        <w:t>Document Conclusion</w:t>
+      </w:r>
+    </w:p>
+    <w:p>
+      <w:r>
+        <w:t xml:space="preserve">This Non-Functional Requirements document establishes the critical quality foundation for the </w:t>
+      </w:r>
+      <w:proofErr w:type="spellStart"/>
+      <w:r>
+        <w:t>AutoPrice</w:t>
+      </w:r>
+      <w:proofErr w:type="spellEnd"/>
+      <w:r>
+        <w:t xml:space="preserve"> AI system. Adherence to these requirements ensures the delivery of a robust, secure, and high-performance pricing intelligence service that dealers, marketplaces, and individuals across Europe can trust for data-driven vehicle valuation. The focus on European regulatory factors, scalability, and clear API contracts positions the system as a specialized tool for the regional market.</w:t>
       </w:r>
     </w:p>
     <w:p/>
@@ -5593,6 +7577,119 @@
 <file path=word/numbering.xml><?xml version="1.0" encoding="utf-8"?>
 <w:numbering xmlns:wpc="http://schemas.microsoft.com/office/word/2010/wordprocessingCanvas" xmlns:cx="http://schemas.microsoft.com/office/drawing/2014/chartex" xmlns:cx1="http://schemas.microsoft.com/office/drawing/2015/9/8/chartex" xmlns:cx2="http://schemas.microsoft.com/office/drawing/2015/10/21/chartex" xmlns:cx3="http://schemas.microsoft.com/office/drawing/2016/5/9/chartex" xmlns:cx4="http://schemas.microsoft.com/office/drawing/2016/5/10/chartex" xmlns:cx5="http://schemas.microsoft.com/office/drawing/2016/5/11/chartex" xmlns:cx6="http://schemas.microsoft.com/office/drawing/2016/5/12/chartex" xmlns:cx7="http://schemas.microsoft.com/office/drawing/2016/5/13/chartex" xmlns:cx8="http://schemas.microsoft.com/office/drawing/2016/5/14/chartex" xmlns:mc="http://schemas.openxmlformats.org/markup-compatibility/2006" xmlns:aink="http://schemas.microsoft.com/office/drawing/2016/ink" xmlns:am3d="http://schemas.microsoft.com/office/drawing/2017/model3d" xmlns:o="urn:schemas-microsoft-com:office:office" xmlns:oel="http://schemas.microsoft.com/office/2019/extlst" xmlns:r="http://schemas.openxmlformats.org/officeDocument/2006/relationships" xmlns:m="http://schemas.openxmlformats.org/officeDocument/2006/math" xmlns:v="urn:schemas-microsoft-com:vml" xmlns:wp14="http://schemas.microsoft.com/office/word/2010/wordprocessingDrawing" xmlns:wp="http://schemas.openxmlformats.org/drawingml/2006/wordprocessingDrawing" xmlns:w10="urn:schemas-microsoft-com:office:word" xmlns:w="http://schemas.openxmlformats.org/wordprocessingml/2006/main" xmlns:w14="http://schemas.microsoft.com/office/word/2010/wordml" xmlns:w15="http://schemas.microsoft.com/office/word/2012/wordml" xmlns:w16cex="http://schemas.microsoft.com/office/word/2018/wordml/cex" xmlns:w16cid="http://schemas.microsoft.com/office/word/2016/wordml/cid" xmlns:w16="http://schemas.microsoft.com/office/word/2018/wordml" xmlns:w16du="http://schemas.microsoft.com/office/word/2023/wordml/word16du" xmlns:w16sdtdh="http://schemas.microsoft.com/office/word/2020/wordml/sdtdatahash" xmlns:w16sdtfl="http://schemas.microsoft.com/office/word/2024/wordml/sdtformatlock" xmlns:w16se="http://schemas.microsoft.com/office/word/2015/wordml/symex" xmlns:wpg="http://schemas.microsoft.com/office/word/2010/wordprocessingGroup" xmlns:wpi="http://schemas.microsoft.com/office/word/2010/wordprocessingInk" xmlns:wne="http://schemas.microsoft.com/office/word/2006/wordml" xmlns:wps="http://schemas.microsoft.com/office/word/2010/wordprocessingShape" mc:Ignorable="w14 w15 w16se w16cid w16 w16cex w16sdtdh w16sdtfl w16du wp14">
   <w:abstractNum w:abstractNumId="0" w15:restartNumberingAfterBreak="0">
+    <w:nsid w:val="644F7F6C"/>
+    <w:multiLevelType w:val="multilevel"/>
+    <w:tmpl w:val="731EBC28"/>
+    <w:lvl w:ilvl="0">
+      <w:start w:val="1"/>
+      <w:numFmt w:val="decimal"/>
+      <w:lvlText w:val="%1."/>
+      <w:lvlJc w:val="left"/>
+      <w:pPr>
+        <w:tabs>
+          <w:tab w:val="num" w:pos="720"/>
+        </w:tabs>
+        <w:ind w:left="720" w:hanging="360"/>
+      </w:pPr>
+    </w:lvl>
+    <w:lvl w:ilvl="1" w:tentative="1">
+      <w:start w:val="1"/>
+      <w:numFmt w:val="decimal"/>
+      <w:lvlText w:val="%2."/>
+      <w:lvlJc w:val="left"/>
+      <w:pPr>
+        <w:tabs>
+          <w:tab w:val="num" w:pos="1440"/>
+        </w:tabs>
+        <w:ind w:left="1440" w:hanging="360"/>
+      </w:pPr>
+    </w:lvl>
+    <w:lvl w:ilvl="2" w:tentative="1">
+      <w:start w:val="1"/>
+      <w:numFmt w:val="decimal"/>
+      <w:lvlText w:val="%3."/>
+      <w:lvlJc w:val="left"/>
+      <w:pPr>
+        <w:tabs>
+          <w:tab w:val="num" w:pos="2160"/>
+        </w:tabs>
+        <w:ind w:left="2160" w:hanging="360"/>
+      </w:pPr>
+    </w:lvl>
+    <w:lvl w:ilvl="3" w:tentative="1">
+      <w:start w:val="1"/>
+      <w:numFmt w:val="decimal"/>
+      <w:lvlText w:val="%4."/>
+      <w:lvlJc w:val="left"/>
+      <w:pPr>
+        <w:tabs>
+          <w:tab w:val="num" w:pos="2880"/>
+        </w:tabs>
+        <w:ind w:left="2880" w:hanging="360"/>
+      </w:pPr>
+    </w:lvl>
+    <w:lvl w:ilvl="4" w:tentative="1">
+      <w:start w:val="1"/>
+      <w:numFmt w:val="decimal"/>
+      <w:lvlText w:val="%5."/>
+      <w:lvlJc w:val="left"/>
+      <w:pPr>
+        <w:tabs>
+          <w:tab w:val="num" w:pos="3600"/>
+        </w:tabs>
+        <w:ind w:left="3600" w:hanging="360"/>
+      </w:pPr>
+    </w:lvl>
+    <w:lvl w:ilvl="5" w:tentative="1">
+      <w:start w:val="1"/>
+      <w:numFmt w:val="decimal"/>
+      <w:lvlText w:val="%6."/>
+      <w:lvlJc w:val="left"/>
+      <w:pPr>
+        <w:tabs>
+          <w:tab w:val="num" w:pos="4320"/>
+        </w:tabs>
+        <w:ind w:left="4320" w:hanging="360"/>
+      </w:pPr>
+    </w:lvl>
+    <w:lvl w:ilvl="6" w:tentative="1">
+      <w:start w:val="1"/>
+      <w:numFmt w:val="decimal"/>
+      <w:lvlText w:val="%7."/>
+      <w:lvlJc w:val="left"/>
+      <w:pPr>
+        <w:tabs>
+          <w:tab w:val="num" w:pos="5040"/>
+        </w:tabs>
+        <w:ind w:left="5040" w:hanging="360"/>
+      </w:pPr>
+    </w:lvl>
+    <w:lvl w:ilvl="7" w:tentative="1">
+      <w:start w:val="1"/>
+      <w:numFmt w:val="decimal"/>
+      <w:lvlText w:val="%8."/>
+      <w:lvlJc w:val="left"/>
+      <w:pPr>
+        <w:tabs>
+          <w:tab w:val="num" w:pos="5760"/>
+        </w:tabs>
+        <w:ind w:left="5760" w:hanging="360"/>
+      </w:pPr>
+    </w:lvl>
+    <w:lvl w:ilvl="8" w:tentative="1">
+      <w:start w:val="1"/>
+      <w:numFmt w:val="decimal"/>
+      <w:lvlText w:val="%9."/>
+      <w:lvlJc w:val="left"/>
+      <w:pPr>
+        <w:tabs>
+          <w:tab w:val="num" w:pos="6480"/>
+        </w:tabs>
+        <w:ind w:left="6480" w:hanging="360"/>
+      </w:pPr>
+    </w:lvl>
+  </w:abstractNum>
+  <w:abstractNum w:abstractNumId="1" w15:restartNumberingAfterBreak="0">
     <w:nsid w:val="7F6A57C9"/>
     <w:multiLevelType w:val="multilevel"/>
     <w:tmpl w:val="1952BA80"/>
@@ -5742,6 +7839,9 @@
     </w:lvl>
   </w:abstractNum>
   <w:num w:numId="1" w16cid:durableId="646738268">
+    <w:abstractNumId w:val="1"/>
+  </w:num>
+  <w:num w:numId="2" w16cid:durableId="1889878277">
     <w:abstractNumId w:val="0"/>
   </w:num>
 </w:numbering>
@@ -6147,7 +8247,6 @@
   <w:style w:type="paragraph" w:default="1" w:styleId="Normal">
     <w:name w:val="Normal"/>
     <w:qFormat/>
-    <w:rsid w:val="00DD3DD1"/>
   </w:style>
   <w:style w:type="paragraph" w:styleId="Heading1">
     <w:name w:val="heading 1"/>
@@ -6156,7 +8255,7 @@
     <w:link w:val="Heading1Char"/>
     <w:uiPriority w:val="9"/>
     <w:qFormat/>
-    <w:rsid w:val="00DD3DD1"/>
+    <w:rsid w:val="00BA5C30"/>
     <w:pPr>
       <w:keepNext/>
       <w:keepLines/>
@@ -6179,7 +8278,7 @@
     <w:semiHidden/>
     <w:unhideWhenUsed/>
     <w:qFormat/>
-    <w:rsid w:val="00DD3DD1"/>
+    <w:rsid w:val="00BA5C30"/>
     <w:pPr>
       <w:keepNext/>
       <w:keepLines/>
@@ -6202,7 +8301,7 @@
     <w:semiHidden/>
     <w:unhideWhenUsed/>
     <w:qFormat/>
-    <w:rsid w:val="00DD3DD1"/>
+    <w:rsid w:val="00BA5C30"/>
     <w:pPr>
       <w:keepNext/>
       <w:keepLines/>
@@ -6225,7 +8324,7 @@
     <w:semiHidden/>
     <w:unhideWhenUsed/>
     <w:qFormat/>
-    <w:rsid w:val="00DD3DD1"/>
+    <w:rsid w:val="00BA5C30"/>
     <w:pPr>
       <w:keepNext/>
       <w:keepLines/>
@@ -6248,7 +8347,7 @@
     <w:semiHidden/>
     <w:unhideWhenUsed/>
     <w:qFormat/>
-    <w:rsid w:val="00DD3DD1"/>
+    <w:rsid w:val="00BA5C30"/>
     <w:pPr>
       <w:keepNext/>
       <w:keepLines/>
@@ -6269,7 +8368,7 @@
     <w:semiHidden/>
     <w:unhideWhenUsed/>
     <w:qFormat/>
-    <w:rsid w:val="00DD3DD1"/>
+    <w:rsid w:val="00BA5C30"/>
     <w:pPr>
       <w:keepNext/>
       <w:keepLines/>
@@ -6292,7 +8391,7 @@
     <w:semiHidden/>
     <w:unhideWhenUsed/>
     <w:qFormat/>
-    <w:rsid w:val="00DD3DD1"/>
+    <w:rsid w:val="00BA5C30"/>
     <w:pPr>
       <w:keepNext/>
       <w:keepLines/>
@@ -6313,7 +8412,7 @@
     <w:semiHidden/>
     <w:unhideWhenUsed/>
     <w:qFormat/>
-    <w:rsid w:val="00DD3DD1"/>
+    <w:rsid w:val="00BA5C30"/>
     <w:pPr>
       <w:keepNext/>
       <w:keepLines/>
@@ -6336,7 +8435,7 @@
     <w:semiHidden/>
     <w:unhideWhenUsed/>
     <w:qFormat/>
-    <w:rsid w:val="00DD3DD1"/>
+    <w:rsid w:val="00BA5C30"/>
     <w:pPr>
       <w:keepNext/>
       <w:keepLines/>
@@ -6351,7 +8450,6 @@
   <w:style w:type="character" w:default="1" w:styleId="DefaultParagraphFont">
     <w:name w:val="Default Paragraph Font"/>
     <w:uiPriority w:val="1"/>
-    <w:semiHidden/>
     <w:unhideWhenUsed/>
   </w:style>
   <w:style w:type="table" w:default="1" w:styleId="TableNormal">
@@ -6380,7 +8478,7 @@
     <w:basedOn w:val="DefaultParagraphFont"/>
     <w:link w:val="Heading1"/>
     <w:uiPriority w:val="9"/>
-    <w:rsid w:val="00DD3DD1"/>
+    <w:rsid w:val="00BA5C30"/>
     <w:rPr>
       <w:rFonts w:asciiTheme="majorHAnsi" w:eastAsiaTheme="majorEastAsia" w:hAnsiTheme="majorHAnsi" w:cstheme="majorBidi"/>
       <w:color w:val="2F5496" w:themeColor="accent1" w:themeShade="BF"/>
@@ -6394,7 +8492,7 @@
     <w:link w:val="Heading2"/>
     <w:uiPriority w:val="9"/>
     <w:semiHidden/>
-    <w:rsid w:val="00DD3DD1"/>
+    <w:rsid w:val="00BA5C30"/>
     <w:rPr>
       <w:rFonts w:asciiTheme="majorHAnsi" w:eastAsiaTheme="majorEastAsia" w:hAnsiTheme="majorHAnsi" w:cstheme="majorBidi"/>
       <w:color w:val="2F5496" w:themeColor="accent1" w:themeShade="BF"/>
@@ -6408,7 +8506,7 @@
     <w:link w:val="Heading3"/>
     <w:uiPriority w:val="9"/>
     <w:semiHidden/>
-    <w:rsid w:val="00DD3DD1"/>
+    <w:rsid w:val="00BA5C30"/>
     <w:rPr>
       <w:rFonts w:eastAsiaTheme="majorEastAsia" w:cstheme="majorBidi"/>
       <w:color w:val="2F5496" w:themeColor="accent1" w:themeShade="BF"/>
@@ -6422,7 +8520,7 @@
     <w:link w:val="Heading4"/>
     <w:uiPriority w:val="9"/>
     <w:semiHidden/>
-    <w:rsid w:val="00DD3DD1"/>
+    <w:rsid w:val="00BA5C30"/>
     <w:rPr>
       <w:rFonts w:eastAsiaTheme="majorEastAsia" w:cstheme="majorBidi"/>
       <w:i/>
@@ -6436,7 +8534,7 @@
     <w:link w:val="Heading5"/>
     <w:uiPriority w:val="9"/>
     <w:semiHidden/>
-    <w:rsid w:val="00DD3DD1"/>
+    <w:rsid w:val="00BA5C30"/>
     <w:rPr>
       <w:rFonts w:eastAsiaTheme="majorEastAsia" w:cstheme="majorBidi"/>
       <w:color w:val="2F5496" w:themeColor="accent1" w:themeShade="BF"/>
@@ -6448,7 +8546,7 @@
     <w:link w:val="Heading6"/>
     <w:uiPriority w:val="9"/>
     <w:semiHidden/>
-    <w:rsid w:val="00DD3DD1"/>
+    <w:rsid w:val="00BA5C30"/>
     <w:rPr>
       <w:rFonts w:eastAsiaTheme="majorEastAsia" w:cstheme="majorBidi"/>
       <w:i/>
@@ -6462,7 +8560,7 @@
     <w:link w:val="Heading7"/>
     <w:uiPriority w:val="9"/>
     <w:semiHidden/>
-    <w:rsid w:val="00DD3DD1"/>
+    <w:rsid w:val="00BA5C30"/>
     <w:rPr>
       <w:rFonts w:eastAsiaTheme="majorEastAsia" w:cstheme="majorBidi"/>
       <w:color w:val="595959" w:themeColor="text1" w:themeTint="A6"/>
@@ -6474,7 +8572,7 @@
     <w:link w:val="Heading8"/>
     <w:uiPriority w:val="9"/>
     <w:semiHidden/>
-    <w:rsid w:val="00DD3DD1"/>
+    <w:rsid w:val="00BA5C30"/>
     <w:rPr>
       <w:rFonts w:eastAsiaTheme="majorEastAsia" w:cstheme="majorBidi"/>
       <w:i/>
@@ -6488,7 +8586,7 @@
     <w:link w:val="Heading9"/>
     <w:uiPriority w:val="9"/>
     <w:semiHidden/>
-    <w:rsid w:val="00DD3DD1"/>
+    <w:rsid w:val="00BA5C30"/>
     <w:rPr>
       <w:rFonts w:eastAsiaTheme="majorEastAsia" w:cstheme="majorBidi"/>
       <w:color w:val="272727" w:themeColor="text1" w:themeTint="D8"/>
@@ -6501,7 +8599,7 @@
     <w:link w:val="TitleChar"/>
     <w:uiPriority w:val="10"/>
     <w:qFormat/>
-    <w:rsid w:val="00DD3DD1"/>
+    <w:rsid w:val="00BA5C30"/>
     <w:pPr>
       <w:spacing w:after="80" w:line="240" w:lineRule="auto"/>
       <w:contextualSpacing/>
@@ -6519,7 +8617,7 @@
     <w:basedOn w:val="DefaultParagraphFont"/>
     <w:link w:val="Title"/>
     <w:uiPriority w:val="10"/>
-    <w:rsid w:val="00DD3DD1"/>
+    <w:rsid w:val="00BA5C30"/>
     <w:rPr>
       <w:rFonts w:asciiTheme="majorHAnsi" w:eastAsiaTheme="majorEastAsia" w:hAnsiTheme="majorHAnsi" w:cstheme="majorBidi"/>
       <w:spacing w:val="-10"/>
@@ -6535,7 +8633,7 @@
     <w:link w:val="SubtitleChar"/>
     <w:uiPriority w:val="11"/>
     <w:qFormat/>
-    <w:rsid w:val="00DD3DD1"/>
+    <w:rsid w:val="00BA5C30"/>
     <w:pPr>
       <w:numPr>
         <w:ilvl w:val="1"/>
@@ -6554,7 +8652,7 @@
     <w:basedOn w:val="DefaultParagraphFont"/>
     <w:link w:val="Subtitle"/>
     <w:uiPriority w:val="11"/>
-    <w:rsid w:val="00DD3DD1"/>
+    <w:rsid w:val="00BA5C30"/>
     <w:rPr>
       <w:rFonts w:eastAsiaTheme="majorEastAsia" w:cstheme="majorBidi"/>
       <w:color w:val="595959" w:themeColor="text1" w:themeTint="A6"/>
@@ -6570,7 +8668,7 @@
     <w:link w:val="QuoteChar"/>
     <w:uiPriority w:val="29"/>
     <w:qFormat/>
-    <w:rsid w:val="00DD3DD1"/>
+    <w:rsid w:val="00BA5C30"/>
     <w:pPr>
       <w:spacing w:before="160"/>
       <w:jc w:val="center"/>
@@ -6586,7 +8684,7 @@
     <w:basedOn w:val="DefaultParagraphFont"/>
     <w:link w:val="Quote"/>
     <w:uiPriority w:val="29"/>
-    <w:rsid w:val="00DD3DD1"/>
+    <w:rsid w:val="00BA5C30"/>
     <w:rPr>
       <w:i/>
       <w:iCs/>
@@ -6598,7 +8696,7 @@
     <w:basedOn w:val="Normal"/>
     <w:uiPriority w:val="34"/>
     <w:qFormat/>
-    <w:rsid w:val="00DD3DD1"/>
+    <w:rsid w:val="00BA5C30"/>
     <w:pPr>
       <w:ind w:left="720"/>
       <w:contextualSpacing/>
@@ -6609,7 +8707,7 @@
     <w:basedOn w:val="DefaultParagraphFont"/>
     <w:uiPriority w:val="21"/>
     <w:qFormat/>
-    <w:rsid w:val="00DD3DD1"/>
+    <w:rsid w:val="00BA5C30"/>
     <w:rPr>
       <w:i/>
       <w:iCs/>
@@ -6623,7 +8721,7 @@
     <w:link w:val="IntenseQuoteChar"/>
     <w:uiPriority w:val="30"/>
     <w:qFormat/>
-    <w:rsid w:val="00DD3DD1"/>
+    <w:rsid w:val="00BA5C30"/>
     <w:pPr>
       <w:pBdr>
         <w:top w:val="single" w:sz="4" w:space="10" w:color="2F5496" w:themeColor="accent1" w:themeShade="BF"/>
@@ -6644,7 +8742,7 @@
     <w:basedOn w:val="DefaultParagraphFont"/>
     <w:link w:val="IntenseQuote"/>
     <w:uiPriority w:val="30"/>
-    <w:rsid w:val="00DD3DD1"/>
+    <w:rsid w:val="00BA5C30"/>
     <w:rPr>
       <w:i/>
       <w:iCs/>
@@ -6656,7 +8754,7 @@
     <w:basedOn w:val="DefaultParagraphFont"/>
     <w:uiPriority w:val="32"/>
     <w:qFormat/>
-    <w:rsid w:val="00DD3DD1"/>
+    <w:rsid w:val="00BA5C30"/>
     <w:rPr>
       <w:b/>
       <w:bCs/>
@@ -6665,11 +8763,34 @@
       <w:spacing w:val="5"/>
     </w:rPr>
   </w:style>
+  <w:style w:type="character" w:styleId="Hyperlink">
+    <w:name w:val="Hyperlink"/>
+    <w:basedOn w:val="DefaultParagraphFont"/>
+    <w:uiPriority w:val="99"/>
+    <w:unhideWhenUsed/>
+    <w:rsid w:val="00BA5C30"/>
+    <w:rPr>
+      <w:color w:val="0563C1" w:themeColor="hyperlink"/>
+      <w:u w:val="single"/>
+    </w:rPr>
+  </w:style>
+  <w:style w:type="character" w:styleId="UnresolvedMention">
+    <w:name w:val="Unresolved Mention"/>
+    <w:basedOn w:val="DefaultParagraphFont"/>
+    <w:uiPriority w:val="99"/>
+    <w:semiHidden/>
+    <w:unhideWhenUsed/>
+    <w:rsid w:val="00BA5C30"/>
+    <w:rPr>
+      <w:color w:val="605E5C"/>
+      <w:shd w:val="clear" w:color="auto" w:fill="E1DFDD"/>
+    </w:rPr>
+  </w:style>
   <w:style w:type="table" w:styleId="GridTable5Dark-Accent6">
     <w:name w:val="Grid Table 5 Dark Accent 6"/>
     <w:basedOn w:val="TableNormal"/>
     <w:uiPriority w:val="50"/>
-    <w:rsid w:val="00DD3DD1"/>
+    <w:rsid w:val="00BA5C30"/>
     <w:pPr>
       <w:spacing w:after="0" w:line="240" w:lineRule="auto"/>
     </w:pPr>

</xml_diff>